<commit_message>
Introduction is almost written and it needs some sentences to explain the methodology and aim of my paper in the last paragraph
</commit_message>
<xml_diff>
--- a/writing/draft.docx
+++ b/writing/draft.docx
@@ -1764,233 +1764,240 @@
         </w:rPr>
         <w:t xml:space="preserve">. The results showed that roots </w:t>
       </w:r>
+      <w:r>
+        <w:rPr>
+          <w:rFonts w:asciiTheme="majorBidi" w:hAnsiTheme="majorBidi" w:cstheme="majorBidi"/>
+          <w:sz w:val="24"/>
+          <w:szCs w:val="24"/>
+          <w:lang w:bidi="fa-IR"/>
+        </w:rPr>
+        <w:t>are predominantly controlling the S root-to</w:t>
+      </w:r>
+      <w:r>
+        <w:rPr>
+          <w:rFonts w:asciiTheme="majorBidi" w:hAnsiTheme="majorBidi" w:cstheme="majorBidi"/>
+          <w:sz w:val="24"/>
+          <w:szCs w:val="24"/>
+          <w:lang w:bidi="fa-IR"/>
+        </w:rPr>
+        <w:t>-</w:t>
+      </w:r>
+      <w:r>
+        <w:rPr>
+          <w:rFonts w:asciiTheme="majorBidi" w:hAnsiTheme="majorBidi" w:cstheme="majorBidi"/>
+          <w:sz w:val="24"/>
+          <w:szCs w:val="24"/>
+          <w:lang w:bidi="fa-IR"/>
+        </w:rPr>
+        <w:t>shoot translocation. Also, they figured out that C4 plants are ad</w:t>
+      </w:r>
+      <w:r>
+        <w:rPr>
+          <w:rFonts w:asciiTheme="majorBidi" w:hAnsiTheme="majorBidi" w:cstheme="majorBidi"/>
+          <w:sz w:val="24"/>
+          <w:szCs w:val="24"/>
+          <w:lang w:bidi="fa-IR"/>
+        </w:rPr>
+        <w:t>a</w:t>
+      </w:r>
+      <w:r>
+        <w:rPr>
+          <w:rFonts w:asciiTheme="majorBidi" w:hAnsiTheme="majorBidi" w:cstheme="majorBidi"/>
+          <w:sz w:val="24"/>
+          <w:szCs w:val="24"/>
+          <w:lang w:bidi="fa-IR"/>
+        </w:rPr>
+        <w:t>pted</w:t>
+      </w:r>
+      <w:r>
+        <w:rPr>
+          <w:rFonts w:asciiTheme="majorBidi" w:hAnsiTheme="majorBidi" w:cstheme="majorBidi"/>
+          <w:sz w:val="24"/>
+          <w:szCs w:val="24"/>
+          <w:lang w:bidi="fa-IR"/>
+        </w:rPr>
+        <w:t xml:space="preserve"> to lower sulfate content in </w:t>
+      </w:r>
+      <w:r>
+        <w:rPr>
+          <w:rFonts w:asciiTheme="majorBidi" w:hAnsiTheme="majorBidi" w:cstheme="majorBidi"/>
+          <w:sz w:val="24"/>
+          <w:szCs w:val="24"/>
+          <w:lang w:bidi="fa-IR"/>
+        </w:rPr>
+        <w:t xml:space="preserve">the </w:t>
+      </w:r>
+      <w:r>
+        <w:rPr>
+          <w:rFonts w:asciiTheme="majorBidi" w:hAnsiTheme="majorBidi" w:cstheme="majorBidi"/>
+          <w:sz w:val="24"/>
+          <w:szCs w:val="24"/>
+          <w:lang w:bidi="fa-IR"/>
+        </w:rPr>
+        <w:t xml:space="preserve">shoot as the C4 scions decreased the </w:t>
+      </w:r>
+      <w:r>
+        <w:rPr>
+          <w:rFonts w:asciiTheme="majorBidi" w:hAnsiTheme="majorBidi" w:cstheme="majorBidi"/>
+          <w:i/>
+          <w:iCs/>
+          <w:sz w:val="24"/>
+          <w:szCs w:val="24"/>
+          <w:lang w:bidi="fa-IR"/>
+        </w:rPr>
+        <w:t>SULT2.1</w:t>
+      </w:r>
+      <w:r>
+        <w:rPr>
+          <w:rFonts w:asciiTheme="majorBidi" w:hAnsiTheme="majorBidi" w:cstheme="majorBidi"/>
+          <w:sz w:val="24"/>
+          <w:szCs w:val="24"/>
+          <w:lang w:bidi="fa-IR"/>
+        </w:rPr>
+        <w:t xml:space="preserve"> expression in C3 stock of C4/C3 grafts</w:t>
+      </w:r>
+      <w:r>
+        <w:rPr>
+          <w:rFonts w:asciiTheme="majorBidi" w:hAnsiTheme="majorBidi" w:cstheme="majorBidi"/>
+          <w:sz w:val="24"/>
+          <w:szCs w:val="24"/>
+          <w:lang w:bidi="fa-IR"/>
+        </w:rPr>
+        <w:t xml:space="preserve"> rather than C3/C3 homograft. In fact, C4 scion induced the expression level of </w:t>
+      </w:r>
+      <w:r>
+        <w:rPr>
+          <w:rFonts w:asciiTheme="majorBidi" w:hAnsiTheme="majorBidi" w:cstheme="majorBidi"/>
+          <w:i/>
+          <w:iCs/>
+          <w:sz w:val="24"/>
+          <w:szCs w:val="24"/>
+          <w:lang w:bidi="fa-IR"/>
+        </w:rPr>
+        <w:t>SULTR2.1</w:t>
+      </w:r>
+      <w:r>
+        <w:rPr>
+          <w:rFonts w:asciiTheme="majorBidi" w:hAnsiTheme="majorBidi" w:cstheme="majorBidi"/>
+          <w:sz w:val="24"/>
+          <w:szCs w:val="24"/>
+          <w:lang w:bidi="fa-IR"/>
+        </w:rPr>
+        <w:t xml:space="preserve"> in C3 stock by long-distance signaling</w:t>
+      </w:r>
+      <w:r>
+        <w:rPr>
+          <w:rFonts w:asciiTheme="majorBidi" w:hAnsiTheme="majorBidi" w:cstheme="majorBidi"/>
+          <w:sz w:val="24"/>
+          <w:szCs w:val="24"/>
+          <w:lang w:bidi="fa-IR"/>
+        </w:rPr>
+        <w:t xml:space="preserve"> </w:t>
+      </w:r>
+      <w:r>
+        <w:rPr>
+          <w:rFonts w:asciiTheme="majorBidi" w:hAnsiTheme="majorBidi" w:cstheme="majorBidi"/>
+          <w:sz w:val="24"/>
+          <w:szCs w:val="24"/>
+          <w:lang w:bidi="fa-IR"/>
+        </w:rPr>
+        <w:fldChar w:fldCharType="begin"/>
+      </w:r>
+      <w:r>
+        <w:rPr>
+          <w:rFonts w:asciiTheme="majorBidi" w:hAnsiTheme="majorBidi" w:cstheme="majorBidi"/>
+          <w:sz w:val="24"/>
+          <w:szCs w:val="24"/>
+          <w:lang w:bidi="fa-IR"/>
+        </w:rPr>
+        <w:instrText xml:space="preserve"> ADDIN EN.CITE &lt;EndNote&gt;&lt;Cite&gt;&lt;Author&gt;Gerlich&lt;/Author&gt;&lt;Year&gt;2018&lt;/Year&gt;&lt;RecNum&gt;52&lt;/RecNum&gt;&lt;DisplayText&gt;(Gerlich et al., 2018)&lt;/DisplayText&gt;&lt;record&gt;&lt;rec-number&gt;52&lt;/rec-number&gt;&lt;foreign-keys&gt;&lt;key app="EN" db-id="9dszea9edr0dzlew5s050zv6s9zr9esdf9zx" timestamp="1665291150"&gt;52&lt;/key&gt;&lt;/foreign-keys&gt;&lt;ref-type name="Journal Article"&gt;17&lt;/ref-type&gt;&lt;contributors&gt;&lt;authors&gt;&lt;author&gt;Gerlich, Silke C&lt;/author&gt;&lt;author&gt;Walker, Berkley J&lt;/author&gt;&lt;author&gt;Krueger, Stephan&lt;/author&gt;&lt;author&gt;Kopriva, Stanislav&lt;/author&gt;&lt;/authors&gt;&lt;/contributors&gt;&lt;titles&gt;&lt;title&gt;Sulfate metabolism in C4 Flaveria species is controlled by the root and connected to serine biosynthesis&lt;/title&gt;&lt;secondary-title&gt;Plant physiology&lt;/secondary-title&gt;&lt;/titles&gt;&lt;periodical&gt;&lt;full-title&gt;Plant Physiology&lt;/full-title&gt;&lt;/periodical&gt;&lt;pages&gt;565-582&lt;/pages&gt;&lt;volume&gt;178&lt;/volume&gt;&lt;number&gt;2&lt;/number&gt;&lt;dates&gt;&lt;year&gt;2018&lt;/year&gt;&lt;/dates&gt;&lt;isbn&gt;1532-2548&lt;/isbn&gt;&lt;urls&gt;&lt;/urls&gt;&lt;/record&gt;&lt;/Cite&gt;&lt;/EndNote&gt;</w:instrText>
+      </w:r>
+      <w:r>
+        <w:rPr>
+          <w:rFonts w:asciiTheme="majorBidi" w:hAnsiTheme="majorBidi" w:cstheme="majorBidi"/>
+          <w:sz w:val="24"/>
+          <w:szCs w:val="24"/>
+          <w:lang w:bidi="fa-IR"/>
+        </w:rPr>
+        <w:fldChar w:fldCharType="separate"/>
+      </w:r>
+      <w:r>
+        <w:rPr>
+          <w:rFonts w:asciiTheme="majorBidi" w:hAnsiTheme="majorBidi" w:cstheme="majorBidi"/>
+          <w:noProof/>
+          <w:sz w:val="24"/>
+          <w:szCs w:val="24"/>
+          <w:lang w:bidi="fa-IR"/>
+        </w:rPr>
+        <w:t>(Gerlich et al., 2018)</w:t>
+      </w:r>
+      <w:r>
+        <w:rPr>
+          <w:rFonts w:asciiTheme="majorBidi" w:hAnsiTheme="majorBidi" w:cstheme="majorBidi"/>
+          <w:sz w:val="24"/>
+          <w:szCs w:val="24"/>
+          <w:lang w:bidi="fa-IR"/>
+        </w:rPr>
+        <w:fldChar w:fldCharType="end"/>
+      </w:r>
+      <w:r>
+        <w:rPr>
+          <w:rFonts w:asciiTheme="majorBidi" w:hAnsiTheme="majorBidi" w:cstheme="majorBidi"/>
+          <w:sz w:val="24"/>
+          <w:szCs w:val="24"/>
+          <w:lang w:bidi="fa-IR"/>
+        </w:rPr>
+        <w:t>.</w:t>
+      </w:r>
+      <w:r>
+        <w:rPr>
+          <w:rFonts w:asciiTheme="majorBidi" w:hAnsiTheme="majorBidi" w:cstheme="majorBidi"/>
+          <w:sz w:val="24"/>
+          <w:szCs w:val="24"/>
+          <w:lang w:bidi="fa-IR"/>
+        </w:rPr>
+        <w:t xml:space="preserve"> Followed by the previous study, in this paper, we investigated the transcriptome profile of interspecies grafts by RNA-seq</w:t>
+      </w:r>
+      <w:r>
+        <w:rPr>
+          <w:rFonts w:asciiTheme="majorBidi" w:hAnsiTheme="majorBidi" w:cstheme="majorBidi"/>
+          <w:sz w:val="24"/>
+          <w:szCs w:val="24"/>
+          <w:lang w:bidi="fa-IR"/>
+        </w:rPr>
+        <w:t xml:space="preserve"> to identification of transmitted RNAs that might be involved in the phenotypic and physiological changes in the heterografts. To do so, we created de novo assemblies from tissues obtained from </w:t>
+      </w:r>
+      <w:proofErr w:type="spellStart"/>
+      <w:r>
+        <w:rPr>
+          <w:rFonts w:asciiTheme="majorBidi" w:hAnsiTheme="majorBidi" w:cstheme="majorBidi"/>
+          <w:sz w:val="24"/>
+          <w:szCs w:val="24"/>
+          <w:lang w:bidi="fa-IR"/>
+        </w:rPr>
+        <w:t>homografts</w:t>
+      </w:r>
+      <w:proofErr w:type="spellEnd"/>
+      <w:r>
+        <w:rPr>
+          <w:rFonts w:asciiTheme="majorBidi" w:hAnsiTheme="majorBidi" w:cstheme="majorBidi"/>
+          <w:sz w:val="24"/>
+          <w:szCs w:val="24"/>
+          <w:lang w:bidi="fa-IR"/>
+        </w:rPr>
+        <w:t xml:space="preserve"> and determined the differentially expressed genes in homo- and hetero-grafts. Also, by </w:t>
+      </w:r>
+      <w:r>
+        <w:rPr>
+          <w:rFonts w:asciiTheme="majorBidi" w:hAnsiTheme="majorBidi" w:cstheme="majorBidi"/>
+          <w:sz w:val="24"/>
+          <w:szCs w:val="24"/>
+          <w:lang w:bidi="fa-IR"/>
+        </w:rPr>
+        <w:t xml:space="preserve">the alignment of short reads from </w:t>
+      </w:r>
       <w:bookmarkStart w:id="0" w:name="_GoBack"/>
       <w:bookmarkEnd w:id="0"/>
-      <w:r>
-        <w:rPr>
-          <w:rFonts w:asciiTheme="majorBidi" w:hAnsiTheme="majorBidi" w:cstheme="majorBidi"/>
-          <w:sz w:val="24"/>
-          <w:szCs w:val="24"/>
-          <w:lang w:bidi="fa-IR"/>
-        </w:rPr>
-        <w:t xml:space="preserve"> </w:t>
-      </w:r>
-    </w:p>
-    <w:p>
-      <w:pPr>
-        <w:jc w:val="both"/>
-        <w:rPr>
-          <w:rFonts w:asciiTheme="majorBidi" w:hAnsiTheme="majorBidi" w:cstheme="majorBidi"/>
-          <w:sz w:val="24"/>
-          <w:szCs w:val="24"/>
-        </w:rPr>
-      </w:pPr>
-      <w:r>
-        <w:rPr>
-          <w:rFonts w:asciiTheme="majorBidi" w:hAnsiTheme="majorBidi" w:cstheme="majorBidi"/>
-          <w:sz w:val="24"/>
-          <w:szCs w:val="24"/>
-        </w:rPr>
-        <w:t xml:space="preserve">Previous study on interspecies grafting of </w:t>
-      </w:r>
-      <w:proofErr w:type="spellStart"/>
-      <w:r>
-        <w:rPr>
-          <w:rFonts w:asciiTheme="majorBidi" w:hAnsiTheme="majorBidi" w:cstheme="majorBidi"/>
-          <w:i/>
-          <w:iCs/>
-          <w:sz w:val="24"/>
-          <w:szCs w:val="24"/>
-        </w:rPr>
-        <w:t>Flaveria</w:t>
-      </w:r>
-      <w:proofErr w:type="spellEnd"/>
-      <w:r>
-        <w:rPr>
-          <w:rFonts w:asciiTheme="majorBidi" w:hAnsiTheme="majorBidi" w:cstheme="majorBidi"/>
-          <w:sz w:val="24"/>
-          <w:szCs w:val="24"/>
-        </w:rPr>
-        <w:t xml:space="preserve"> showed the large-distance signaling between root and shoot could regulate </w:t>
-      </w:r>
-      <w:r>
-        <w:rPr>
-          <w:rFonts w:asciiTheme="majorBidi" w:hAnsiTheme="majorBidi" w:cstheme="majorBidi"/>
-          <w:sz w:val="24"/>
-          <w:szCs w:val="24"/>
-        </w:rPr>
-        <w:t>GSH synthesis, sulfate acquisition and</w:t>
-      </w:r>
-      <w:r>
-        <w:rPr>
-          <w:rFonts w:asciiTheme="majorBidi" w:hAnsiTheme="majorBidi" w:cstheme="majorBidi"/>
-          <w:sz w:val="24"/>
-          <w:szCs w:val="24"/>
-        </w:rPr>
-        <w:t xml:space="preserve"> allocation</w:t>
-      </w:r>
-      <w:r>
-        <w:rPr>
-          <w:rFonts w:asciiTheme="majorBidi" w:hAnsiTheme="majorBidi" w:cstheme="majorBidi"/>
-          <w:sz w:val="24"/>
-          <w:szCs w:val="24"/>
-        </w:rPr>
-        <w:t xml:space="preserve"> in C3 and C4 plants </w:t>
-      </w:r>
-      <w:r>
-        <w:rPr>
-          <w:rFonts w:asciiTheme="majorBidi" w:hAnsiTheme="majorBidi" w:cstheme="majorBidi"/>
-          <w:sz w:val="24"/>
-          <w:szCs w:val="24"/>
-        </w:rPr>
-        <w:fldChar w:fldCharType="begin"/>
-      </w:r>
-      <w:r>
-        <w:rPr>
-          <w:rFonts w:asciiTheme="majorBidi" w:hAnsiTheme="majorBidi" w:cstheme="majorBidi"/>
-          <w:sz w:val="24"/>
-          <w:szCs w:val="24"/>
-        </w:rPr>
-        <w:instrText xml:space="preserve"> ADDIN EN.CITE &lt;EndNote&gt;&lt;Cite&gt;&lt;Author&gt;Gerlich&lt;/Author&gt;&lt;Year&gt;2018&lt;/Year&gt;&lt;RecNum&gt;52&lt;/RecNum&gt;&lt;DisplayText&gt;(Gerlich et al., 2018)&lt;/DisplayText&gt;&lt;record&gt;&lt;rec-number&gt;52&lt;/rec-number&gt;&lt;foreign-keys&gt;&lt;key app="EN" db-id="9dszea9edr0dzlew5s050zv6s9zr9esdf9zx" timestamp="1665291150"&gt;52&lt;/key&gt;&lt;/foreign-keys&gt;&lt;ref-type name="Journal Article"&gt;17&lt;/ref-type&gt;&lt;contributors&gt;&lt;authors&gt;&lt;author&gt;Gerlich, Silke C&lt;/author&gt;&lt;author&gt;Walker, Berkley J&lt;/author&gt;&lt;author&gt;Krueger, Stephan&lt;/author&gt;&lt;author&gt;Kopriva, Stanislav&lt;/author&gt;&lt;/authors&gt;&lt;/contributors&gt;&lt;titles&gt;&lt;title&gt;Sulfate metabolism in C4 Flaveria species is controlled by the root and connected to serine biosynthesis&lt;/title&gt;&lt;secondary-title&gt;Plant physiology&lt;/secondary-title&gt;&lt;/titles&gt;&lt;periodical&gt;&lt;full-title&gt;Plant Physiology&lt;/full-title&gt;&lt;/periodical&gt;&lt;pages&gt;565-582&lt;/pages&gt;&lt;volume&gt;178&lt;/volume&gt;&lt;number&gt;2&lt;/number&gt;&lt;dates&gt;&lt;year&gt;2018&lt;/year&gt;&lt;/dates&gt;&lt;isbn&gt;1532-2548&lt;/isbn&gt;&lt;urls&gt;&lt;/urls&gt;&lt;/record&gt;&lt;/Cite&gt;&lt;/EndNote&gt;</w:instrText>
-      </w:r>
-      <w:r>
-        <w:rPr>
-          <w:rFonts w:asciiTheme="majorBidi" w:hAnsiTheme="majorBidi" w:cstheme="majorBidi"/>
-          <w:sz w:val="24"/>
-          <w:szCs w:val="24"/>
-        </w:rPr>
-        <w:fldChar w:fldCharType="separate"/>
-      </w:r>
-      <w:r>
-        <w:rPr>
-          <w:rFonts w:asciiTheme="majorBidi" w:hAnsiTheme="majorBidi" w:cstheme="majorBidi"/>
-          <w:noProof/>
-          <w:sz w:val="24"/>
-          <w:szCs w:val="24"/>
-        </w:rPr>
-        <w:t>(Gerlich et al., 2018)</w:t>
-      </w:r>
-      <w:r>
-        <w:rPr>
-          <w:rFonts w:asciiTheme="majorBidi" w:hAnsiTheme="majorBidi" w:cstheme="majorBidi"/>
-          <w:sz w:val="24"/>
-          <w:szCs w:val="24"/>
-        </w:rPr>
-        <w:fldChar w:fldCharType="end"/>
-      </w:r>
-      <w:r>
-        <w:rPr>
-          <w:rFonts w:asciiTheme="majorBidi" w:hAnsiTheme="majorBidi" w:cstheme="majorBidi"/>
-          <w:sz w:val="24"/>
-          <w:szCs w:val="24"/>
-        </w:rPr>
-        <w:t>.</w:t>
-      </w:r>
-    </w:p>
-    <w:p>
-      <w:pPr>
-        <w:jc w:val="both"/>
-        <w:rPr>
-          <w:rFonts w:asciiTheme="majorBidi" w:hAnsiTheme="majorBidi" w:cstheme="majorBidi"/>
-          <w:sz w:val="24"/>
-          <w:szCs w:val="24"/>
-        </w:rPr>
-      </w:pPr>
-      <w:r>
-        <w:rPr>
-          <w:rFonts w:asciiTheme="majorBidi" w:hAnsiTheme="majorBidi" w:cstheme="majorBidi"/>
-          <w:sz w:val="24"/>
-          <w:szCs w:val="24"/>
-        </w:rPr>
-        <w:t xml:space="preserve">The genus </w:t>
-      </w:r>
-      <w:proofErr w:type="spellStart"/>
-      <w:r>
-        <w:rPr>
-          <w:rFonts w:asciiTheme="majorBidi" w:hAnsiTheme="majorBidi" w:cstheme="majorBidi"/>
-          <w:i/>
-          <w:iCs/>
-          <w:sz w:val="24"/>
-          <w:szCs w:val="24"/>
-        </w:rPr>
-        <w:t>Flaveria</w:t>
-      </w:r>
-      <w:proofErr w:type="spellEnd"/>
-      <w:r>
-        <w:rPr>
-          <w:rFonts w:asciiTheme="majorBidi" w:hAnsiTheme="majorBidi" w:cstheme="majorBidi"/>
-          <w:sz w:val="24"/>
-          <w:szCs w:val="24"/>
-        </w:rPr>
-        <w:t xml:space="preserve"> contained more than 20 species representing the evolution of C4 photosynthesis </w:t>
-      </w:r>
-      <w:r>
-        <w:rPr>
-          <w:rFonts w:asciiTheme="majorBidi" w:hAnsiTheme="majorBidi" w:cstheme="majorBidi"/>
-          <w:sz w:val="24"/>
-          <w:szCs w:val="24"/>
-        </w:rPr>
-        <w:fldChar w:fldCharType="begin"/>
-      </w:r>
-      <w:r>
-        <w:rPr>
-          <w:rFonts w:asciiTheme="majorBidi" w:hAnsiTheme="majorBidi" w:cstheme="majorBidi"/>
-          <w:sz w:val="24"/>
-          <w:szCs w:val="24"/>
-        </w:rPr>
-        <w:instrText xml:space="preserve"> ADDIN EN.CITE &lt;EndNote&gt;&lt;Cite&gt;&lt;Author&gt;Powell&lt;/Author&gt;&lt;Year&gt;1978&lt;/Year&gt;&lt;RecNum&gt;96&lt;/RecNum&gt;&lt;DisplayText&gt;(Powell, 1978)&lt;/DisplayText&gt;&lt;record&gt;&lt;rec-number&gt;96&lt;/rec-number&gt;&lt;foreign-keys&gt;&lt;key app="EN" db-id="9dszea9edr0dzlew5s050zv6s9zr9esdf9zx" timestamp="1675609034"&gt;96&lt;/key&gt;&lt;/foreign-keys&gt;&lt;ref-type name="Journal Article"&gt;17&lt;/ref-type&gt;&lt;contributors&gt;&lt;authors&gt;&lt;author&gt;Powell, A Michael&lt;/author&gt;&lt;/authors&gt;&lt;/contributors&gt;&lt;titles&gt;&lt;title&gt;Systematics of Flaveria (Flaveriinae--Asteraceae)&lt;/title&gt;&lt;secondary-title&gt;Annals of the Missouri Botanical Garden&lt;/secondary-title&gt;&lt;/titles&gt;&lt;periodical&gt;&lt;full-title&gt;Annals of the Missouri Botanical Garden&lt;/full-title&gt;&lt;/periodical&gt;&lt;pages&gt;590-636&lt;/pages&gt;&lt;dates&gt;&lt;year&gt;1978&lt;/year&gt;&lt;/dates&gt;&lt;isbn&gt;0026-6493&lt;/isbn&gt;&lt;urls&gt;&lt;/urls&gt;&lt;/record&gt;&lt;/Cite&gt;&lt;/EndNote&gt;</w:instrText>
-      </w:r>
-      <w:r>
-        <w:rPr>
-          <w:rFonts w:asciiTheme="majorBidi" w:hAnsiTheme="majorBidi" w:cstheme="majorBidi"/>
-          <w:sz w:val="24"/>
-          <w:szCs w:val="24"/>
-        </w:rPr>
-        <w:fldChar w:fldCharType="separate"/>
-      </w:r>
-      <w:r>
-        <w:rPr>
-          <w:rFonts w:asciiTheme="majorBidi" w:hAnsiTheme="majorBidi" w:cstheme="majorBidi"/>
-          <w:noProof/>
-          <w:sz w:val="24"/>
-          <w:szCs w:val="24"/>
-        </w:rPr>
-        <w:t>(Powell, 1978)</w:t>
-      </w:r>
-      <w:r>
-        <w:rPr>
-          <w:rFonts w:asciiTheme="majorBidi" w:hAnsiTheme="majorBidi" w:cstheme="majorBidi"/>
-          <w:sz w:val="24"/>
-          <w:szCs w:val="24"/>
-        </w:rPr>
-        <w:fldChar w:fldCharType="end"/>
-      </w:r>
-      <w:r>
-        <w:rPr>
-          <w:rFonts w:asciiTheme="majorBidi" w:hAnsiTheme="majorBidi" w:cstheme="majorBidi"/>
-          <w:sz w:val="24"/>
-          <w:szCs w:val="24"/>
-        </w:rPr>
-        <w:t>.</w:t>
-      </w:r>
-      <w:r>
-        <w:rPr>
-          <w:rFonts w:asciiTheme="majorBidi" w:hAnsiTheme="majorBidi" w:cstheme="majorBidi"/>
-          <w:sz w:val="24"/>
-          <w:szCs w:val="24"/>
-        </w:rPr>
-        <w:t xml:space="preserve"> </w:t>
-      </w:r>
-    </w:p>
-    <w:p>
-      <w:pPr>
-        <w:jc w:val="both"/>
-        <w:rPr>
-          <w:rFonts w:asciiTheme="majorBidi" w:hAnsiTheme="majorBidi" w:cstheme="majorBidi"/>
-          <w:sz w:val="24"/>
-          <w:szCs w:val="24"/>
-        </w:rPr>
-      </w:pPr>
     </w:p>
     <w:p>
       <w:pPr>
@@ -2554,16 +2561,25 @@
         <w:ind w:left="720" w:hanging="720"/>
       </w:pPr>
       <w:r>
-        <w:t xml:space="preserve">Powell, A. M. (1978). Systematics of Flaveria (Flaveriinae--Asteraceae). </w:t>
-      </w:r>
-      <w:r>
-        <w:rPr>
-          <w:i/>
-        </w:rPr>
-        <w:t>Annals of the Missouri Botanical Garden</w:t>
-      </w:r>
-      <w:r>
-        <w:t xml:space="preserve">, 590-636. </w:t>
+        <w:t xml:space="preserve">Ryabov, E. V., Robinson, D. J., &amp; Taliansky, M. E. (1999). A plant virus-encoded protein facilitates long-distance movement of heterologous viral RNA. </w:t>
+      </w:r>
+      <w:r>
+        <w:rPr>
+          <w:i/>
+        </w:rPr>
+        <w:t>Proceedings of the National Academy of Sciences</w:t>
+      </w:r>
+      <w:r>
+        <w:t>,</w:t>
+      </w:r>
+      <w:r>
+        <w:rPr>
+          <w:i/>
+        </w:rPr>
+        <w:t xml:space="preserve"> 96</w:t>
+      </w:r>
+      <w:r>
+        <w:t xml:space="preserve">(4), 1212-1217. </w:t>
       </w:r>
     </w:p>
     <w:p>
@@ -2573,13 +2589,13 @@
         <w:ind w:left="720" w:hanging="720"/>
       </w:pPr>
       <w:r>
-        <w:t xml:space="preserve">Ryabov, E. V., Robinson, D. J., &amp; Taliansky, M. E. (1999). A plant virus-encoded protein facilitates long-distance movement of heterologous viral RNA. </w:t>
-      </w:r>
-      <w:r>
-        <w:rPr>
-          <w:i/>
-        </w:rPr>
-        <w:t>Proceedings of the National Academy of Sciences</w:t>
+        <w:t xml:space="preserve">Spiegelman, Z., Golan, G., &amp; Wolf, S. (2013). Don’t kill the messenger: long-distance trafficking of mRNA molecules. </w:t>
+      </w:r>
+      <w:r>
+        <w:rPr>
+          <w:i/>
+        </w:rPr>
+        <w:t>Plant Science</w:t>
       </w:r>
       <w:r>
         <w:t>,</w:t>
@@ -2588,10 +2604,10 @@
         <w:rPr>
           <w:i/>
         </w:rPr>
-        <w:t xml:space="preserve"> 96</w:t>
-      </w:r>
-      <w:r>
-        <w:t xml:space="preserve">(4), 1212-1217. </w:t>
+        <w:t xml:space="preserve"> 213</w:t>
+      </w:r>
+      <w:r>
+        <w:t xml:space="preserve">, 1-8. </w:t>
       </w:r>
     </w:p>
     <w:p>
@@ -2601,13 +2617,13 @@
         <w:ind w:left="720" w:hanging="720"/>
       </w:pPr>
       <w:r>
-        <w:t xml:space="preserve">Spiegelman, Z., Golan, G., &amp; Wolf, S. (2013). Don’t kill the messenger: long-distance trafficking of mRNA molecules. </w:t>
-      </w:r>
-      <w:r>
-        <w:rPr>
-          <w:i/>
-        </w:rPr>
-        <w:t>Plant Science</w:t>
+        <w:t xml:space="preserve">Turgeon, R., &amp; Wolf, S. (2009). Phloem transport: cellular pathways and molecular trafficking. </w:t>
+      </w:r>
+      <w:r>
+        <w:rPr>
+          <w:i/>
+        </w:rPr>
+        <w:t>Annual review of plant biology</w:t>
       </w:r>
       <w:r>
         <w:t>,</w:t>
@@ -2616,10 +2632,10 @@
         <w:rPr>
           <w:i/>
         </w:rPr>
-        <w:t xml:space="preserve"> 213</w:t>
-      </w:r>
-      <w:r>
-        <w:t xml:space="preserve">, 1-8. </w:t>
+        <w:t xml:space="preserve"> 60</w:t>
+      </w:r>
+      <w:r>
+        <w:t xml:space="preserve">, 207-221. </w:t>
       </w:r>
     </w:p>
     <w:p>
@@ -2629,13 +2645,13 @@
         <w:ind w:left="720" w:hanging="720"/>
       </w:pPr>
       <w:r>
-        <w:t xml:space="preserve">Turgeon, R., &amp; Wolf, S. (2009). Phloem transport: cellular pathways and molecular trafficking. </w:t>
-      </w:r>
-      <w:r>
-        <w:rPr>
-          <w:i/>
-        </w:rPr>
-        <w:t>Annual review of plant biology</w:t>
+        <w:t xml:space="preserve">Turnbull, C. G., &amp; Lopez‐Cobollo, R. M. (2013). Heavy traffic in the fast lane: long‐distance signalling by macromolecules. </w:t>
+      </w:r>
+      <w:r>
+        <w:rPr>
+          <w:i/>
+        </w:rPr>
+        <w:t>New phytologist</w:t>
       </w:r>
       <w:r>
         <w:t>,</w:t>
@@ -2644,10 +2660,10 @@
         <w:rPr>
           <w:i/>
         </w:rPr>
-        <w:t xml:space="preserve"> 60</w:t>
-      </w:r>
-      <w:r>
-        <w:t xml:space="preserve">, 207-221. </w:t>
+        <w:t xml:space="preserve"> 198</w:t>
+      </w:r>
+      <w:r>
+        <w:t xml:space="preserve">(1), 33-51. </w:t>
       </w:r>
     </w:p>
     <w:p>
@@ -2657,13 +2673,13 @@
         <w:ind w:left="720" w:hanging="720"/>
       </w:pPr>
       <w:r>
-        <w:t xml:space="preserve">Turnbull, C. G., &amp; Lopez‐Cobollo, R. M. (2013). Heavy traffic in the fast lane: long‐distance signalling by macromolecules. </w:t>
-      </w:r>
-      <w:r>
-        <w:rPr>
-          <w:i/>
-        </w:rPr>
-        <w:t>New phytologist</w:t>
+        <w:t xml:space="preserve">Wang, Y., Wang, L., Xing, N., Wu, X., Wu, X., Wang, B., Lu, Z., Xu, P., Tao, Y., &amp; Li, G. (2020). A universal pipeline for mobile mRNA detection and insights into heterografting advantages under chilling stress. </w:t>
+      </w:r>
+      <w:r>
+        <w:rPr>
+          <w:i/>
+        </w:rPr>
+        <w:t>Horticulture research</w:t>
       </w:r>
       <w:r>
         <w:t>,</w:t>
@@ -2672,10 +2688,10 @@
         <w:rPr>
           <w:i/>
         </w:rPr>
-        <w:t xml:space="preserve"> 198</w:t>
-      </w:r>
-      <w:r>
-        <w:t xml:space="preserve">(1), 33-51. </w:t>
+        <w:t xml:space="preserve"> 7</w:t>
+      </w:r>
+      <w:r>
+        <w:t xml:space="preserve">. </w:t>
       </w:r>
     </w:p>
     <w:p>
@@ -2685,13 +2701,13 @@
         <w:ind w:left="720" w:hanging="720"/>
       </w:pPr>
       <w:r>
-        <w:t xml:space="preserve">Wang, Y., Wang, L., Xing, N., Wu, X., Wu, X., Wang, B., Lu, Z., Xu, P., Tao, Y., &amp; Li, G. (2020). A universal pipeline for mobile mRNA detection and insights into heterografting advantages under chilling stress. </w:t>
-      </w:r>
-      <w:r>
-        <w:rPr>
-          <w:i/>
-        </w:rPr>
-        <w:t>Horticulture research</w:t>
+        <w:t xml:space="preserve">Xia, C., &amp; Zhang, C. (2020). Long-distance movement of mRNAs in plants. </w:t>
+      </w:r>
+      <w:r>
+        <w:rPr>
+          <w:i/>
+        </w:rPr>
+        <w:t>Plants</w:t>
       </w:r>
       <w:r>
         <w:t>,</w:t>
@@ -2700,10 +2716,10 @@
         <w:rPr>
           <w:i/>
         </w:rPr>
-        <w:t xml:space="preserve"> 7</w:t>
-      </w:r>
-      <w:r>
-        <w:t xml:space="preserve">. </w:t>
+        <w:t xml:space="preserve"> 9</w:t>
+      </w:r>
+      <w:r>
+        <w:t xml:space="preserve">(6), 731. </w:t>
       </w:r>
     </w:p>
     <w:p>
@@ -2713,13 +2729,13 @@
         <w:ind w:left="720" w:hanging="720"/>
       </w:pPr>
       <w:r>
-        <w:t xml:space="preserve">Xia, C., &amp; Zhang, C. (2020). Long-distance movement of mRNAs in plants. </w:t>
-      </w:r>
-      <w:r>
-        <w:rPr>
-          <w:i/>
-        </w:rPr>
-        <w:t>Plants</w:t>
+        <w:t xml:space="preserve">Xia, C., Zheng, Y., Huang, J., Zhou, X., Li, R., Zha, M., Wang, S., Huang, Z., Lan, H., &amp; Turgeon, R. (2018). Elucidation of the mechanisms of long-distance mRNA movement in a Nicotiana benthamiana/tomato heterograft system. </w:t>
+      </w:r>
+      <w:r>
+        <w:rPr>
+          <w:i/>
+        </w:rPr>
+        <w:t>Plant Physiology</w:t>
       </w:r>
       <w:r>
         <w:t>,</w:t>
@@ -2728,10 +2744,10 @@
         <w:rPr>
           <w:i/>
         </w:rPr>
-        <w:t xml:space="preserve"> 9</w:t>
-      </w:r>
-      <w:r>
-        <w:t xml:space="preserve">(6), 731. </w:t>
+        <w:t xml:space="preserve"> 177</w:t>
+      </w:r>
+      <w:r>
+        <w:t xml:space="preserve">(2), 745-758. </w:t>
       </w:r>
     </w:p>
     <w:p>
@@ -2741,13 +2757,13 @@
         <w:ind w:left="720" w:hanging="720"/>
       </w:pPr>
       <w:r>
-        <w:t xml:space="preserve">Xia, C., Zheng, Y., Huang, J., Zhou, X., Li, R., Zha, M., Wang, S., Huang, Z., Lan, H., &amp; Turgeon, R. (2018). Elucidation of the mechanisms of long-distance mRNA movement in a Nicotiana benthamiana/tomato heterograft system. </w:t>
-      </w:r>
-      <w:r>
-        <w:rPr>
-          <w:i/>
-        </w:rPr>
-        <w:t>Plant Physiology</w:t>
+        <w:t xml:space="preserve">Yang, Y., Mao, L., Jittayasothorn, Y., Kang, Y., Jiao, C., Fei, Z., &amp; Zhong, G.-Y. (2015). Messenger RNA exchange between scions and rootstocks in grafted grapevines. </w:t>
+      </w:r>
+      <w:r>
+        <w:rPr>
+          <w:i/>
+        </w:rPr>
+        <w:t>BMC Plant Biology</w:t>
       </w:r>
       <w:r>
         <w:t>,</w:t>
@@ -2756,10 +2772,10 @@
         <w:rPr>
           <w:i/>
         </w:rPr>
-        <w:t xml:space="preserve"> 177</w:t>
-      </w:r>
-      <w:r>
-        <w:t xml:space="preserve">(2), 745-758. </w:t>
+        <w:t xml:space="preserve"> 15</w:t>
+      </w:r>
+      <w:r>
+        <w:t xml:space="preserve">(1), 1-14. </w:t>
       </w:r>
     </w:p>
     <w:p>
@@ -2769,13 +2785,13 @@
         <w:ind w:left="720" w:hanging="720"/>
       </w:pPr>
       <w:r>
-        <w:t xml:space="preserve">Yang, Y., Mao, L., Jittayasothorn, Y., Kang, Y., Jiao, C., Fei, Z., &amp; Zhong, G.-Y. (2015). Messenger RNA exchange between scions and rootstocks in grafted grapevines. </w:t>
-      </w:r>
-      <w:r>
-        <w:rPr>
-          <w:i/>
-        </w:rPr>
-        <w:t>BMC Plant Biology</w:t>
+        <w:t xml:space="preserve">Yoo, S. J., Hong, S. M., Jung, H. S., &amp; Ahn, J. H. (2013). The cotyledons produce sufficient FT protein to induce flowering: evidence from cotyledon micrografting in Arabidopsis. </w:t>
+      </w:r>
+      <w:r>
+        <w:rPr>
+          <w:i/>
+        </w:rPr>
+        <w:t>Plant and cell physiology</w:t>
       </w:r>
       <w:r>
         <w:t>,</w:t>
@@ -2784,10 +2800,10 @@
         <w:rPr>
           <w:i/>
         </w:rPr>
-        <w:t xml:space="preserve"> 15</w:t>
-      </w:r>
-      <w:r>
-        <w:t xml:space="preserve">(1), 1-14. </w:t>
+        <w:t xml:space="preserve"> 54</w:t>
+      </w:r>
+      <w:r>
+        <w:t xml:space="preserve">(1), 119-128. </w:t>
       </w:r>
     </w:p>
     <w:p>
@@ -2797,13 +2813,13 @@
         <w:ind w:left="720" w:hanging="720"/>
       </w:pPr>
       <w:r>
-        <w:t xml:space="preserve">Yoo, S. J., Hong, S. M., Jung, H. S., &amp; Ahn, J. H. (2013). The cotyledons produce sufficient FT protein to induce flowering: evidence from cotyledon micrografting in Arabidopsis. </w:t>
-      </w:r>
-      <w:r>
-        <w:rPr>
-          <w:i/>
-        </w:rPr>
-        <w:t>Plant and cell physiology</w:t>
+        <w:t xml:space="preserve">Yoshida, S., Cui, S., Ichihashi, Y., &amp; Shirasu, K. (2016). The haustorium, a specialized invasive organ in parasitic plants. </w:t>
+      </w:r>
+      <w:r>
+        <w:rPr>
+          <w:i/>
+        </w:rPr>
+        <w:t>Annual review of plant biology</w:t>
       </w:r>
       <w:r>
         <w:t>,</w:t>
@@ -2812,47 +2828,18 @@
         <w:rPr>
           <w:i/>
         </w:rPr>
-        <w:t xml:space="preserve"> 54</w:t>
-      </w:r>
-      <w:r>
-        <w:t xml:space="preserve">(1), 119-128. </w:t>
+        <w:t xml:space="preserve"> 67</w:t>
+      </w:r>
+      <w:r>
+        <w:t xml:space="preserve">, 643-667. </w:t>
       </w:r>
     </w:p>
     <w:p>
       <w:pPr>
         <w:pStyle w:val="EndNoteBibliography"/>
-        <w:spacing w:after="0"/>
         <w:ind w:left="720" w:hanging="720"/>
       </w:pPr>
       <w:r>
-        <w:t xml:space="preserve">Yoshida, S., Cui, S., Ichihashi, Y., &amp; Shirasu, K. (2016). The haustorium, a specialized invasive organ in parasitic plants. </w:t>
-      </w:r>
-      <w:r>
-        <w:rPr>
-          <w:i/>
-        </w:rPr>
-        <w:t>Annual review of plant biology</w:t>
-      </w:r>
-      <w:r>
-        <w:t>,</w:t>
-      </w:r>
-      <w:r>
-        <w:rPr>
-          <w:i/>
-        </w:rPr>
-        <w:t xml:space="preserve"> 67</w:t>
-      </w:r>
-      <w:r>
-        <w:t xml:space="preserve">, 643-667. </w:t>
-      </w:r>
-    </w:p>
-    <w:p>
-      <w:pPr>
-        <w:pStyle w:val="EndNoteBibliography"/>
-        <w:ind w:left="720" w:hanging="720"/>
-      </w:pPr>
-      <w:r>
-        <w:lastRenderedPageBreak/>
         <w:t xml:space="preserve">Zhang, G., Zhou, J., Song, J., Guo, X., Nie, X., &amp; Guo, H. (2022). Grafting-induced transcriptome changes and long-distance mRNA movement in the potato/Datura stramonium heterograft system. </w:t>
       </w:r>
       <w:r>

</xml_diff>

<commit_message>
Introduction was written untildownstream analysis after DEG
</commit_message>
<xml_diff>
--- a/writing/draft.docx
+++ b/writing/draft.docx
@@ -39,23 +39,7 @@
           <w:sz w:val="24"/>
           <w:szCs w:val="24"/>
         </w:rPr>
-        <w:t>Grafting is an old technique that has been used for the production of individuals with higher resistance to stress</w:t>
-      </w:r>
-      <w:r>
-        <w:rPr>
-          <w:rFonts w:asciiTheme="majorBidi" w:hAnsiTheme="majorBidi" w:cstheme="majorBidi"/>
-          <w:sz w:val="24"/>
-          <w:szCs w:val="24"/>
-        </w:rPr>
-        <w:t>es</w:t>
-      </w:r>
-      <w:r>
-        <w:rPr>
-          <w:rFonts w:asciiTheme="majorBidi" w:hAnsiTheme="majorBidi" w:cstheme="majorBidi"/>
-          <w:sz w:val="24"/>
-          <w:szCs w:val="24"/>
-        </w:rPr>
-        <w:t xml:space="preserve">, precocious flowering plants, controlling of plant architecture, and </w:t>
+        <w:t xml:space="preserve">Grafting is an old technique that has been used for the production of individuals with higher resistance to stresses, precocious flowering plants, controlling of plant architecture, and </w:t>
       </w:r>
       <w:r>
         <w:rPr>
@@ -242,6 +226,87 @@
           <w:sz w:val="24"/>
           <w:szCs w:val="24"/>
         </w:rPr>
+        <w:t xml:space="preserve"> G</w:t>
+      </w:r>
+      <w:r>
+        <w:rPr>
+          <w:rFonts w:asciiTheme="majorBidi" w:hAnsiTheme="majorBidi" w:cstheme="majorBidi"/>
+          <w:sz w:val="24"/>
+          <w:szCs w:val="24"/>
+        </w:rPr>
+        <w:t>rafting causes changes in the heterograft traits</w:t>
+      </w:r>
+      <w:r>
+        <w:rPr>
+          <w:rFonts w:asciiTheme="majorBidi" w:hAnsiTheme="majorBidi" w:cstheme="majorBidi"/>
+          <w:sz w:val="24"/>
+          <w:szCs w:val="24"/>
+        </w:rPr>
+        <w:t xml:space="preserve"> but</w:t>
+      </w:r>
+      <w:r>
+        <w:rPr>
+          <w:rFonts w:asciiTheme="majorBidi" w:hAnsiTheme="majorBidi" w:cstheme="majorBidi"/>
+          <w:sz w:val="24"/>
+          <w:szCs w:val="24"/>
+        </w:rPr>
+        <w:t xml:space="preserve"> the molecular mechanisms behind that had been unknown for decades </w:t>
+      </w:r>
+      <w:r>
+        <w:rPr>
+          <w:rFonts w:asciiTheme="majorBidi" w:hAnsiTheme="majorBidi" w:cstheme="majorBidi"/>
+          <w:sz w:val="24"/>
+          <w:szCs w:val="24"/>
+        </w:rPr>
+        <w:fldChar w:fldCharType="begin"/>
+      </w:r>
+      <w:r>
+        <w:rPr>
+          <w:rFonts w:asciiTheme="majorBidi" w:hAnsiTheme="majorBidi" w:cstheme="majorBidi"/>
+          <w:sz w:val="24"/>
+          <w:szCs w:val="24"/>
+        </w:rPr>
+        <w:instrText xml:space="preserve"> ADDIN EN.CITE &lt;EndNote&gt;&lt;Cite&gt;&lt;Author&gt;Kondhare&lt;/Author&gt;&lt;Year&gt;2021&lt;/Year&gt;&lt;RecNum&gt;81&lt;/RecNum&gt;&lt;DisplayText&gt;(Kondhare et al., 2021)&lt;/DisplayText&gt;&lt;record&gt;&lt;rec-number&gt;81&lt;/rec-number&gt;&lt;foreign-keys&gt;&lt;key app="EN" db-id="9dszea9edr0dzlew5s050zv6s9zr9esdf9zx" timestamp="1675565466"&gt;81&lt;/key&gt;&lt;/foreign-keys&gt;&lt;ref-type name="Journal Article"&gt;17&lt;/ref-type&gt;&lt;contributors&gt;&lt;authors&gt;&lt;author&gt;Kondhare, Kirtikumar R&lt;/author&gt;&lt;author&gt;Patil, Nikita S&lt;/author&gt;&lt;author&gt;Banerjee, Anjan K&lt;/author&gt;&lt;/authors&gt;&lt;/contributors&gt;&lt;titles&gt;&lt;title&gt;A historical overview of long-distance signalling in plants&lt;/title&gt;&lt;secondary-title&gt;Journal of Experimental Botany&lt;/secondary-title&gt;&lt;/titles&gt;&lt;periodical&gt;&lt;full-title&gt;Journal of experimental Botany&lt;/full-title&gt;&lt;/periodical&gt;&lt;pages&gt;4218-4236&lt;/pages&gt;&lt;volume&gt;72&lt;/volume&gt;&lt;number&gt;12&lt;/number&gt;&lt;dates&gt;&lt;year&gt;2021&lt;/year&gt;&lt;/dates&gt;&lt;isbn&gt;0022-0957&lt;/isbn&gt;&lt;urls&gt;&lt;/urls&gt;&lt;/record&gt;&lt;/Cite&gt;&lt;/EndNote&gt;</w:instrText>
+      </w:r>
+      <w:r>
+        <w:rPr>
+          <w:rFonts w:asciiTheme="majorBidi" w:hAnsiTheme="majorBidi" w:cstheme="majorBidi"/>
+          <w:sz w:val="24"/>
+          <w:szCs w:val="24"/>
+        </w:rPr>
+        <w:fldChar w:fldCharType="separate"/>
+      </w:r>
+      <w:r>
+        <w:rPr>
+          <w:rFonts w:asciiTheme="majorBidi" w:hAnsiTheme="majorBidi" w:cstheme="majorBidi"/>
+          <w:noProof/>
+          <w:sz w:val="24"/>
+          <w:szCs w:val="24"/>
+        </w:rPr>
+        <w:t>(Kondhare et al., 2021)</w:t>
+      </w:r>
+      <w:r>
+        <w:rPr>
+          <w:rFonts w:asciiTheme="majorBidi" w:hAnsiTheme="majorBidi" w:cstheme="majorBidi"/>
+          <w:sz w:val="24"/>
+          <w:szCs w:val="24"/>
+        </w:rPr>
+        <w:fldChar w:fldCharType="end"/>
+      </w:r>
+      <w:r>
+        <w:rPr>
+          <w:rFonts w:asciiTheme="majorBidi" w:hAnsiTheme="majorBidi" w:cstheme="majorBidi"/>
+          <w:sz w:val="24"/>
+          <w:szCs w:val="24"/>
+        </w:rPr>
+        <w:t>.</w:t>
+      </w:r>
+      <w:r>
+        <w:rPr>
+          <w:rFonts w:asciiTheme="majorBidi" w:hAnsiTheme="majorBidi" w:cstheme="majorBidi"/>
+          <w:sz w:val="24"/>
+          <w:szCs w:val="24"/>
+        </w:rPr>
         <w:t xml:space="preserve"> </w:t>
       </w:r>
       <w:r>
@@ -250,136 +315,7 @@
           <w:sz w:val="24"/>
           <w:szCs w:val="24"/>
         </w:rPr>
-        <w:t>G</w:t>
-      </w:r>
-      <w:r>
-        <w:rPr>
-          <w:rFonts w:asciiTheme="majorBidi" w:hAnsiTheme="majorBidi" w:cstheme="majorBidi"/>
-          <w:sz w:val="24"/>
-          <w:szCs w:val="24"/>
-        </w:rPr>
-        <w:t>rafting causes changes in the heterograft traits</w:t>
-      </w:r>
-      <w:r>
-        <w:rPr>
-          <w:rFonts w:asciiTheme="majorBidi" w:hAnsiTheme="majorBidi" w:cstheme="majorBidi"/>
-          <w:sz w:val="24"/>
-          <w:szCs w:val="24"/>
-        </w:rPr>
-        <w:t xml:space="preserve"> but</w:t>
-      </w:r>
-      <w:r>
-        <w:rPr>
-          <w:rFonts w:asciiTheme="majorBidi" w:hAnsiTheme="majorBidi" w:cstheme="majorBidi"/>
-          <w:sz w:val="24"/>
-          <w:szCs w:val="24"/>
-        </w:rPr>
-        <w:t xml:space="preserve"> the molecular mechanism</w:t>
-      </w:r>
-      <w:r>
-        <w:rPr>
-          <w:rFonts w:asciiTheme="majorBidi" w:hAnsiTheme="majorBidi" w:cstheme="majorBidi"/>
-          <w:sz w:val="24"/>
-          <w:szCs w:val="24"/>
-        </w:rPr>
-        <w:t>s</w:t>
-      </w:r>
-      <w:r>
-        <w:rPr>
-          <w:rFonts w:asciiTheme="majorBidi" w:hAnsiTheme="majorBidi" w:cstheme="majorBidi"/>
-          <w:sz w:val="24"/>
-          <w:szCs w:val="24"/>
-        </w:rPr>
-        <w:t xml:space="preserve"> behind that had been unknown for decades</w:t>
-      </w:r>
-      <w:r>
-        <w:rPr>
-          <w:rFonts w:asciiTheme="majorBidi" w:hAnsiTheme="majorBidi" w:cstheme="majorBidi"/>
-          <w:sz w:val="24"/>
-          <w:szCs w:val="24"/>
-        </w:rPr>
-        <w:t xml:space="preserve"> </w:t>
-      </w:r>
-      <w:r>
-        <w:rPr>
-          <w:rFonts w:asciiTheme="majorBidi" w:hAnsiTheme="majorBidi" w:cstheme="majorBidi"/>
-          <w:sz w:val="24"/>
-          <w:szCs w:val="24"/>
-        </w:rPr>
-        <w:fldChar w:fldCharType="begin"/>
-      </w:r>
-      <w:r>
-        <w:rPr>
-          <w:rFonts w:asciiTheme="majorBidi" w:hAnsiTheme="majorBidi" w:cstheme="majorBidi"/>
-          <w:sz w:val="24"/>
-          <w:szCs w:val="24"/>
-        </w:rPr>
-        <w:instrText xml:space="preserve"> ADDIN EN.CITE &lt;EndNote&gt;&lt;Cite&gt;&lt;Author&gt;Kondhare&lt;/Author&gt;&lt;Year&gt;2021&lt;/Year&gt;&lt;RecNum&gt;81&lt;/RecNum&gt;&lt;DisplayText&gt;(Kondhare et al., 2021)&lt;/DisplayText&gt;&lt;record&gt;&lt;rec-number&gt;81&lt;/rec-number&gt;&lt;foreign-keys&gt;&lt;key app="EN" db-id="9dszea9edr0dzlew5s050zv6s9zr9esdf9zx" timestamp="1675565466"&gt;81&lt;/key&gt;&lt;/foreign-keys&gt;&lt;ref-type name="Journal Article"&gt;17&lt;/ref-type&gt;&lt;contributors&gt;&lt;authors&gt;&lt;author&gt;Kondhare, Kirtikumar R&lt;/author&gt;&lt;author&gt;Patil, Nikita S&lt;/author&gt;&lt;author&gt;Banerjee, Anjan K&lt;/author&gt;&lt;/authors&gt;&lt;/contributors&gt;&lt;titles&gt;&lt;title&gt;A historical overview of long-distance signalling in plants&lt;/title&gt;&lt;secondary-title&gt;Journal of Experimental Botany&lt;/secondary-title&gt;&lt;/titles&gt;&lt;periodical&gt;&lt;full-title&gt;Journal of experimental Botany&lt;/full-title&gt;&lt;/periodical&gt;&lt;pages&gt;4218-4236&lt;/pages&gt;&lt;volume&gt;72&lt;/volume&gt;&lt;number&gt;12&lt;/number&gt;&lt;dates&gt;&lt;year&gt;2021&lt;/year&gt;&lt;/dates&gt;&lt;isbn&gt;0022-0957&lt;/isbn&gt;&lt;urls&gt;&lt;/urls&gt;&lt;/record&gt;&lt;/Cite&gt;&lt;/EndNote&gt;</w:instrText>
-      </w:r>
-      <w:r>
-        <w:rPr>
-          <w:rFonts w:asciiTheme="majorBidi" w:hAnsiTheme="majorBidi" w:cstheme="majorBidi"/>
-          <w:sz w:val="24"/>
-          <w:szCs w:val="24"/>
-        </w:rPr>
-        <w:fldChar w:fldCharType="separate"/>
-      </w:r>
-      <w:r>
-        <w:rPr>
-          <w:rFonts w:asciiTheme="majorBidi" w:hAnsiTheme="majorBidi" w:cstheme="majorBidi"/>
-          <w:noProof/>
-          <w:sz w:val="24"/>
-          <w:szCs w:val="24"/>
-        </w:rPr>
-        <w:t>(Kondhare et al., 2021)</w:t>
-      </w:r>
-      <w:r>
-        <w:rPr>
-          <w:rFonts w:asciiTheme="majorBidi" w:hAnsiTheme="majorBidi" w:cstheme="majorBidi"/>
-          <w:sz w:val="24"/>
-          <w:szCs w:val="24"/>
-        </w:rPr>
-        <w:fldChar w:fldCharType="end"/>
-      </w:r>
-      <w:r>
-        <w:rPr>
-          <w:rFonts w:asciiTheme="majorBidi" w:hAnsiTheme="majorBidi" w:cstheme="majorBidi"/>
-          <w:sz w:val="24"/>
-          <w:szCs w:val="24"/>
-        </w:rPr>
-        <w:t>.</w:t>
-      </w:r>
-      <w:r>
-        <w:rPr>
-          <w:rFonts w:asciiTheme="majorBidi" w:hAnsiTheme="majorBidi" w:cstheme="majorBidi"/>
-          <w:sz w:val="24"/>
-          <w:szCs w:val="24"/>
-        </w:rPr>
-        <w:t xml:space="preserve"> </w:t>
-      </w:r>
-      <w:r>
-        <w:rPr>
-          <w:rFonts w:asciiTheme="majorBidi" w:hAnsiTheme="majorBidi" w:cstheme="majorBidi"/>
-          <w:sz w:val="24"/>
-          <w:szCs w:val="24"/>
-        </w:rPr>
-        <w:t>There must exist a communication system</w:t>
-      </w:r>
-      <w:r>
-        <w:rPr>
-          <w:rFonts w:asciiTheme="majorBidi" w:hAnsiTheme="majorBidi" w:cstheme="majorBidi"/>
-          <w:sz w:val="24"/>
-          <w:szCs w:val="24"/>
-        </w:rPr>
-        <w:t xml:space="preserve"> </w:t>
-      </w:r>
-      <w:r>
-        <w:rPr>
-          <w:rFonts w:asciiTheme="majorBidi" w:hAnsiTheme="majorBidi" w:cstheme="majorBidi"/>
-          <w:sz w:val="24"/>
-          <w:szCs w:val="24"/>
-        </w:rPr>
-        <w:t xml:space="preserve">between different compartments within cells, adjacent cells, and different organs that could transport the environmental or developmental signals that also transport back and forward signals among rootstock and scion in heterografts </w:t>
+        <w:t xml:space="preserve">There must exist a communication system between different compartments within cells, adjacent cells, and different organs that could transport the environmental or developmental signals that also transport back and forward signals among rootstock and scion in heterografts </w:t>
       </w:r>
       <w:r>
         <w:rPr>
@@ -2160,6 +2096,16 @@
         </w:rPr>
         <w:t>Plant material</w:t>
       </w:r>
+      <w:r>
+        <w:rPr>
+          <w:rFonts w:asciiTheme="majorBidi" w:hAnsiTheme="majorBidi" w:cstheme="majorBidi"/>
+          <w:b/>
+          <w:bCs/>
+          <w:sz w:val="24"/>
+          <w:szCs w:val="24"/>
+        </w:rPr>
+        <w:t xml:space="preserve"> and sampling</w:t>
+      </w:r>
     </w:p>
     <w:p>
       <w:pPr>
@@ -2319,23 +2265,7 @@
           <w:sz w:val="24"/>
           <w:szCs w:val="24"/>
         </w:rPr>
-        <w:t xml:space="preserve"> (C3/C3, C4/C4) and two reciprocal heterografts, C4 scion/C3 </w:t>
-      </w:r>
-      <w:r>
-        <w:rPr>
-          <w:rFonts w:asciiTheme="majorBidi" w:hAnsiTheme="majorBidi" w:cstheme="majorBidi"/>
-          <w:sz w:val="24"/>
-          <w:szCs w:val="24"/>
-        </w:rPr>
-        <w:t>stock</w:t>
-      </w:r>
-      <w:r>
-        <w:rPr>
-          <w:rFonts w:asciiTheme="majorBidi" w:hAnsiTheme="majorBidi" w:cstheme="majorBidi"/>
-          <w:sz w:val="24"/>
-          <w:szCs w:val="24"/>
-        </w:rPr>
-        <w:t xml:space="preserve"> (C4/C3), and C3 scion/C4 stock (C3/C4)</w:t>
+        <w:t xml:space="preserve"> (C3/C3, C4/C4) and two reciprocal heterografts, C4 scion/C3 stock (C4/C3), and C3 scion/C4 stock (C3/C4)</w:t>
       </w:r>
       <w:r>
         <w:rPr>
@@ -2352,6 +2282,14 @@
           <w:szCs w:val="24"/>
         </w:rPr>
         <w:t xml:space="preserve">The RNA extraction was performed for both root and shoot from each seedling type with three biological replication. </w:t>
+      </w:r>
+      <w:r>
+        <w:rPr>
+          <w:rFonts w:asciiTheme="majorBidi" w:hAnsiTheme="majorBidi" w:cstheme="majorBidi"/>
+          <w:sz w:val="24"/>
+          <w:szCs w:val="24"/>
+        </w:rPr>
+        <w:t>Sequencing was conducted by …. Company and some information about quality and order</w:t>
       </w:r>
     </w:p>
     <w:p>
@@ -2427,25 +2365,680 @@
           <w:sz w:val="24"/>
           <w:szCs w:val="24"/>
         </w:rPr>
-        <w:t xml:space="preserve"> with parameters: SLIDINGWINDOW:4:15, CROP:50, and </w:t>
-      </w:r>
-      <w:bookmarkStart w:id="0" w:name="_GoBack"/>
-      <w:r>
-        <w:rPr>
-          <w:rFonts w:asciiTheme="majorBidi" w:hAnsiTheme="majorBidi" w:cstheme="majorBidi"/>
-          <w:sz w:val="24"/>
-          <w:szCs w:val="24"/>
-        </w:rPr>
-        <w:t>HEADCROP</w:t>
-      </w:r>
-      <w:bookmarkEnd w:id="0"/>
-      <w:r>
-        <w:rPr>
-          <w:rFonts w:asciiTheme="majorBidi" w:hAnsiTheme="majorBidi" w:cstheme="majorBidi"/>
-          <w:sz w:val="24"/>
-          <w:szCs w:val="24"/>
-        </w:rPr>
-        <w:t>:10.</w:t>
+        <w:t xml:space="preserve"> with parameters: SLIDINGWINDOW:4:15, CROP:50, and HEADCROP:10.</w:t>
+      </w:r>
+      <w:r>
+        <w:rPr>
+          <w:rFonts w:asciiTheme="majorBidi" w:hAnsiTheme="majorBidi" w:cstheme="majorBidi"/>
+          <w:sz w:val="24"/>
+          <w:szCs w:val="24"/>
+        </w:rPr>
+        <w:t xml:space="preserve"> As there is no reference genome for </w:t>
+      </w:r>
+      <w:proofErr w:type="spellStart"/>
+      <w:r>
+        <w:rPr>
+          <w:rFonts w:asciiTheme="majorBidi" w:hAnsiTheme="majorBidi" w:cstheme="majorBidi"/>
+          <w:sz w:val="24"/>
+          <w:szCs w:val="24"/>
+        </w:rPr>
+        <w:t>Flaveria</w:t>
+      </w:r>
+      <w:proofErr w:type="spellEnd"/>
+      <w:r>
+        <w:rPr>
+          <w:rFonts w:asciiTheme="majorBidi" w:hAnsiTheme="majorBidi" w:cstheme="majorBidi"/>
+          <w:sz w:val="24"/>
+          <w:szCs w:val="24"/>
+        </w:rPr>
+        <w:t xml:space="preserve">, we had to run Trinity </w:t>
+      </w:r>
+      <w:r>
+        <w:rPr>
+          <w:rFonts w:asciiTheme="majorBidi" w:hAnsiTheme="majorBidi" w:cstheme="majorBidi"/>
+          <w:sz w:val="24"/>
+          <w:szCs w:val="24"/>
+        </w:rPr>
+        <w:fldChar w:fldCharType="begin"/>
+      </w:r>
+      <w:r>
+        <w:rPr>
+          <w:rFonts w:asciiTheme="majorBidi" w:hAnsiTheme="majorBidi" w:cstheme="majorBidi"/>
+          <w:sz w:val="24"/>
+          <w:szCs w:val="24"/>
+        </w:rPr>
+        <w:instrText xml:space="preserve"> ADDIN EN.CITE &lt;EndNote&gt;&lt;Cite&gt;&lt;Author&gt;Grabherr&lt;/Author&gt;&lt;Year&gt;2011&lt;/Year&gt;&lt;RecNum&gt;100&lt;/RecNum&gt;&lt;DisplayText&gt;(Grabherr et al., 2011)&lt;/DisplayText&gt;&lt;record&gt;&lt;rec-number&gt;100&lt;/rec-number&gt;&lt;foreign-keys&gt;&lt;key app="EN" db-id="9dszea9edr0dzlew5s050zv6s9zr9esdf9zx" timestamp="1675774007"&gt;100&lt;/key&gt;&lt;/foreign-keys&gt;&lt;ref-type name="Journal Article"&gt;17&lt;/ref-type&gt;&lt;contributors&gt;&lt;authors&gt;&lt;author&gt;Grabherr, Manfred G&lt;/author&gt;&lt;author&gt;Haas, Brian J&lt;/author&gt;&lt;author&gt;Yassour, Moran&lt;/author&gt;&lt;author&gt;Levin, Joshua Z&lt;/author&gt;&lt;author&gt;Thompson, Dawn A&lt;/author&gt;&lt;author&gt;Amit, Ido&lt;/author&gt;&lt;author&gt;Adiconis, Xian&lt;/author&gt;&lt;author&gt;Fan, Lin&lt;/author&gt;&lt;author&gt;Raychowdhury, Raktima&lt;/author&gt;&lt;author&gt;Zeng, Qiandong&lt;/author&gt;&lt;/authors&gt;&lt;/contributors&gt;&lt;titles&gt;&lt;title&gt;Full-length transcriptome assembly from RNA-Seq data without a reference genome&lt;/title&gt;&lt;secondary-title&gt;Nature biotechnology&lt;/secondary-title&gt;&lt;/titles&gt;&lt;periodical&gt;&lt;full-title&gt;Nature biotechnology&lt;/full-title&gt;&lt;/periodical&gt;&lt;pages&gt;644-652&lt;/pages&gt;&lt;volume&gt;29&lt;/volume&gt;&lt;number&gt;7&lt;/number&gt;&lt;dates&gt;&lt;year&gt;2011&lt;/year&gt;&lt;/dates&gt;&lt;isbn&gt;1087-0156&lt;/isbn&gt;&lt;urls&gt;&lt;/urls&gt;&lt;/record&gt;&lt;/Cite&gt;&lt;/EndNote&gt;</w:instrText>
+      </w:r>
+      <w:r>
+        <w:rPr>
+          <w:rFonts w:asciiTheme="majorBidi" w:hAnsiTheme="majorBidi" w:cstheme="majorBidi"/>
+          <w:sz w:val="24"/>
+          <w:szCs w:val="24"/>
+        </w:rPr>
+        <w:fldChar w:fldCharType="separate"/>
+      </w:r>
+      <w:r>
+        <w:rPr>
+          <w:rFonts w:asciiTheme="majorBidi" w:hAnsiTheme="majorBidi" w:cstheme="majorBidi"/>
+          <w:noProof/>
+          <w:sz w:val="24"/>
+          <w:szCs w:val="24"/>
+        </w:rPr>
+        <w:t>(Grabherr et al., 2011)</w:t>
+      </w:r>
+      <w:r>
+        <w:rPr>
+          <w:rFonts w:asciiTheme="majorBidi" w:hAnsiTheme="majorBidi" w:cstheme="majorBidi"/>
+          <w:sz w:val="24"/>
+          <w:szCs w:val="24"/>
+        </w:rPr>
+        <w:fldChar w:fldCharType="end"/>
+      </w:r>
+      <w:r>
+        <w:rPr>
+          <w:rFonts w:asciiTheme="majorBidi" w:hAnsiTheme="majorBidi" w:cstheme="majorBidi"/>
+          <w:sz w:val="24"/>
+          <w:szCs w:val="24"/>
+        </w:rPr>
+        <w:t xml:space="preserve"> to create transcriptome de novo assembly using the trimmed </w:t>
+      </w:r>
+      <w:proofErr w:type="spellStart"/>
+      <w:r>
+        <w:rPr>
+          <w:rFonts w:asciiTheme="majorBidi" w:hAnsiTheme="majorBidi" w:cstheme="majorBidi"/>
+          <w:sz w:val="24"/>
+          <w:szCs w:val="24"/>
+        </w:rPr>
+        <w:t>fastq</w:t>
+      </w:r>
+      <w:proofErr w:type="spellEnd"/>
+      <w:r>
+        <w:rPr>
+          <w:rFonts w:asciiTheme="majorBidi" w:hAnsiTheme="majorBidi" w:cstheme="majorBidi"/>
+          <w:sz w:val="24"/>
+          <w:szCs w:val="24"/>
+        </w:rPr>
+        <w:t xml:space="preserve"> files. We needed two assembly files for </w:t>
+      </w:r>
+      <w:r>
+        <w:rPr>
+          <w:rFonts w:asciiTheme="majorBidi" w:hAnsiTheme="majorBidi" w:cstheme="majorBidi"/>
+          <w:i/>
+          <w:iCs/>
+          <w:sz w:val="24"/>
+          <w:szCs w:val="24"/>
+        </w:rPr>
+        <w:t xml:space="preserve">F. </w:t>
+      </w:r>
+      <w:proofErr w:type="spellStart"/>
+      <w:r>
+        <w:rPr>
+          <w:rFonts w:asciiTheme="majorBidi" w:hAnsiTheme="majorBidi" w:cstheme="majorBidi"/>
+          <w:i/>
+          <w:iCs/>
+          <w:sz w:val="24"/>
+          <w:szCs w:val="24"/>
+        </w:rPr>
+        <w:t>bidentis</w:t>
+      </w:r>
+      <w:proofErr w:type="spellEnd"/>
+      <w:r>
+        <w:rPr>
+          <w:rFonts w:asciiTheme="majorBidi" w:hAnsiTheme="majorBidi" w:cstheme="majorBidi"/>
+          <w:sz w:val="24"/>
+          <w:szCs w:val="24"/>
+        </w:rPr>
+        <w:t xml:space="preserve"> and </w:t>
+      </w:r>
+      <w:r>
+        <w:rPr>
+          <w:rFonts w:asciiTheme="majorBidi" w:hAnsiTheme="majorBidi" w:cstheme="majorBidi"/>
+          <w:i/>
+          <w:iCs/>
+          <w:sz w:val="24"/>
+          <w:szCs w:val="24"/>
+        </w:rPr>
+        <w:t xml:space="preserve">F. </w:t>
+      </w:r>
+      <w:proofErr w:type="spellStart"/>
+      <w:r>
+        <w:rPr>
+          <w:rFonts w:asciiTheme="majorBidi" w:hAnsiTheme="majorBidi" w:cstheme="majorBidi"/>
+          <w:i/>
+          <w:iCs/>
+          <w:sz w:val="24"/>
+          <w:szCs w:val="24"/>
+        </w:rPr>
+        <w:t>robusta</w:t>
+      </w:r>
+      <w:proofErr w:type="spellEnd"/>
+      <w:r>
+        <w:rPr>
+          <w:rFonts w:asciiTheme="majorBidi" w:hAnsiTheme="majorBidi" w:cstheme="majorBidi"/>
+          <w:sz w:val="24"/>
+          <w:szCs w:val="24"/>
+        </w:rPr>
+        <w:t xml:space="preserve"> separately to be able to detect the transmitted mRNAs, so, we used </w:t>
+      </w:r>
+      <w:proofErr w:type="spellStart"/>
+      <w:r>
+        <w:rPr>
+          <w:rFonts w:asciiTheme="majorBidi" w:hAnsiTheme="majorBidi" w:cstheme="majorBidi"/>
+          <w:sz w:val="24"/>
+          <w:szCs w:val="24"/>
+        </w:rPr>
+        <w:t>fastq</w:t>
+      </w:r>
+      <w:proofErr w:type="spellEnd"/>
+      <w:r>
+        <w:rPr>
+          <w:rFonts w:asciiTheme="majorBidi" w:hAnsiTheme="majorBidi" w:cstheme="majorBidi"/>
+          <w:sz w:val="24"/>
+          <w:szCs w:val="24"/>
+        </w:rPr>
+        <w:t xml:space="preserve"> files from both root and shoot of </w:t>
+      </w:r>
+      <w:r>
+        <w:rPr>
+          <w:rFonts w:asciiTheme="majorBidi" w:hAnsiTheme="majorBidi" w:cstheme="majorBidi"/>
+          <w:i/>
+          <w:iCs/>
+          <w:sz w:val="24"/>
+          <w:szCs w:val="24"/>
+        </w:rPr>
+        <w:t xml:space="preserve">F. </w:t>
+      </w:r>
+      <w:proofErr w:type="spellStart"/>
+      <w:r>
+        <w:rPr>
+          <w:rFonts w:asciiTheme="majorBidi" w:hAnsiTheme="majorBidi" w:cstheme="majorBidi"/>
+          <w:i/>
+          <w:iCs/>
+          <w:sz w:val="24"/>
+          <w:szCs w:val="24"/>
+        </w:rPr>
+        <w:t>bidentis</w:t>
+      </w:r>
+      <w:proofErr w:type="spellEnd"/>
+      <w:r>
+        <w:rPr>
+          <w:rFonts w:asciiTheme="majorBidi" w:hAnsiTheme="majorBidi" w:cstheme="majorBidi"/>
+          <w:i/>
+          <w:iCs/>
+          <w:sz w:val="24"/>
+          <w:szCs w:val="24"/>
+        </w:rPr>
+        <w:t xml:space="preserve"> </w:t>
+      </w:r>
+      <w:r>
+        <w:rPr>
+          <w:rFonts w:asciiTheme="majorBidi" w:hAnsiTheme="majorBidi" w:cstheme="majorBidi"/>
+          <w:sz w:val="24"/>
+          <w:szCs w:val="24"/>
+        </w:rPr>
+        <w:t xml:space="preserve">and </w:t>
+      </w:r>
+      <w:r>
+        <w:rPr>
+          <w:rFonts w:asciiTheme="majorBidi" w:hAnsiTheme="majorBidi" w:cstheme="majorBidi"/>
+          <w:i/>
+          <w:iCs/>
+          <w:sz w:val="24"/>
+          <w:szCs w:val="24"/>
+        </w:rPr>
+        <w:t xml:space="preserve">F. </w:t>
+      </w:r>
+      <w:proofErr w:type="spellStart"/>
+      <w:r>
+        <w:rPr>
+          <w:rFonts w:asciiTheme="majorBidi" w:hAnsiTheme="majorBidi" w:cstheme="majorBidi"/>
+          <w:i/>
+          <w:iCs/>
+          <w:sz w:val="24"/>
+          <w:szCs w:val="24"/>
+        </w:rPr>
+        <w:t>robusta</w:t>
+      </w:r>
+      <w:proofErr w:type="spellEnd"/>
+      <w:r>
+        <w:rPr>
+          <w:rFonts w:asciiTheme="majorBidi" w:hAnsiTheme="majorBidi" w:cstheme="majorBidi"/>
+          <w:i/>
+          <w:iCs/>
+          <w:sz w:val="24"/>
+          <w:szCs w:val="24"/>
+        </w:rPr>
+        <w:t xml:space="preserve"> </w:t>
+      </w:r>
+      <w:proofErr w:type="spellStart"/>
+      <w:r>
+        <w:rPr>
+          <w:rFonts w:asciiTheme="majorBidi" w:hAnsiTheme="majorBidi" w:cstheme="majorBidi"/>
+          <w:sz w:val="24"/>
+          <w:szCs w:val="24"/>
+        </w:rPr>
+        <w:t>homografts</w:t>
+      </w:r>
+      <w:proofErr w:type="spellEnd"/>
+      <w:r>
+        <w:rPr>
+          <w:rFonts w:asciiTheme="majorBidi" w:hAnsiTheme="majorBidi" w:cstheme="majorBidi"/>
+          <w:sz w:val="24"/>
+          <w:szCs w:val="24"/>
+        </w:rPr>
+        <w:t xml:space="preserve"> to be sure there is no reads related to other species in our assemblies. </w:t>
+      </w:r>
+      <w:r>
+        <w:rPr>
+          <w:rFonts w:asciiTheme="majorBidi" w:hAnsiTheme="majorBidi" w:cstheme="majorBidi"/>
+          <w:sz w:val="24"/>
+          <w:szCs w:val="24"/>
+        </w:rPr>
+        <w:t xml:space="preserve">Trinity was run with </w:t>
+      </w:r>
+      <w:proofErr w:type="spellStart"/>
+      <w:r>
+        <w:rPr>
+          <w:rFonts w:asciiTheme="majorBidi" w:hAnsiTheme="majorBidi" w:cstheme="majorBidi"/>
+          <w:sz w:val="24"/>
+          <w:szCs w:val="24"/>
+        </w:rPr>
+        <w:t>paarameters</w:t>
+      </w:r>
+      <w:proofErr w:type="spellEnd"/>
+      <w:r>
+        <w:rPr>
+          <w:rFonts w:asciiTheme="majorBidi" w:hAnsiTheme="majorBidi" w:cstheme="majorBidi"/>
+          <w:sz w:val="24"/>
+          <w:szCs w:val="24"/>
+        </w:rPr>
+        <w:t>, including –</w:t>
+      </w:r>
+      <w:proofErr w:type="spellStart"/>
+      <w:r>
+        <w:rPr>
+          <w:rFonts w:asciiTheme="majorBidi" w:hAnsiTheme="majorBidi" w:cstheme="majorBidi"/>
+          <w:sz w:val="24"/>
+          <w:szCs w:val="24"/>
+        </w:rPr>
+        <w:t>samples_file</w:t>
+      </w:r>
+      <w:proofErr w:type="spellEnd"/>
+      <w:r>
+        <w:rPr>
+          <w:rFonts w:asciiTheme="majorBidi" w:hAnsiTheme="majorBidi" w:cstheme="majorBidi"/>
+          <w:sz w:val="24"/>
+          <w:szCs w:val="24"/>
+        </w:rPr>
+        <w:t>, --</w:t>
+      </w:r>
+      <w:proofErr w:type="spellStart"/>
+      <w:r>
+        <w:rPr>
+          <w:rFonts w:asciiTheme="majorBidi" w:hAnsiTheme="majorBidi" w:cstheme="majorBidi"/>
+          <w:sz w:val="24"/>
+          <w:szCs w:val="24"/>
+        </w:rPr>
+        <w:t>SS_lib_type</w:t>
+      </w:r>
+      <w:proofErr w:type="spellEnd"/>
+      <w:r>
+        <w:rPr>
+          <w:rFonts w:asciiTheme="majorBidi" w:hAnsiTheme="majorBidi" w:cstheme="majorBidi"/>
+          <w:sz w:val="24"/>
+          <w:szCs w:val="24"/>
+        </w:rPr>
+        <w:t xml:space="preserve"> and default normalization step.</w:t>
+      </w:r>
+      <w:r>
+        <w:rPr>
+          <w:rFonts w:asciiTheme="majorBidi" w:hAnsiTheme="majorBidi" w:cstheme="majorBidi"/>
+          <w:sz w:val="24"/>
+          <w:szCs w:val="24"/>
+        </w:rPr>
+        <w:t xml:space="preserve"> The quality of created de novo assemblies was assessed by </w:t>
+      </w:r>
+      <w:r>
+        <w:rPr>
+          <w:rFonts w:asciiTheme="majorBidi" w:hAnsiTheme="majorBidi" w:cstheme="majorBidi"/>
+          <w:sz w:val="24"/>
+          <w:szCs w:val="24"/>
+        </w:rPr>
+        <w:t>contig ExN50 using contig_ExN50</w:t>
+      </w:r>
+      <w:r>
+        <w:rPr>
+          <w:rFonts w:asciiTheme="majorBidi" w:hAnsiTheme="majorBidi" w:cstheme="majorBidi"/>
+          <w:sz w:val="24"/>
+          <w:szCs w:val="24"/>
+        </w:rPr>
+        <w:t xml:space="preserve">_statistic.pl script and RNA Seq Read Representation using bowtie2. </w:t>
+      </w:r>
+      <w:r>
+        <w:rPr>
+          <w:rFonts w:asciiTheme="majorBidi" w:hAnsiTheme="majorBidi" w:cstheme="majorBidi"/>
+          <w:sz w:val="24"/>
+          <w:szCs w:val="24"/>
+        </w:rPr>
+        <w:t xml:space="preserve">Afterwards, to functionally annotation of obtained contigs, we performed different tools, including </w:t>
+      </w:r>
+      <w:proofErr w:type="spellStart"/>
+      <w:r>
+        <w:rPr>
+          <w:rFonts w:asciiTheme="majorBidi" w:hAnsiTheme="majorBidi" w:cstheme="majorBidi"/>
+          <w:sz w:val="24"/>
+          <w:szCs w:val="24"/>
+        </w:rPr>
+        <w:t>Transdecoder</w:t>
+      </w:r>
+      <w:proofErr w:type="spellEnd"/>
+      <w:r>
+        <w:rPr>
+          <w:rFonts w:asciiTheme="majorBidi" w:hAnsiTheme="majorBidi" w:cstheme="majorBidi"/>
+          <w:sz w:val="24"/>
+          <w:szCs w:val="24"/>
+        </w:rPr>
+        <w:t xml:space="preserve"> (</w:t>
+      </w:r>
+      <w:hyperlink r:id="rId4" w:history="1">
+        <w:r>
+          <w:rPr>
+            <w:rStyle w:val="Hyperlink"/>
+            <w:rFonts w:asciiTheme="majorBidi" w:hAnsiTheme="majorBidi" w:cstheme="majorBidi"/>
+            <w:shd w:val="clear" w:color="auto" w:fill="FFFFFF"/>
+          </w:rPr>
+          <w:t>https://github.com/TransDecoder/TransDecoder</w:t>
+        </w:r>
+      </w:hyperlink>
+      <w:r>
+        <w:rPr>
+          <w:rFonts w:asciiTheme="majorBidi" w:hAnsiTheme="majorBidi" w:cstheme="majorBidi"/>
+        </w:rPr>
+        <w:t>)</w:t>
+      </w:r>
+      <w:r>
+        <w:rPr>
+          <w:rFonts w:asciiTheme="majorBidi" w:hAnsiTheme="majorBidi" w:cstheme="majorBidi"/>
+          <w:sz w:val="24"/>
+          <w:szCs w:val="24"/>
+        </w:rPr>
+        <w:t xml:space="preserve"> with default parameters, BLAST against Arabidopsis proteins for sequence homology searching, </w:t>
+      </w:r>
+      <w:proofErr w:type="spellStart"/>
+      <w:r>
+        <w:rPr>
+          <w:rFonts w:asciiTheme="majorBidi" w:hAnsiTheme="majorBidi" w:cstheme="majorBidi"/>
+          <w:sz w:val="24"/>
+          <w:szCs w:val="24"/>
+        </w:rPr>
+        <w:t>SignalP</w:t>
+      </w:r>
+      <w:proofErr w:type="spellEnd"/>
+      <w:r>
+        <w:rPr>
+          <w:rFonts w:asciiTheme="majorBidi" w:hAnsiTheme="majorBidi" w:cstheme="majorBidi"/>
+          <w:sz w:val="24"/>
+          <w:szCs w:val="24"/>
+        </w:rPr>
+        <w:t xml:space="preserve"> </w:t>
+      </w:r>
+      <w:r>
+        <w:rPr>
+          <w:rFonts w:asciiTheme="majorBidi" w:hAnsiTheme="majorBidi" w:cstheme="majorBidi"/>
+          <w:sz w:val="24"/>
+          <w:szCs w:val="24"/>
+        </w:rPr>
+        <w:fldChar w:fldCharType="begin"/>
+      </w:r>
+      <w:r>
+        <w:rPr>
+          <w:rFonts w:asciiTheme="majorBidi" w:hAnsiTheme="majorBidi" w:cstheme="majorBidi"/>
+          <w:sz w:val="24"/>
+          <w:szCs w:val="24"/>
+        </w:rPr>
+        <w:instrText xml:space="preserve"> ADDIN EN.CITE &lt;EndNote&gt;&lt;Cite&gt;&lt;Author&gt;Almagro Armenteros&lt;/Author&gt;&lt;Year&gt;2019&lt;/Year&gt;&lt;RecNum&gt;103&lt;/RecNum&gt;&lt;DisplayText&gt;(Almagro Armenteros et al., 2019)&lt;/DisplayText&gt;&lt;record&gt;&lt;rec-number&gt;103&lt;/rec-number&gt;&lt;foreign-keys&gt;&lt;key app="EN" db-id="9dszea9edr0dzlew5s050zv6s9zr9esdf9zx" timestamp="1675777040"&gt;103&lt;/key&gt;&lt;/foreign-keys&gt;&lt;ref-type name="Journal Article"&gt;17&lt;/ref-type&gt;&lt;contributors&gt;&lt;authors&gt;&lt;author&gt;Almagro Armenteros, José Juan&lt;/author&gt;&lt;author&gt;Tsirigos, Konstantinos D&lt;/author&gt;&lt;author&gt;Sønderby, Casper Kaae&lt;/author&gt;&lt;author&gt;Petersen, Thomas Nordahl&lt;/author&gt;&lt;author&gt;Winther, Ole&lt;/author&gt;&lt;author&gt;Brunak, Søren&lt;/author&gt;&lt;author&gt;von Heijne, Gunnar&lt;/author&gt;&lt;author&gt;Nielsen, Henrik&lt;/author&gt;&lt;/authors&gt;&lt;/contributors&gt;&lt;titles&gt;&lt;title&gt;SignalP 5.0 improves signal peptide predictions using deep neural networks&lt;/title&gt;&lt;secondary-title&gt;Nature biotechnology&lt;/secondary-title&gt;&lt;/titles&gt;&lt;periodical&gt;&lt;full-title&gt;Nature biotechnology&lt;/full-title&gt;&lt;/periodical&gt;&lt;pages&gt;420-423&lt;/pages&gt;&lt;volume&gt;37&lt;/volume&gt;&lt;number&gt;4&lt;/number&gt;&lt;dates&gt;&lt;year&gt;2019&lt;/year&gt;&lt;/dates&gt;&lt;isbn&gt;1087-0156&lt;/isbn&gt;&lt;urls&gt;&lt;/urls&gt;&lt;/record&gt;&lt;/Cite&gt;&lt;/EndNote&gt;</w:instrText>
+      </w:r>
+      <w:r>
+        <w:rPr>
+          <w:rFonts w:asciiTheme="majorBidi" w:hAnsiTheme="majorBidi" w:cstheme="majorBidi"/>
+          <w:sz w:val="24"/>
+          <w:szCs w:val="24"/>
+        </w:rPr>
+        <w:fldChar w:fldCharType="separate"/>
+      </w:r>
+      <w:r>
+        <w:rPr>
+          <w:rFonts w:asciiTheme="majorBidi" w:hAnsiTheme="majorBidi" w:cstheme="majorBidi"/>
+          <w:noProof/>
+          <w:sz w:val="24"/>
+          <w:szCs w:val="24"/>
+        </w:rPr>
+        <w:t>(Almagro Armenteros et al., 2019)</w:t>
+      </w:r>
+      <w:r>
+        <w:rPr>
+          <w:rFonts w:asciiTheme="majorBidi" w:hAnsiTheme="majorBidi" w:cstheme="majorBidi"/>
+          <w:sz w:val="24"/>
+          <w:szCs w:val="24"/>
+        </w:rPr>
+        <w:fldChar w:fldCharType="end"/>
+      </w:r>
+      <w:r>
+        <w:rPr>
+          <w:rFonts w:asciiTheme="majorBidi" w:hAnsiTheme="majorBidi" w:cstheme="majorBidi"/>
+          <w:sz w:val="24"/>
+          <w:szCs w:val="24"/>
+        </w:rPr>
+        <w:t xml:space="preserve"> and </w:t>
+      </w:r>
+      <w:proofErr w:type="spellStart"/>
+      <w:r>
+        <w:rPr>
+          <w:rFonts w:asciiTheme="majorBidi" w:hAnsiTheme="majorBidi" w:cstheme="majorBidi"/>
+          <w:sz w:val="24"/>
+          <w:szCs w:val="24"/>
+        </w:rPr>
+        <w:t>tmhmm</w:t>
+      </w:r>
+      <w:proofErr w:type="spellEnd"/>
+      <w:r>
+        <w:rPr>
+          <w:rFonts w:asciiTheme="majorBidi" w:hAnsiTheme="majorBidi" w:cstheme="majorBidi"/>
+          <w:sz w:val="24"/>
+          <w:szCs w:val="24"/>
+        </w:rPr>
+        <w:t xml:space="preserve"> </w:t>
+      </w:r>
+      <w:r>
+        <w:rPr>
+          <w:rFonts w:asciiTheme="majorBidi" w:hAnsiTheme="majorBidi" w:cstheme="majorBidi"/>
+          <w:sz w:val="24"/>
+          <w:szCs w:val="24"/>
+        </w:rPr>
+        <w:fldChar w:fldCharType="begin"/>
+      </w:r>
+      <w:r>
+        <w:rPr>
+          <w:rFonts w:asciiTheme="majorBidi" w:hAnsiTheme="majorBidi" w:cstheme="majorBidi"/>
+          <w:sz w:val="24"/>
+          <w:szCs w:val="24"/>
+        </w:rPr>
+        <w:instrText xml:space="preserve"> ADDIN EN.CITE &lt;EndNote&gt;&lt;Cite&gt;&lt;Author&gt;Krogh&lt;/Author&gt;&lt;Year&gt;2001&lt;/Year&gt;&lt;RecNum&gt;102&lt;/RecNum&gt;&lt;DisplayText&gt;(Krogh et al., 2001)&lt;/DisplayText&gt;&lt;record&gt;&lt;rec-number&gt;102&lt;/rec-number&gt;&lt;foreign-keys&gt;&lt;key app="EN" db-id="9dszea9edr0dzlew5s050zv6s9zr9esdf9zx" timestamp="1675776989"&gt;102&lt;/key&gt;&lt;/foreign-keys&gt;&lt;ref-type name="Journal Article"&gt;17&lt;/ref-type&gt;&lt;contributors&gt;&lt;authors&gt;&lt;author&gt;Krogh, Anders&lt;/author&gt;&lt;author&gt;Larsson, Björn&lt;/author&gt;&lt;author&gt;Von Heijne, Gunnar&lt;/author&gt;&lt;author&gt;Sonnhammer, Erik LL&lt;/author&gt;&lt;/authors&gt;&lt;/contributors&gt;&lt;titles&gt;&lt;title&gt;Predicting transmembrane protein topology with a hidden Markov model: application to complete genomes&lt;/title&gt;&lt;secondary-title&gt;Journal of molecular biology&lt;/secondary-title&gt;&lt;/titles&gt;&lt;periodical&gt;&lt;full-title&gt;Journal of molecular biology&lt;/full-title&gt;&lt;/periodical&gt;&lt;pages&gt;567-580&lt;/pages&gt;&lt;volume&gt;305&lt;/volume&gt;&lt;number&gt;3&lt;/number&gt;&lt;dates&gt;&lt;year&gt;2001&lt;/year&gt;&lt;/dates&gt;&lt;isbn&gt;0022-2836&lt;/isbn&gt;&lt;urls&gt;&lt;/urls&gt;&lt;/record&gt;&lt;/Cite&gt;&lt;/EndNote&gt;</w:instrText>
+      </w:r>
+      <w:r>
+        <w:rPr>
+          <w:rFonts w:asciiTheme="majorBidi" w:hAnsiTheme="majorBidi" w:cstheme="majorBidi"/>
+          <w:sz w:val="24"/>
+          <w:szCs w:val="24"/>
+        </w:rPr>
+        <w:fldChar w:fldCharType="separate"/>
+      </w:r>
+      <w:r>
+        <w:rPr>
+          <w:rFonts w:asciiTheme="majorBidi" w:hAnsiTheme="majorBidi" w:cstheme="majorBidi"/>
+          <w:noProof/>
+          <w:sz w:val="24"/>
+          <w:szCs w:val="24"/>
+        </w:rPr>
+        <w:t>(Krogh et al., 2001)</w:t>
+      </w:r>
+      <w:r>
+        <w:rPr>
+          <w:rFonts w:asciiTheme="majorBidi" w:hAnsiTheme="majorBidi" w:cstheme="majorBidi"/>
+          <w:sz w:val="24"/>
+          <w:szCs w:val="24"/>
+        </w:rPr>
+        <w:fldChar w:fldCharType="end"/>
+      </w:r>
+      <w:r>
+        <w:rPr>
+          <w:rFonts w:asciiTheme="majorBidi" w:hAnsiTheme="majorBidi" w:cstheme="majorBidi"/>
+          <w:sz w:val="24"/>
+          <w:szCs w:val="24"/>
+        </w:rPr>
+        <w:t xml:space="preserve"> software tools for predicting signal peptides and transmembrane domains, </w:t>
+      </w:r>
+      <w:proofErr w:type="spellStart"/>
+      <w:r>
+        <w:rPr>
+          <w:rFonts w:asciiTheme="majorBidi" w:hAnsiTheme="majorBidi" w:cstheme="majorBidi"/>
+          <w:sz w:val="24"/>
+          <w:szCs w:val="24"/>
+        </w:rPr>
+        <w:t>RNA</w:t>
+      </w:r>
+      <w:r>
+        <w:rPr>
+          <w:rFonts w:asciiTheme="majorBidi" w:hAnsiTheme="majorBidi" w:cstheme="majorBidi"/>
+          <w:sz w:val="24"/>
+          <w:szCs w:val="24"/>
+        </w:rPr>
+        <w:t>mmer</w:t>
+      </w:r>
+      <w:proofErr w:type="spellEnd"/>
+      <w:r>
+        <w:rPr>
+          <w:rFonts w:asciiTheme="majorBidi" w:hAnsiTheme="majorBidi" w:cstheme="majorBidi"/>
+          <w:sz w:val="24"/>
+          <w:szCs w:val="24"/>
+        </w:rPr>
+        <w:t xml:space="preserve"> </w:t>
+      </w:r>
+      <w:r>
+        <w:rPr>
+          <w:rFonts w:asciiTheme="majorBidi" w:hAnsiTheme="majorBidi" w:cstheme="majorBidi"/>
+          <w:sz w:val="24"/>
+          <w:szCs w:val="24"/>
+        </w:rPr>
+        <w:fldChar w:fldCharType="begin"/>
+      </w:r>
+      <w:r>
+        <w:rPr>
+          <w:rFonts w:asciiTheme="majorBidi" w:hAnsiTheme="majorBidi" w:cstheme="majorBidi"/>
+          <w:sz w:val="24"/>
+          <w:szCs w:val="24"/>
+        </w:rPr>
+        <w:instrText xml:space="preserve"> ADDIN EN.CITE &lt;EndNote&gt;&lt;Cite&gt;&lt;Author&gt;Lagesen&lt;/Author&gt;&lt;Year&gt;2007&lt;/Year&gt;&lt;RecNum&gt;101&lt;/RecNum&gt;&lt;DisplayText&gt;(Lagesen et al., 2007)&lt;/DisplayText&gt;&lt;record&gt;&lt;rec-number&gt;101&lt;/rec-number&gt;&lt;foreign-keys&gt;&lt;key app="EN" db-id="9dszea9edr0dzlew5s050zv6s9zr9esdf9zx" timestamp="1675776830"&gt;101&lt;/key&gt;&lt;/foreign-keys&gt;&lt;ref-type name="Journal Article"&gt;17&lt;/ref-type&gt;&lt;contributors&gt;&lt;authors&gt;&lt;author&gt;Lagesen, Karin&lt;/author&gt;&lt;author&gt;Hallin, Peter&lt;/author&gt;&lt;author&gt;Rødland, Einar Andreas&lt;/author&gt;&lt;author&gt;Stærfeldt, Hans-Henrik&lt;/author&gt;&lt;author&gt;Rognes, Torbjørn&lt;/author&gt;&lt;author&gt;Ussery, David W&lt;/author&gt;&lt;/authors&gt;&lt;/contributors&gt;&lt;titles&gt;&lt;title&gt;RNAmmer: consistent and rapid annotation of ribosomal RNA genes&lt;/title&gt;&lt;secondary-title&gt;Nucleic acids research&lt;/secondary-title&gt;&lt;/titles&gt;&lt;periodical&gt;&lt;full-title&gt;Nucleic acids research&lt;/full-title&gt;&lt;/periodical&gt;&lt;pages&gt;3100-3108&lt;/pages&gt;&lt;volume&gt;35&lt;/volume&gt;&lt;number&gt;9&lt;/number&gt;&lt;dates&gt;&lt;year&gt;2007&lt;/year&gt;&lt;/dates&gt;&lt;isbn&gt;1362-4962&lt;/isbn&gt;&lt;urls&gt;&lt;/urls&gt;&lt;/record&gt;&lt;/Cite&gt;&lt;/EndNote&gt;</w:instrText>
+      </w:r>
+      <w:r>
+        <w:rPr>
+          <w:rFonts w:asciiTheme="majorBidi" w:hAnsiTheme="majorBidi" w:cstheme="majorBidi"/>
+          <w:sz w:val="24"/>
+          <w:szCs w:val="24"/>
+        </w:rPr>
+        <w:fldChar w:fldCharType="separate"/>
+      </w:r>
+      <w:r>
+        <w:rPr>
+          <w:rFonts w:asciiTheme="majorBidi" w:hAnsiTheme="majorBidi" w:cstheme="majorBidi"/>
+          <w:noProof/>
+          <w:sz w:val="24"/>
+          <w:szCs w:val="24"/>
+        </w:rPr>
+        <w:t>(Lagesen et al., 2007)</w:t>
+      </w:r>
+      <w:r>
+        <w:rPr>
+          <w:rFonts w:asciiTheme="majorBidi" w:hAnsiTheme="majorBidi" w:cstheme="majorBidi"/>
+          <w:sz w:val="24"/>
+          <w:szCs w:val="24"/>
+        </w:rPr>
+        <w:fldChar w:fldCharType="end"/>
+      </w:r>
+      <w:r>
+        <w:rPr>
+          <w:rFonts w:asciiTheme="majorBidi" w:hAnsiTheme="majorBidi" w:cstheme="majorBidi"/>
+          <w:sz w:val="24"/>
+          <w:szCs w:val="24"/>
+        </w:rPr>
+        <w:t xml:space="preserve"> to detect rRNAs</w:t>
+      </w:r>
+      <w:r>
+        <w:rPr>
+          <w:rFonts w:asciiTheme="majorBidi" w:hAnsiTheme="majorBidi" w:cstheme="majorBidi"/>
+          <w:sz w:val="24"/>
+          <w:szCs w:val="24"/>
+        </w:rPr>
+        <w:t xml:space="preserve">. </w:t>
+      </w:r>
+      <w:r>
+        <w:rPr>
+          <w:rFonts w:asciiTheme="majorBidi" w:hAnsiTheme="majorBidi" w:cstheme="majorBidi"/>
+          <w:sz w:val="24"/>
+          <w:szCs w:val="24"/>
+        </w:rPr>
+        <w:t xml:space="preserve">Finally, all </w:t>
+      </w:r>
+      <w:r>
+        <w:rPr>
+          <w:rFonts w:asciiTheme="majorBidi" w:hAnsiTheme="majorBidi" w:cstheme="majorBidi"/>
+          <w:sz w:val="24"/>
+          <w:szCs w:val="24"/>
+        </w:rPr>
+        <w:lastRenderedPageBreak/>
+        <w:t xml:space="preserve">information obtaining from previous steps for functional annotation of contigs were import into </w:t>
+      </w:r>
+      <w:proofErr w:type="spellStart"/>
+      <w:r>
+        <w:rPr>
+          <w:rFonts w:asciiTheme="majorBidi" w:hAnsiTheme="majorBidi" w:cstheme="majorBidi"/>
+          <w:sz w:val="24"/>
+          <w:szCs w:val="24"/>
+        </w:rPr>
+        <w:t>Trinonate</w:t>
+      </w:r>
+      <w:proofErr w:type="spellEnd"/>
+      <w:r>
+        <w:rPr>
+          <w:rFonts w:asciiTheme="majorBidi" w:hAnsiTheme="majorBidi" w:cstheme="majorBidi"/>
+          <w:sz w:val="24"/>
+          <w:szCs w:val="24"/>
+        </w:rPr>
+        <w:t xml:space="preserve"> SQLite database</w:t>
+      </w:r>
+      <w:r>
+        <w:rPr>
+          <w:rFonts w:asciiTheme="majorBidi" w:hAnsiTheme="majorBidi" w:cstheme="majorBidi"/>
+          <w:sz w:val="24"/>
+          <w:szCs w:val="24"/>
+        </w:rPr>
+        <w:t xml:space="preserve"> </w:t>
+      </w:r>
+      <w:r>
+        <w:rPr>
+          <w:rFonts w:asciiTheme="majorBidi" w:hAnsiTheme="majorBidi" w:cstheme="majorBidi"/>
+          <w:sz w:val="24"/>
+          <w:szCs w:val="24"/>
+        </w:rPr>
+        <w:t>(https://github.com/Trinotate/Trinotate/wiki)</w:t>
+      </w:r>
+      <w:r>
+        <w:rPr>
+          <w:rFonts w:asciiTheme="majorBidi" w:hAnsiTheme="majorBidi" w:cstheme="majorBidi"/>
+          <w:sz w:val="24"/>
+          <w:szCs w:val="24"/>
+        </w:rPr>
+        <w:t>.</w:t>
       </w:r>
     </w:p>
     <w:p>
@@ -2453,6 +3046,8 @@
         <w:jc w:val="both"/>
         <w:rPr>
           <w:rFonts w:asciiTheme="majorBidi" w:hAnsiTheme="majorBidi" w:cstheme="majorBidi"/>
+          <w:b/>
+          <w:bCs/>
           <w:sz w:val="24"/>
           <w:szCs w:val="24"/>
         </w:rPr>
@@ -2460,10 +3055,54 @@
       <w:r>
         <w:rPr>
           <w:rFonts w:asciiTheme="majorBidi" w:hAnsiTheme="majorBidi" w:cstheme="majorBidi"/>
-          <w:sz w:val="24"/>
-          <w:szCs w:val="24"/>
-        </w:rPr>
-        <w:t xml:space="preserve">To have an assembly for SNP calling and </w:t>
+          <w:b/>
+          <w:bCs/>
+          <w:sz w:val="24"/>
+          <w:szCs w:val="24"/>
+        </w:rPr>
+        <w:t>Differentially gene expression analysis</w:t>
+      </w:r>
+    </w:p>
+    <w:p>
+      <w:pPr>
+        <w:jc w:val="both"/>
+        <w:rPr>
+          <w:rFonts w:asciiTheme="majorBidi" w:hAnsiTheme="majorBidi" w:cstheme="majorBidi"/>
+          <w:sz w:val="24"/>
+          <w:szCs w:val="24"/>
+        </w:rPr>
+      </w:pPr>
+      <w:r>
+        <w:rPr>
+          <w:rFonts w:asciiTheme="majorBidi" w:hAnsiTheme="majorBidi" w:cstheme="majorBidi"/>
+          <w:sz w:val="24"/>
+          <w:szCs w:val="24"/>
+        </w:rPr>
+        <w:t xml:space="preserve">To </w:t>
+      </w:r>
+      <w:r>
+        <w:rPr>
+          <w:rFonts w:asciiTheme="majorBidi" w:hAnsiTheme="majorBidi" w:cstheme="majorBidi"/>
+          <w:sz w:val="24"/>
+          <w:szCs w:val="24"/>
+        </w:rPr>
+        <w:t>identify differentially expressed genes in</w:t>
+      </w:r>
+      <w:r>
+        <w:rPr>
+          <w:rFonts w:asciiTheme="majorBidi" w:hAnsiTheme="majorBidi" w:cstheme="majorBidi"/>
+          <w:sz w:val="24"/>
+          <w:szCs w:val="24"/>
+        </w:rPr>
+        <w:t xml:space="preserve"> counterpart tissues</w:t>
+      </w:r>
+      <w:r>
+        <w:rPr>
+          <w:rFonts w:asciiTheme="majorBidi" w:hAnsiTheme="majorBidi" w:cstheme="majorBidi"/>
+          <w:sz w:val="24"/>
+          <w:szCs w:val="24"/>
+        </w:rPr>
+        <w:t xml:space="preserve"> between heterografts and </w:t>
       </w:r>
       <w:proofErr w:type="spellStart"/>
       <w:r>
@@ -2472,7 +3111,7 @@
           <w:sz w:val="24"/>
           <w:szCs w:val="24"/>
         </w:rPr>
-        <w:t>RNAsrq</w:t>
+        <w:t>homografts</w:t>
       </w:r>
       <w:proofErr w:type="spellEnd"/>
       <w:r>
@@ -2481,9 +3120,875 @@
           <w:sz w:val="24"/>
           <w:szCs w:val="24"/>
         </w:rPr>
-        <w:t xml:space="preserve"> analysis, we created two assemblies, one using only homograft samples from both root and shoot, and another from all samples of root and shoot. </w:t>
+        <w:t>, we aligned back RNA-seq reads from each tissue to its corresponding assembly (Table 1) to obtain expression values for contigs. RSEM method</w:t>
+      </w:r>
+      <w:r>
+        <w:rPr>
+          <w:rFonts w:asciiTheme="majorBidi" w:hAnsiTheme="majorBidi" w:cstheme="majorBidi"/>
+          <w:sz w:val="24"/>
+          <w:szCs w:val="24"/>
+        </w:rPr>
+        <w:t xml:space="preserve"> </w:t>
+      </w:r>
+      <w:r>
+        <w:rPr>
+          <w:rFonts w:asciiTheme="majorBidi" w:hAnsiTheme="majorBidi" w:cstheme="majorBidi"/>
+          <w:sz w:val="24"/>
+          <w:szCs w:val="24"/>
+        </w:rPr>
+        <w:fldChar w:fldCharType="begin"/>
+      </w:r>
+      <w:r>
+        <w:rPr>
+          <w:rFonts w:asciiTheme="majorBidi" w:hAnsiTheme="majorBidi" w:cstheme="majorBidi"/>
+          <w:sz w:val="24"/>
+          <w:szCs w:val="24"/>
+        </w:rPr>
+        <w:instrText xml:space="preserve"> ADDIN EN.CITE &lt;EndNote&gt;&lt;Cite&gt;&lt;Author&gt;Li&lt;/Author&gt;&lt;Year&gt;2011&lt;/Year&gt;&lt;RecNum&gt;104&lt;/RecNum&gt;&lt;DisplayText&gt;(Li &amp;amp; Dewey, 2011)&lt;/DisplayText&gt;&lt;record&gt;&lt;rec-number&gt;104&lt;/rec-number&gt;&lt;foreign-keys&gt;&lt;key app="EN" db-id="9dszea9edr0dzlew5s050zv6s9zr9esdf9zx" timestamp="1675788002"&gt;104&lt;/key&gt;&lt;/foreign-keys&gt;&lt;ref-type name="Journal Article"&gt;17&lt;/ref-type&gt;&lt;contributors&gt;&lt;authors&gt;&lt;author&gt;Li, Bo&lt;/author&gt;&lt;author&gt;Dewey, Colin N&lt;/author&gt;&lt;/authors&gt;&lt;/contributors&gt;&lt;titles&gt;&lt;title&gt;RSEM: accurate transcript quantification from RNA-Seq data with or without a reference genome&lt;/title&gt;&lt;secondary-title&gt;BMC bioinformatics&lt;/secondary-title&gt;&lt;/titles&gt;&lt;periodical&gt;&lt;full-title&gt;BMC bioinformatics&lt;/full-title&gt;&lt;/periodical&gt;&lt;pages&gt;1-16&lt;/pages&gt;&lt;volume&gt;12&lt;/volume&gt;&lt;dates&gt;&lt;year&gt;2011&lt;/year&gt;&lt;/dates&gt;&lt;urls&gt;&lt;/urls&gt;&lt;/record&gt;&lt;/Cite&gt;&lt;/EndNote&gt;</w:instrText>
+      </w:r>
+      <w:r>
+        <w:rPr>
+          <w:rFonts w:asciiTheme="majorBidi" w:hAnsiTheme="majorBidi" w:cstheme="majorBidi"/>
+          <w:sz w:val="24"/>
+          <w:szCs w:val="24"/>
+        </w:rPr>
+        <w:fldChar w:fldCharType="separate"/>
+      </w:r>
+      <w:r>
+        <w:rPr>
+          <w:rFonts w:asciiTheme="majorBidi" w:hAnsiTheme="majorBidi" w:cstheme="majorBidi"/>
+          <w:noProof/>
+          <w:sz w:val="24"/>
+          <w:szCs w:val="24"/>
+        </w:rPr>
+        <w:t>(Li &amp; Dewey, 2011)</w:t>
+      </w:r>
+      <w:r>
+        <w:rPr>
+          <w:rFonts w:asciiTheme="majorBidi" w:hAnsiTheme="majorBidi" w:cstheme="majorBidi"/>
+          <w:sz w:val="24"/>
+          <w:szCs w:val="24"/>
+        </w:rPr>
+        <w:fldChar w:fldCharType="end"/>
+      </w:r>
+      <w:r>
+        <w:rPr>
+          <w:rFonts w:asciiTheme="majorBidi" w:hAnsiTheme="majorBidi" w:cstheme="majorBidi"/>
+          <w:sz w:val="24"/>
+          <w:szCs w:val="24"/>
+        </w:rPr>
+        <w:t xml:space="preserve"> was run for evaluating transcript expression</w:t>
+      </w:r>
+      <w:r>
+        <w:rPr>
+          <w:rFonts w:asciiTheme="majorBidi" w:hAnsiTheme="majorBidi" w:cstheme="majorBidi"/>
+          <w:sz w:val="24"/>
+          <w:szCs w:val="24"/>
+        </w:rPr>
+        <w:t>.</w:t>
+      </w:r>
+      <w:r>
+        <w:rPr>
+          <w:rFonts w:asciiTheme="majorBidi" w:hAnsiTheme="majorBidi" w:cstheme="majorBidi"/>
+          <w:sz w:val="24"/>
+          <w:szCs w:val="24"/>
+        </w:rPr>
+        <w:t xml:space="preserve"> Then DESeq2 R package</w:t>
+      </w:r>
+      <w:r>
+        <w:rPr>
+          <w:rFonts w:asciiTheme="majorBidi" w:hAnsiTheme="majorBidi" w:cstheme="majorBidi"/>
+          <w:sz w:val="24"/>
+          <w:szCs w:val="24"/>
+        </w:rPr>
+        <w:t xml:space="preserve"> </w:t>
+      </w:r>
+      <w:r>
+        <w:rPr>
+          <w:rFonts w:asciiTheme="majorBidi" w:hAnsiTheme="majorBidi" w:cstheme="majorBidi"/>
+          <w:sz w:val="24"/>
+          <w:szCs w:val="24"/>
+        </w:rPr>
+        <w:fldChar w:fldCharType="begin"/>
+      </w:r>
+      <w:r>
+        <w:rPr>
+          <w:rFonts w:asciiTheme="majorBidi" w:hAnsiTheme="majorBidi" w:cstheme="majorBidi"/>
+          <w:sz w:val="24"/>
+          <w:szCs w:val="24"/>
+        </w:rPr>
+        <w:instrText xml:space="preserve"> ADDIN EN.CITE &lt;EndNote&gt;&lt;Cite&gt;&lt;Author&gt;Love&lt;/Author&gt;&lt;Year&gt;2014&lt;/Year&gt;&lt;RecNum&gt;105&lt;/RecNum&gt;&lt;DisplayText&gt;(Love et al., 2014)&lt;/DisplayText&gt;&lt;record&gt;&lt;rec-number&gt;105&lt;/rec-number&gt;&lt;foreign-keys&gt;&lt;key app="EN" db-id="9dszea9edr0dzlew5s050zv6s9zr9esdf9zx" timestamp="1675788538"&gt;105&lt;/key&gt;&lt;/foreign-keys&gt;&lt;ref-type name="Journal Article"&gt;17&lt;/ref-type&gt;&lt;contributors&gt;&lt;authors&gt;&lt;author&gt;Love, Michael I&lt;/author&gt;&lt;author&gt;Huber, Wolfgang&lt;/author&gt;&lt;author&gt;Anders, Simon&lt;/author&gt;&lt;/authors&gt;&lt;/contributors&gt;&lt;titles&gt;&lt;title&gt;Moderated estimation of fold change and dispersion for RNA-seq data with DESeq2&lt;/title&gt;&lt;secondary-title&gt;Genome biology&lt;/secondary-title&gt;&lt;/titles&gt;&lt;periodical&gt;&lt;full-title&gt;Genome biology&lt;/full-title&gt;&lt;/periodical&gt;&lt;pages&gt;1-21&lt;/pages&gt;&lt;volume&gt;15&lt;/volume&gt;&lt;number&gt;12&lt;/number&gt;&lt;dates&gt;&lt;year&gt;2014&lt;/year&gt;&lt;/dates&gt;&lt;isbn&gt;1474-760X&lt;/isbn&gt;&lt;urls&gt;&lt;/urls&gt;&lt;/record&gt;&lt;/Cite&gt;&lt;/EndNote&gt;</w:instrText>
+      </w:r>
+      <w:r>
+        <w:rPr>
+          <w:rFonts w:asciiTheme="majorBidi" w:hAnsiTheme="majorBidi" w:cstheme="majorBidi"/>
+          <w:sz w:val="24"/>
+          <w:szCs w:val="24"/>
+        </w:rPr>
+        <w:fldChar w:fldCharType="separate"/>
+      </w:r>
+      <w:r>
+        <w:rPr>
+          <w:rFonts w:asciiTheme="majorBidi" w:hAnsiTheme="majorBidi" w:cstheme="majorBidi"/>
+          <w:noProof/>
+          <w:sz w:val="24"/>
+          <w:szCs w:val="24"/>
+        </w:rPr>
+        <w:t>(Love et al., 2014)</w:t>
+      </w:r>
+      <w:r>
+        <w:rPr>
+          <w:rFonts w:asciiTheme="majorBidi" w:hAnsiTheme="majorBidi" w:cstheme="majorBidi"/>
+          <w:sz w:val="24"/>
+          <w:szCs w:val="24"/>
+        </w:rPr>
+        <w:fldChar w:fldCharType="end"/>
+      </w:r>
+      <w:r>
+        <w:rPr>
+          <w:rFonts w:asciiTheme="majorBidi" w:hAnsiTheme="majorBidi" w:cstheme="majorBidi"/>
+          <w:sz w:val="24"/>
+          <w:szCs w:val="24"/>
+        </w:rPr>
+        <w:t xml:space="preserve"> was run for differential expression analysis.</w:t>
       </w:r>
     </w:p>
+    <w:p>
+      <w:pPr>
+        <w:pStyle w:val="Caption"/>
+        <w:keepNext/>
+        <w:rPr>
+          <w:rFonts w:asciiTheme="majorBidi" w:hAnsiTheme="majorBidi" w:cstheme="majorBidi"/>
+          <w:i w:val="0"/>
+          <w:iCs w:val="0"/>
+          <w:color w:val="auto"/>
+        </w:rPr>
+      </w:pPr>
+      <w:r>
+        <w:rPr>
+          <w:rFonts w:asciiTheme="majorBidi" w:hAnsiTheme="majorBidi" w:cstheme="majorBidi"/>
+          <w:i w:val="0"/>
+          <w:iCs w:val="0"/>
+          <w:color w:val="auto"/>
+        </w:rPr>
+        <w:t xml:space="preserve">Table </w:t>
+      </w:r>
+      <w:r>
+        <w:rPr>
+          <w:rFonts w:asciiTheme="majorBidi" w:hAnsiTheme="majorBidi" w:cstheme="majorBidi"/>
+          <w:i w:val="0"/>
+          <w:iCs w:val="0"/>
+          <w:color w:val="auto"/>
+        </w:rPr>
+        <w:fldChar w:fldCharType="begin"/>
+      </w:r>
+      <w:r>
+        <w:rPr>
+          <w:rFonts w:asciiTheme="majorBidi" w:hAnsiTheme="majorBidi" w:cstheme="majorBidi"/>
+          <w:i w:val="0"/>
+          <w:iCs w:val="0"/>
+          <w:color w:val="auto"/>
+        </w:rPr>
+        <w:instrText xml:space="preserve"> SEQ Table \* ARABIC </w:instrText>
+      </w:r>
+      <w:r>
+        <w:rPr>
+          <w:rFonts w:asciiTheme="majorBidi" w:hAnsiTheme="majorBidi" w:cstheme="majorBidi"/>
+          <w:i w:val="0"/>
+          <w:iCs w:val="0"/>
+          <w:color w:val="auto"/>
+        </w:rPr>
+        <w:fldChar w:fldCharType="separate"/>
+      </w:r>
+      <w:r>
+        <w:rPr>
+          <w:rFonts w:asciiTheme="majorBidi" w:hAnsiTheme="majorBidi" w:cstheme="majorBidi"/>
+          <w:i w:val="0"/>
+          <w:iCs w:val="0"/>
+          <w:noProof/>
+          <w:color w:val="auto"/>
+        </w:rPr>
+        <w:t>1</w:t>
+      </w:r>
+      <w:r>
+        <w:rPr>
+          <w:rFonts w:asciiTheme="majorBidi" w:hAnsiTheme="majorBidi" w:cstheme="majorBidi"/>
+          <w:i w:val="0"/>
+          <w:iCs w:val="0"/>
+          <w:color w:val="auto"/>
+        </w:rPr>
+        <w:fldChar w:fldCharType="end"/>
+      </w:r>
+      <w:r>
+        <w:rPr>
+          <w:rFonts w:asciiTheme="majorBidi" w:hAnsiTheme="majorBidi" w:cstheme="majorBidi"/>
+          <w:i w:val="0"/>
+          <w:iCs w:val="0"/>
+          <w:color w:val="auto"/>
+        </w:rPr>
+        <w:t xml:space="preserve">. </w:t>
+      </w:r>
+      <w:r>
+        <w:rPr>
+          <w:rFonts w:asciiTheme="majorBidi" w:hAnsiTheme="majorBidi" w:cstheme="majorBidi"/>
+          <w:i w:val="0"/>
+          <w:iCs w:val="0"/>
+          <w:color w:val="auto"/>
+        </w:rPr>
+        <w:t>Samples were aligned back to their corresponding assembly files</w:t>
+      </w:r>
+    </w:p>
+    <w:tbl>
+      <w:tblPr>
+        <w:tblStyle w:val="TableGrid"/>
+        <w:tblW w:w="0" w:type="auto"/>
+        <w:tblLook w:val="04A0" w:firstRow="1" w:lastRow="0" w:firstColumn="1" w:lastColumn="0" w:noHBand="0" w:noVBand="1"/>
+      </w:tblPr>
+      <w:tblGrid>
+        <w:gridCol w:w="1413"/>
+        <w:gridCol w:w="4597"/>
+        <w:gridCol w:w="3006"/>
+      </w:tblGrid>
+      <w:tr>
+        <w:tc>
+          <w:tcPr>
+            <w:tcW w:w="1413" w:type="dxa"/>
+          </w:tcPr>
+          <w:p>
+            <w:pPr>
+              <w:jc w:val="both"/>
+              <w:rPr>
+                <w:rFonts w:asciiTheme="majorBidi" w:hAnsiTheme="majorBidi" w:cstheme="majorBidi"/>
+                <w:sz w:val="24"/>
+                <w:szCs w:val="24"/>
+              </w:rPr>
+            </w:pPr>
+            <w:r>
+              <w:rPr>
+                <w:rFonts w:asciiTheme="majorBidi" w:hAnsiTheme="majorBidi" w:cstheme="majorBidi"/>
+                <w:sz w:val="24"/>
+                <w:szCs w:val="24"/>
+              </w:rPr>
+              <w:t xml:space="preserve">Tissue </w:t>
+            </w:r>
+          </w:p>
+        </w:tc>
+        <w:tc>
+          <w:tcPr>
+            <w:tcW w:w="4597" w:type="dxa"/>
+          </w:tcPr>
+          <w:p>
+            <w:pPr>
+              <w:jc w:val="both"/>
+              <w:rPr>
+                <w:rFonts w:asciiTheme="majorBidi" w:hAnsiTheme="majorBidi" w:cstheme="majorBidi"/>
+                <w:sz w:val="24"/>
+                <w:szCs w:val="24"/>
+              </w:rPr>
+            </w:pPr>
+            <w:r>
+              <w:rPr>
+                <w:rFonts w:asciiTheme="majorBidi" w:hAnsiTheme="majorBidi" w:cstheme="majorBidi"/>
+                <w:sz w:val="24"/>
+                <w:szCs w:val="24"/>
+              </w:rPr>
+              <w:t>Seedling type</w:t>
+            </w:r>
+          </w:p>
+        </w:tc>
+        <w:tc>
+          <w:tcPr>
+            <w:tcW w:w="3006" w:type="dxa"/>
+          </w:tcPr>
+          <w:p>
+            <w:pPr>
+              <w:jc w:val="both"/>
+              <w:rPr>
+                <w:rFonts w:asciiTheme="majorBidi" w:hAnsiTheme="majorBidi" w:cstheme="majorBidi"/>
+                <w:sz w:val="24"/>
+                <w:szCs w:val="24"/>
+              </w:rPr>
+            </w:pPr>
+            <w:r>
+              <w:rPr>
+                <w:rFonts w:asciiTheme="majorBidi" w:hAnsiTheme="majorBidi" w:cstheme="majorBidi"/>
+                <w:sz w:val="24"/>
+                <w:szCs w:val="24"/>
+              </w:rPr>
+              <w:t xml:space="preserve">Assembly </w:t>
+            </w:r>
+          </w:p>
+        </w:tc>
+      </w:tr>
+      <w:tr>
+        <w:tc>
+          <w:tcPr>
+            <w:tcW w:w="1413" w:type="dxa"/>
+          </w:tcPr>
+          <w:p>
+            <w:pPr>
+              <w:jc w:val="both"/>
+              <w:rPr>
+                <w:rFonts w:asciiTheme="majorBidi" w:hAnsiTheme="majorBidi" w:cstheme="majorBidi"/>
+                <w:sz w:val="24"/>
+                <w:szCs w:val="24"/>
+              </w:rPr>
+            </w:pPr>
+            <w:r>
+              <w:rPr>
+                <w:rFonts w:asciiTheme="majorBidi" w:hAnsiTheme="majorBidi" w:cstheme="majorBidi"/>
+                <w:sz w:val="24"/>
+                <w:szCs w:val="24"/>
+              </w:rPr>
+              <w:t>Root</w:t>
+            </w:r>
+          </w:p>
+        </w:tc>
+        <w:tc>
+          <w:tcPr>
+            <w:tcW w:w="4597" w:type="dxa"/>
+          </w:tcPr>
+          <w:p>
+            <w:pPr>
+              <w:jc w:val="both"/>
+              <w:rPr>
+                <w:rFonts w:asciiTheme="majorBidi" w:hAnsiTheme="majorBidi" w:cstheme="majorBidi"/>
+                <w:sz w:val="24"/>
+                <w:szCs w:val="24"/>
+              </w:rPr>
+            </w:pPr>
+            <w:r>
+              <w:rPr>
+                <w:rFonts w:asciiTheme="majorBidi" w:hAnsiTheme="majorBidi" w:cstheme="majorBidi"/>
+                <w:sz w:val="24"/>
+                <w:szCs w:val="24"/>
+              </w:rPr>
+              <w:t>C3/C3</w:t>
+            </w:r>
+          </w:p>
+        </w:tc>
+        <w:tc>
+          <w:tcPr>
+            <w:tcW w:w="3006" w:type="dxa"/>
+          </w:tcPr>
+          <w:p>
+            <w:pPr>
+              <w:jc w:val="both"/>
+              <w:rPr>
+                <w:rFonts w:asciiTheme="majorBidi" w:hAnsiTheme="majorBidi" w:cstheme="majorBidi"/>
+                <w:sz w:val="24"/>
+                <w:szCs w:val="24"/>
+              </w:rPr>
+            </w:pPr>
+            <w:r>
+              <w:rPr>
+                <w:rFonts w:asciiTheme="majorBidi" w:hAnsiTheme="majorBidi" w:cstheme="majorBidi"/>
+                <w:sz w:val="24"/>
+                <w:szCs w:val="24"/>
+              </w:rPr>
+              <w:t>C3</w:t>
+            </w:r>
+          </w:p>
+        </w:tc>
+      </w:tr>
+      <w:tr>
+        <w:tc>
+          <w:tcPr>
+            <w:tcW w:w="1413" w:type="dxa"/>
+          </w:tcPr>
+          <w:p>
+            <w:pPr>
+              <w:jc w:val="both"/>
+              <w:rPr>
+                <w:rFonts w:asciiTheme="majorBidi" w:hAnsiTheme="majorBidi" w:cstheme="majorBidi"/>
+                <w:sz w:val="24"/>
+                <w:szCs w:val="24"/>
+              </w:rPr>
+            </w:pPr>
+            <w:r>
+              <w:rPr>
+                <w:rFonts w:asciiTheme="majorBidi" w:hAnsiTheme="majorBidi" w:cstheme="majorBidi"/>
+                <w:sz w:val="24"/>
+                <w:szCs w:val="24"/>
+              </w:rPr>
+              <w:t>Root</w:t>
+            </w:r>
+          </w:p>
+        </w:tc>
+        <w:tc>
+          <w:tcPr>
+            <w:tcW w:w="4597" w:type="dxa"/>
+          </w:tcPr>
+          <w:p>
+            <w:pPr>
+              <w:jc w:val="both"/>
+              <w:rPr>
+                <w:rFonts w:asciiTheme="majorBidi" w:hAnsiTheme="majorBidi" w:cstheme="majorBidi"/>
+                <w:sz w:val="24"/>
+                <w:szCs w:val="24"/>
+              </w:rPr>
+            </w:pPr>
+            <w:r>
+              <w:rPr>
+                <w:rFonts w:asciiTheme="majorBidi" w:hAnsiTheme="majorBidi" w:cstheme="majorBidi"/>
+                <w:sz w:val="24"/>
+                <w:szCs w:val="24"/>
+              </w:rPr>
+              <w:t>C4/C3</w:t>
+            </w:r>
+          </w:p>
+        </w:tc>
+        <w:tc>
+          <w:tcPr>
+            <w:tcW w:w="3006" w:type="dxa"/>
+          </w:tcPr>
+          <w:p>
+            <w:pPr>
+              <w:jc w:val="both"/>
+              <w:rPr>
+                <w:rFonts w:asciiTheme="majorBidi" w:hAnsiTheme="majorBidi" w:cstheme="majorBidi"/>
+                <w:sz w:val="24"/>
+                <w:szCs w:val="24"/>
+              </w:rPr>
+            </w:pPr>
+            <w:r>
+              <w:rPr>
+                <w:rFonts w:asciiTheme="majorBidi" w:hAnsiTheme="majorBidi" w:cstheme="majorBidi"/>
+                <w:sz w:val="24"/>
+                <w:szCs w:val="24"/>
+              </w:rPr>
+              <w:t>C3</w:t>
+            </w:r>
+          </w:p>
+        </w:tc>
+      </w:tr>
+      <w:tr>
+        <w:tc>
+          <w:tcPr>
+            <w:tcW w:w="1413" w:type="dxa"/>
+          </w:tcPr>
+          <w:p>
+            <w:pPr>
+              <w:jc w:val="both"/>
+              <w:rPr>
+                <w:rFonts w:asciiTheme="majorBidi" w:hAnsiTheme="majorBidi" w:cstheme="majorBidi"/>
+                <w:sz w:val="24"/>
+                <w:szCs w:val="24"/>
+              </w:rPr>
+            </w:pPr>
+            <w:r>
+              <w:rPr>
+                <w:rFonts w:asciiTheme="majorBidi" w:hAnsiTheme="majorBidi" w:cstheme="majorBidi"/>
+                <w:sz w:val="24"/>
+                <w:szCs w:val="24"/>
+              </w:rPr>
+              <w:t>Root</w:t>
+            </w:r>
+          </w:p>
+        </w:tc>
+        <w:tc>
+          <w:tcPr>
+            <w:tcW w:w="4597" w:type="dxa"/>
+          </w:tcPr>
+          <w:p>
+            <w:pPr>
+              <w:jc w:val="both"/>
+              <w:rPr>
+                <w:rFonts w:asciiTheme="majorBidi" w:hAnsiTheme="majorBidi" w:cstheme="majorBidi"/>
+                <w:sz w:val="24"/>
+                <w:szCs w:val="24"/>
+              </w:rPr>
+            </w:pPr>
+            <w:r>
+              <w:rPr>
+                <w:rFonts w:asciiTheme="majorBidi" w:hAnsiTheme="majorBidi" w:cstheme="majorBidi"/>
+                <w:sz w:val="24"/>
+                <w:szCs w:val="24"/>
+              </w:rPr>
+              <w:t>C4/C4</w:t>
+            </w:r>
+          </w:p>
+        </w:tc>
+        <w:tc>
+          <w:tcPr>
+            <w:tcW w:w="3006" w:type="dxa"/>
+          </w:tcPr>
+          <w:p>
+            <w:pPr>
+              <w:jc w:val="both"/>
+              <w:rPr>
+                <w:rFonts w:asciiTheme="majorBidi" w:hAnsiTheme="majorBidi" w:cstheme="majorBidi"/>
+                <w:sz w:val="24"/>
+                <w:szCs w:val="24"/>
+              </w:rPr>
+            </w:pPr>
+            <w:r>
+              <w:rPr>
+                <w:rFonts w:asciiTheme="majorBidi" w:hAnsiTheme="majorBidi" w:cstheme="majorBidi"/>
+                <w:sz w:val="24"/>
+                <w:szCs w:val="24"/>
+              </w:rPr>
+              <w:t>C4</w:t>
+            </w:r>
+          </w:p>
+        </w:tc>
+      </w:tr>
+      <w:tr>
+        <w:tc>
+          <w:tcPr>
+            <w:tcW w:w="1413" w:type="dxa"/>
+          </w:tcPr>
+          <w:p>
+            <w:pPr>
+              <w:jc w:val="both"/>
+              <w:rPr>
+                <w:rFonts w:asciiTheme="majorBidi" w:hAnsiTheme="majorBidi" w:cstheme="majorBidi"/>
+                <w:sz w:val="24"/>
+                <w:szCs w:val="24"/>
+              </w:rPr>
+            </w:pPr>
+            <w:r>
+              <w:rPr>
+                <w:rFonts w:asciiTheme="majorBidi" w:hAnsiTheme="majorBidi" w:cstheme="majorBidi"/>
+                <w:sz w:val="24"/>
+                <w:szCs w:val="24"/>
+              </w:rPr>
+              <w:t>Root</w:t>
+            </w:r>
+          </w:p>
+        </w:tc>
+        <w:tc>
+          <w:tcPr>
+            <w:tcW w:w="4597" w:type="dxa"/>
+          </w:tcPr>
+          <w:p>
+            <w:pPr>
+              <w:jc w:val="both"/>
+              <w:rPr>
+                <w:rFonts w:asciiTheme="majorBidi" w:hAnsiTheme="majorBidi" w:cstheme="majorBidi"/>
+                <w:sz w:val="24"/>
+                <w:szCs w:val="24"/>
+              </w:rPr>
+            </w:pPr>
+            <w:r>
+              <w:rPr>
+                <w:rFonts w:asciiTheme="majorBidi" w:hAnsiTheme="majorBidi" w:cstheme="majorBidi"/>
+                <w:sz w:val="24"/>
+                <w:szCs w:val="24"/>
+              </w:rPr>
+              <w:t>C4/C3</w:t>
+            </w:r>
+          </w:p>
+        </w:tc>
+        <w:tc>
+          <w:tcPr>
+            <w:tcW w:w="3006" w:type="dxa"/>
+          </w:tcPr>
+          <w:p>
+            <w:pPr>
+              <w:jc w:val="both"/>
+              <w:rPr>
+                <w:rFonts w:asciiTheme="majorBidi" w:hAnsiTheme="majorBidi" w:cstheme="majorBidi"/>
+                <w:sz w:val="24"/>
+                <w:szCs w:val="24"/>
+              </w:rPr>
+            </w:pPr>
+            <w:r>
+              <w:rPr>
+                <w:rFonts w:asciiTheme="majorBidi" w:hAnsiTheme="majorBidi" w:cstheme="majorBidi"/>
+                <w:sz w:val="24"/>
+                <w:szCs w:val="24"/>
+              </w:rPr>
+              <w:t>C4</w:t>
+            </w:r>
+          </w:p>
+        </w:tc>
+      </w:tr>
+      <w:tr>
+        <w:tc>
+          <w:tcPr>
+            <w:tcW w:w="1413" w:type="dxa"/>
+          </w:tcPr>
+          <w:p>
+            <w:pPr>
+              <w:jc w:val="both"/>
+              <w:rPr>
+                <w:rFonts w:asciiTheme="majorBidi" w:hAnsiTheme="majorBidi" w:cstheme="majorBidi"/>
+                <w:sz w:val="24"/>
+                <w:szCs w:val="24"/>
+              </w:rPr>
+            </w:pPr>
+            <w:r>
+              <w:rPr>
+                <w:rFonts w:asciiTheme="majorBidi" w:hAnsiTheme="majorBidi" w:cstheme="majorBidi"/>
+                <w:sz w:val="24"/>
+                <w:szCs w:val="24"/>
+              </w:rPr>
+              <w:t>Shoot</w:t>
+            </w:r>
+          </w:p>
+        </w:tc>
+        <w:tc>
+          <w:tcPr>
+            <w:tcW w:w="4597" w:type="dxa"/>
+          </w:tcPr>
+          <w:p>
+            <w:pPr>
+              <w:jc w:val="both"/>
+              <w:rPr>
+                <w:rFonts w:asciiTheme="majorBidi" w:hAnsiTheme="majorBidi" w:cstheme="majorBidi"/>
+                <w:sz w:val="24"/>
+                <w:szCs w:val="24"/>
+              </w:rPr>
+            </w:pPr>
+            <w:r>
+              <w:rPr>
+                <w:rFonts w:asciiTheme="majorBidi" w:hAnsiTheme="majorBidi" w:cstheme="majorBidi"/>
+                <w:sz w:val="24"/>
+                <w:szCs w:val="24"/>
+              </w:rPr>
+              <w:t>C3/C3</w:t>
+            </w:r>
+          </w:p>
+        </w:tc>
+        <w:tc>
+          <w:tcPr>
+            <w:tcW w:w="3006" w:type="dxa"/>
+          </w:tcPr>
+          <w:p>
+            <w:pPr>
+              <w:jc w:val="both"/>
+              <w:rPr>
+                <w:rFonts w:asciiTheme="majorBidi" w:hAnsiTheme="majorBidi" w:cstheme="majorBidi"/>
+                <w:sz w:val="24"/>
+                <w:szCs w:val="24"/>
+              </w:rPr>
+            </w:pPr>
+            <w:r>
+              <w:rPr>
+                <w:rFonts w:asciiTheme="majorBidi" w:hAnsiTheme="majorBidi" w:cstheme="majorBidi"/>
+                <w:sz w:val="24"/>
+                <w:szCs w:val="24"/>
+              </w:rPr>
+              <w:t>C3</w:t>
+            </w:r>
+          </w:p>
+        </w:tc>
+      </w:tr>
+      <w:tr>
+        <w:tc>
+          <w:tcPr>
+            <w:tcW w:w="1413" w:type="dxa"/>
+          </w:tcPr>
+          <w:p>
+            <w:pPr>
+              <w:jc w:val="both"/>
+              <w:rPr>
+                <w:rFonts w:asciiTheme="majorBidi" w:hAnsiTheme="majorBidi" w:cstheme="majorBidi"/>
+                <w:sz w:val="24"/>
+                <w:szCs w:val="24"/>
+              </w:rPr>
+            </w:pPr>
+            <w:r>
+              <w:rPr>
+                <w:rFonts w:asciiTheme="majorBidi" w:hAnsiTheme="majorBidi" w:cstheme="majorBidi"/>
+                <w:sz w:val="24"/>
+                <w:szCs w:val="24"/>
+              </w:rPr>
+              <w:t>Shoot</w:t>
+            </w:r>
+          </w:p>
+        </w:tc>
+        <w:tc>
+          <w:tcPr>
+            <w:tcW w:w="4597" w:type="dxa"/>
+          </w:tcPr>
+          <w:p>
+            <w:pPr>
+              <w:jc w:val="both"/>
+              <w:rPr>
+                <w:rFonts w:asciiTheme="majorBidi" w:hAnsiTheme="majorBidi" w:cstheme="majorBidi"/>
+                <w:sz w:val="24"/>
+                <w:szCs w:val="24"/>
+              </w:rPr>
+            </w:pPr>
+            <w:r>
+              <w:rPr>
+                <w:rFonts w:asciiTheme="majorBidi" w:hAnsiTheme="majorBidi" w:cstheme="majorBidi"/>
+                <w:sz w:val="24"/>
+                <w:szCs w:val="24"/>
+              </w:rPr>
+              <w:t>C3/C4</w:t>
+            </w:r>
+          </w:p>
+        </w:tc>
+        <w:tc>
+          <w:tcPr>
+            <w:tcW w:w="3006" w:type="dxa"/>
+          </w:tcPr>
+          <w:p>
+            <w:pPr>
+              <w:jc w:val="both"/>
+              <w:rPr>
+                <w:rFonts w:asciiTheme="majorBidi" w:hAnsiTheme="majorBidi" w:cstheme="majorBidi"/>
+                <w:sz w:val="24"/>
+                <w:szCs w:val="24"/>
+              </w:rPr>
+            </w:pPr>
+            <w:r>
+              <w:rPr>
+                <w:rFonts w:asciiTheme="majorBidi" w:hAnsiTheme="majorBidi" w:cstheme="majorBidi"/>
+                <w:sz w:val="24"/>
+                <w:szCs w:val="24"/>
+              </w:rPr>
+              <w:t>C3</w:t>
+            </w:r>
+          </w:p>
+        </w:tc>
+      </w:tr>
+      <w:tr>
+        <w:tc>
+          <w:tcPr>
+            <w:tcW w:w="1413" w:type="dxa"/>
+          </w:tcPr>
+          <w:p>
+            <w:pPr>
+              <w:jc w:val="both"/>
+              <w:rPr>
+                <w:rFonts w:asciiTheme="majorBidi" w:hAnsiTheme="majorBidi" w:cstheme="majorBidi"/>
+                <w:sz w:val="24"/>
+                <w:szCs w:val="24"/>
+              </w:rPr>
+            </w:pPr>
+            <w:r>
+              <w:rPr>
+                <w:rFonts w:asciiTheme="majorBidi" w:hAnsiTheme="majorBidi" w:cstheme="majorBidi"/>
+                <w:sz w:val="24"/>
+                <w:szCs w:val="24"/>
+              </w:rPr>
+              <w:t>Shoot</w:t>
+            </w:r>
+          </w:p>
+        </w:tc>
+        <w:tc>
+          <w:tcPr>
+            <w:tcW w:w="4597" w:type="dxa"/>
+          </w:tcPr>
+          <w:p>
+            <w:pPr>
+              <w:jc w:val="both"/>
+              <w:rPr>
+                <w:rFonts w:asciiTheme="majorBidi" w:hAnsiTheme="majorBidi" w:cstheme="majorBidi"/>
+                <w:sz w:val="24"/>
+                <w:szCs w:val="24"/>
+              </w:rPr>
+            </w:pPr>
+            <w:r>
+              <w:rPr>
+                <w:rFonts w:asciiTheme="majorBidi" w:hAnsiTheme="majorBidi" w:cstheme="majorBidi"/>
+                <w:sz w:val="24"/>
+                <w:szCs w:val="24"/>
+              </w:rPr>
+              <w:t>C4/C4</w:t>
+            </w:r>
+          </w:p>
+        </w:tc>
+        <w:tc>
+          <w:tcPr>
+            <w:tcW w:w="3006" w:type="dxa"/>
+          </w:tcPr>
+          <w:p>
+            <w:pPr>
+              <w:jc w:val="both"/>
+              <w:rPr>
+                <w:rFonts w:asciiTheme="majorBidi" w:hAnsiTheme="majorBidi" w:cstheme="majorBidi"/>
+                <w:sz w:val="24"/>
+                <w:szCs w:val="24"/>
+              </w:rPr>
+            </w:pPr>
+            <w:r>
+              <w:rPr>
+                <w:rFonts w:asciiTheme="majorBidi" w:hAnsiTheme="majorBidi" w:cstheme="majorBidi"/>
+                <w:sz w:val="24"/>
+                <w:szCs w:val="24"/>
+              </w:rPr>
+              <w:t>C4</w:t>
+            </w:r>
+          </w:p>
+        </w:tc>
+      </w:tr>
+      <w:tr>
+        <w:tc>
+          <w:tcPr>
+            <w:tcW w:w="1413" w:type="dxa"/>
+          </w:tcPr>
+          <w:p>
+            <w:pPr>
+              <w:jc w:val="both"/>
+              <w:rPr>
+                <w:rFonts w:asciiTheme="majorBidi" w:hAnsiTheme="majorBidi" w:cstheme="majorBidi"/>
+                <w:sz w:val="24"/>
+                <w:szCs w:val="24"/>
+              </w:rPr>
+            </w:pPr>
+            <w:r>
+              <w:rPr>
+                <w:rFonts w:asciiTheme="majorBidi" w:hAnsiTheme="majorBidi" w:cstheme="majorBidi"/>
+                <w:sz w:val="24"/>
+                <w:szCs w:val="24"/>
+              </w:rPr>
+              <w:t>Shoot</w:t>
+            </w:r>
+          </w:p>
+        </w:tc>
+        <w:tc>
+          <w:tcPr>
+            <w:tcW w:w="4597" w:type="dxa"/>
+          </w:tcPr>
+          <w:p>
+            <w:pPr>
+              <w:jc w:val="both"/>
+              <w:rPr>
+                <w:rFonts w:asciiTheme="majorBidi" w:hAnsiTheme="majorBidi" w:cstheme="majorBidi"/>
+                <w:sz w:val="24"/>
+                <w:szCs w:val="24"/>
+              </w:rPr>
+            </w:pPr>
+            <w:r>
+              <w:rPr>
+                <w:rFonts w:asciiTheme="majorBidi" w:hAnsiTheme="majorBidi" w:cstheme="majorBidi"/>
+                <w:sz w:val="24"/>
+                <w:szCs w:val="24"/>
+              </w:rPr>
+              <w:t>C3/C4</w:t>
+            </w:r>
+          </w:p>
+        </w:tc>
+        <w:tc>
+          <w:tcPr>
+            <w:tcW w:w="3006" w:type="dxa"/>
+          </w:tcPr>
+          <w:p>
+            <w:pPr>
+              <w:jc w:val="both"/>
+              <w:rPr>
+                <w:rFonts w:asciiTheme="majorBidi" w:hAnsiTheme="majorBidi" w:cstheme="majorBidi"/>
+                <w:sz w:val="24"/>
+                <w:szCs w:val="24"/>
+              </w:rPr>
+            </w:pPr>
+            <w:r>
+              <w:rPr>
+                <w:rFonts w:asciiTheme="majorBidi" w:hAnsiTheme="majorBidi" w:cstheme="majorBidi"/>
+                <w:sz w:val="24"/>
+                <w:szCs w:val="24"/>
+              </w:rPr>
+              <w:t>C4</w:t>
+            </w:r>
+          </w:p>
+        </w:tc>
+      </w:tr>
+    </w:tbl>
     <w:p>
       <w:pPr>
         <w:jc w:val="both"/>
@@ -2503,6 +4008,26 @@
           <w:szCs w:val="24"/>
         </w:rPr>
       </w:pPr>
+      <w:r>
+        <w:rPr>
+          <w:rFonts w:asciiTheme="majorBidi" w:hAnsiTheme="majorBidi" w:cstheme="majorBidi"/>
+          <w:sz w:val="24"/>
+          <w:szCs w:val="24"/>
+        </w:rPr>
+        <w:t>Results</w:t>
+      </w:r>
+    </w:p>
+    <w:p>
+      <w:pPr>
+        <w:jc w:val="both"/>
+        <w:rPr>
+          <w:rFonts w:asciiTheme="majorBidi" w:hAnsiTheme="majorBidi" w:cstheme="majorBidi"/>
+          <w:sz w:val="24"/>
+          <w:szCs w:val="24"/>
+        </w:rPr>
+      </w:pPr>
+      <w:bookmarkStart w:id="0" w:name="_GoBack"/>
+      <w:bookmarkEnd w:id="0"/>
     </w:p>
     <w:p>
       <w:pPr>
@@ -2519,7 +4044,6 @@
         <w:pStyle w:val="EndNoteBibliography"/>
         <w:spacing w:after="0"/>
         <w:ind w:left="720" w:hanging="720"/>
-        <w:jc w:val="both"/>
       </w:pPr>
       <w:r>
         <w:rPr>
@@ -2546,13 +4070,13 @@
         <w:fldChar w:fldCharType="separate"/>
       </w:r>
       <w:r>
-        <w:t xml:space="preserve">Burgess, S. J., Granero-Moya, I., Grangé-Guermente, M. J., Boursnell, C., Terry, M. J., &amp; Hibberd, J. M. (2016). Ancestral light and chloroplast regulation form the foundations for C4 gene expression. </w:t>
-      </w:r>
-      <w:r>
-        <w:rPr>
-          <w:i/>
-        </w:rPr>
-        <w:t>Nature Plants</w:t>
+        <w:t xml:space="preserve">Almagro Armenteros, J. J., Tsirigos, K. D., Sønderby, C. K., Petersen, T. N., Winther, O., Brunak, S., von Heijne, G., &amp; Nielsen, H. (2019). SignalP 5.0 improves signal peptide predictions using deep neural networks. </w:t>
+      </w:r>
+      <w:r>
+        <w:rPr>
+          <w:i/>
+        </w:rPr>
+        <w:t>Nature biotechnology</w:t>
       </w:r>
       <w:r>
         <w:t>,</w:t>
@@ -2561,10 +4085,10 @@
         <w:rPr>
           <w:i/>
         </w:rPr>
-        <w:t xml:space="preserve"> 2</w:t>
-      </w:r>
-      <w:r>
-        <w:t xml:space="preserve">(11), 1-6. </w:t>
+        <w:t xml:space="preserve"> 37</w:t>
+      </w:r>
+      <w:r>
+        <w:t xml:space="preserve">(4), 420-423. </w:t>
       </w:r>
     </w:p>
     <w:p>
@@ -2572,16 +4096,15 @@
         <w:pStyle w:val="EndNoteBibliography"/>
         <w:spacing w:after="0"/>
         <w:ind w:left="720" w:hanging="720"/>
-        <w:jc w:val="both"/>
       </w:pPr>
       <w:r>
-        <w:t xml:space="preserve">Corbesier, L., Vincent, C., Jang, S., Fornara, F., Fan, Q., Searle, I., Giakountis, A., Farrona, S., Gissot, L., &amp; Turnbull, C. (2007). FT protein movement contributes to long-distance signaling in floral induction of Arabidopsis. </w:t>
-      </w:r>
-      <w:r>
-        <w:rPr>
-          <w:i/>
-        </w:rPr>
-        <w:t>science</w:t>
+        <w:t xml:space="preserve">Burgess, S. J., Granero-Moya, I., Grangé-Guermente, M. J., Boursnell, C., Terry, M. J., &amp; Hibberd, J. M. (2016). Ancestral light and chloroplast regulation form the foundations for C4 gene expression. </w:t>
+      </w:r>
+      <w:r>
+        <w:rPr>
+          <w:i/>
+        </w:rPr>
+        <w:t>Nature Plants</w:t>
       </w:r>
       <w:r>
         <w:t>,</w:t>
@@ -2590,10 +4113,10 @@
         <w:rPr>
           <w:i/>
         </w:rPr>
-        <w:t xml:space="preserve"> 316</w:t>
-      </w:r>
-      <w:r>
-        <w:t xml:space="preserve">(5827), 1030-1033. </w:t>
+        <w:t xml:space="preserve"> 2</w:t>
+      </w:r>
+      <w:r>
+        <w:t xml:space="preserve">(11), 1-6. </w:t>
       </w:r>
     </w:p>
     <w:p>
@@ -2601,17 +4124,15 @@
         <w:pStyle w:val="EndNoteBibliography"/>
         <w:spacing w:after="0"/>
         <w:ind w:left="720" w:hanging="720"/>
-        <w:jc w:val="both"/>
       </w:pPr>
       <w:r>
-        <w:lastRenderedPageBreak/>
-        <w:t xml:space="preserve">Gerlich, S. C., Walker, B. J., Krueger, S., &amp; Kopriva, S. (2018). Sulfate metabolism in C4 Flaveria species is controlled by the root and connected to serine biosynthesis. </w:t>
-      </w:r>
-      <w:r>
-        <w:rPr>
-          <w:i/>
-        </w:rPr>
-        <w:t>Plant Physiology</w:t>
+        <w:t xml:space="preserve">Corbesier, L., Vincent, C., Jang, S., Fornara, F., Fan, Q., Searle, I., Giakountis, A., Farrona, S., Gissot, L., &amp; Turnbull, C. (2007). FT protein movement contributes to long-distance signaling in floral induction of Arabidopsis. </w:t>
+      </w:r>
+      <w:r>
+        <w:rPr>
+          <w:i/>
+        </w:rPr>
+        <w:t>science</w:t>
       </w:r>
       <w:r>
         <w:t>,</w:t>
@@ -2620,10 +4141,10 @@
         <w:rPr>
           <w:i/>
         </w:rPr>
-        <w:t xml:space="preserve"> 178</w:t>
-      </w:r>
-      <w:r>
-        <w:t xml:space="preserve">(2), 565-582. </w:t>
+        <w:t xml:space="preserve"> 316</w:t>
+      </w:r>
+      <w:r>
+        <w:t xml:space="preserve">(5827), 1030-1033. </w:t>
       </w:r>
     </w:p>
     <w:p>
@@ -2631,16 +4152,15 @@
         <w:pStyle w:val="EndNoteBibliography"/>
         <w:spacing w:after="0"/>
         <w:ind w:left="720" w:hanging="720"/>
-        <w:jc w:val="both"/>
       </w:pPr>
       <w:r>
-        <w:t xml:space="preserve">Ghate, T. H., Sharma, P., Kondhare, K. R., Hannapel, D. J., &amp; Banerjee, A. K. (2017). The mobile RNAs, StBEL11 and StBEL29, suppress growth of tubers in potato. </w:t>
-      </w:r>
-      <w:r>
-        <w:rPr>
-          <w:i/>
-        </w:rPr>
-        <w:t>Plant molecular biology</w:t>
+        <w:t xml:space="preserve">Gerlich, S. C., Walker, B. J., Krueger, S., &amp; Kopriva, S. (2018). Sulfate metabolism in C4 Flaveria species is controlled by the root and connected to serine biosynthesis. </w:t>
+      </w:r>
+      <w:r>
+        <w:rPr>
+          <w:i/>
+        </w:rPr>
+        <w:t>Plant Physiology</w:t>
       </w:r>
       <w:r>
         <w:t>,</w:t>
@@ -2649,10 +4169,10 @@
         <w:rPr>
           <w:i/>
         </w:rPr>
-        <w:t xml:space="preserve"> 93</w:t>
-      </w:r>
-      <w:r>
-        <w:t xml:space="preserve">, 563-578. </w:t>
+        <w:t xml:space="preserve"> 178</w:t>
+      </w:r>
+      <w:r>
+        <w:t xml:space="preserve">(2), 565-582. </w:t>
       </w:r>
     </w:p>
     <w:p>
@@ -2660,16 +4180,15 @@
         <w:pStyle w:val="EndNoteBibliography"/>
         <w:spacing w:after="0"/>
         <w:ind w:left="720" w:hanging="720"/>
-        <w:jc w:val="both"/>
       </w:pPr>
       <w:r>
-        <w:t xml:space="preserve">Hannapel, D. J., &amp; Banerjee, A. K. (2017). Multiple mobile mRNA signals regulate tuber development in potato. </w:t>
-      </w:r>
-      <w:r>
-        <w:rPr>
-          <w:i/>
-        </w:rPr>
-        <w:t>Plants</w:t>
+        <w:t xml:space="preserve">Ghate, T. H., Sharma, P., Kondhare, K. R., Hannapel, D. J., &amp; Banerjee, A. K. (2017). The mobile RNAs, StBEL11 and StBEL29, suppress growth of tubers in potato. </w:t>
+      </w:r>
+      <w:r>
+        <w:rPr>
+          <w:i/>
+        </w:rPr>
+        <w:t>Plant molecular biology</w:t>
       </w:r>
       <w:r>
         <w:t>,</w:t>
@@ -2678,10 +4197,10 @@
         <w:rPr>
           <w:i/>
         </w:rPr>
-        <w:t xml:space="preserve"> 6</w:t>
-      </w:r>
-      <w:r>
-        <w:t xml:space="preserve">(1), 8. </w:t>
+        <w:t xml:space="preserve"> 93</w:t>
+      </w:r>
+      <w:r>
+        <w:t xml:space="preserve">, 563-578. </w:t>
       </w:r>
     </w:p>
     <w:p>
@@ -2689,16 +4208,15 @@
         <w:pStyle w:val="EndNoteBibliography"/>
         <w:spacing w:after="0"/>
         <w:ind w:left="720" w:hanging="720"/>
-        <w:jc w:val="both"/>
       </w:pPr>
       <w:r>
-        <w:t xml:space="preserve">Haywood, V., Yu, T. S., Huang, N. C., &amp; Lucas, W. J. (2005). Phloem long‐distance trafficking of GIBBERELLIC ACID‐INSENSITIVE RNA regulates leaf development. </w:t>
-      </w:r>
-      <w:r>
-        <w:rPr>
-          <w:i/>
-        </w:rPr>
-        <w:t>The Plant Journal</w:t>
+        <w:t xml:space="preserve">Grabherr, M. G., Haas, B. J., Yassour, M., Levin, J. Z., Thompson, D. A., Amit, I., Adiconis, X., Fan, L., Raychowdhury, R., &amp; Zeng, Q. (2011). Full-length transcriptome assembly from RNA-Seq data without a reference genome. </w:t>
+      </w:r>
+      <w:r>
+        <w:rPr>
+          <w:i/>
+        </w:rPr>
+        <w:t>Nature biotechnology</w:t>
       </w:r>
       <w:r>
         <w:t>,</w:t>
@@ -2707,10 +4225,10 @@
         <w:rPr>
           <w:i/>
         </w:rPr>
-        <w:t xml:space="preserve"> 42</w:t>
-      </w:r>
-      <w:r>
-        <w:t xml:space="preserve">(1), 49-68. </w:t>
+        <w:t xml:space="preserve"> 29</w:t>
+      </w:r>
+      <w:r>
+        <w:t xml:space="preserve">(7), 644-652. </w:t>
       </w:r>
     </w:p>
     <w:p>
@@ -2718,16 +4236,15 @@
         <w:pStyle w:val="EndNoteBibliography"/>
         <w:spacing w:after="0"/>
         <w:ind w:left="720" w:hanging="720"/>
-        <w:jc w:val="both"/>
       </w:pPr>
       <w:r>
-        <w:t xml:space="preserve">Huang, N. C., Jane, W. N., Chen, J., &amp; Yu, T. S. (2012). Arabidopsis thaliana CENTRORADIALIS homologue (ATC) acts systemically to inhibit floral initiation in Arabidopsis. </w:t>
-      </w:r>
-      <w:r>
-        <w:rPr>
-          <w:i/>
-        </w:rPr>
-        <w:t>The Plant Journal</w:t>
+        <w:t xml:space="preserve">Hannapel, D. J., &amp; Banerjee, A. K. (2017). Multiple mobile mRNA signals regulate tuber development in potato. </w:t>
+      </w:r>
+      <w:r>
+        <w:rPr>
+          <w:i/>
+        </w:rPr>
+        <w:t>Plants</w:t>
       </w:r>
       <w:r>
         <w:t>,</w:t>
@@ -2736,10 +4253,10 @@
         <w:rPr>
           <w:i/>
         </w:rPr>
-        <w:t xml:space="preserve"> 72</w:t>
-      </w:r>
-      <w:r>
-        <w:t xml:space="preserve">(2), 175-184. </w:t>
+        <w:t xml:space="preserve"> 6</w:t>
+      </w:r>
+      <w:r>
+        <w:t xml:space="preserve">(1), 8. </w:t>
       </w:r>
     </w:p>
     <w:p>
@@ -2747,16 +4264,15 @@
         <w:pStyle w:val="EndNoteBibliography"/>
         <w:spacing w:after="0"/>
         <w:ind w:left="720" w:hanging="720"/>
-        <w:jc w:val="both"/>
       </w:pPr>
       <w:r>
-        <w:t xml:space="preserve">Khoshravesh, R., Stata, M., Busch, F. A., Saladié, M., Castelli, J. M., Dakin, N., Hattersley, P. W., Macfarlane, T. D., Sage, R. F., &amp; Ludwig, M. (2020). The evolutionary origin of C4 photosynthesis in the grass subtribe Neurachninae. </w:t>
-      </w:r>
-      <w:r>
-        <w:rPr>
-          <w:i/>
-        </w:rPr>
-        <w:t>Plant Physiology</w:t>
+        <w:t xml:space="preserve">Haywood, V., Yu, T. S., Huang, N. C., &amp; Lucas, W. J. (2005). Phloem long‐distance trafficking of GIBBERELLIC ACID‐INSENSITIVE RNA regulates leaf development. </w:t>
+      </w:r>
+      <w:r>
+        <w:rPr>
+          <w:i/>
+        </w:rPr>
+        <w:t>The Plant Journal</w:t>
       </w:r>
       <w:r>
         <w:t>,</w:t>
@@ -2765,10 +4281,10 @@
         <w:rPr>
           <w:i/>
         </w:rPr>
-        <w:t xml:space="preserve"> 182</w:t>
-      </w:r>
-      <w:r>
-        <w:t xml:space="preserve">(1), 566-583. </w:t>
+        <w:t xml:space="preserve"> 42</w:t>
+      </w:r>
+      <w:r>
+        <w:t xml:space="preserve">(1), 49-68. </w:t>
       </w:r>
     </w:p>
     <w:p>
@@ -2776,16 +4292,16 @@
         <w:pStyle w:val="EndNoteBibliography"/>
         <w:spacing w:after="0"/>
         <w:ind w:left="720" w:hanging="720"/>
-        <w:jc w:val="both"/>
       </w:pPr>
       <w:r>
-        <w:t xml:space="preserve">Kondhare, K. R., Patil, N. S., &amp; Banerjee, A. K. (2021). A historical overview of long-distance signalling in plants. </w:t>
-      </w:r>
-      <w:r>
-        <w:rPr>
-          <w:i/>
-        </w:rPr>
-        <w:t>Journal of experimental Botany</w:t>
+        <w:lastRenderedPageBreak/>
+        <w:t xml:space="preserve">Huang, N. C., Jane, W. N., Chen, J., &amp; Yu, T. S. (2012). Arabidopsis thaliana CENTRORADIALIS homologue (ATC) acts systemically to inhibit floral initiation in Arabidopsis. </w:t>
+      </w:r>
+      <w:r>
+        <w:rPr>
+          <w:i/>
+        </w:rPr>
+        <w:t>The Plant Journal</w:t>
       </w:r>
       <w:r>
         <w:t>,</w:t>
@@ -2797,7 +4313,7 @@
         <w:t xml:space="preserve"> 72</w:t>
       </w:r>
       <w:r>
-        <w:t xml:space="preserve">(12), 4218-4236. </w:t>
+        <w:t xml:space="preserve">(2), 175-184. </w:t>
       </w:r>
     </w:p>
     <w:p>
@@ -2805,16 +4321,15 @@
         <w:pStyle w:val="EndNoteBibliography"/>
         <w:spacing w:after="0"/>
         <w:ind w:left="720" w:hanging="720"/>
-        <w:jc w:val="both"/>
       </w:pPr>
       <w:r>
-        <w:t xml:space="preserve">Li, W., Chen, S., Liu, Y., Wang, L., Jiang, J., Zhao, S., Fang, W., Chen, F., &amp; Guan, Z. (2022). Long-distance transport RNAs between rootstocks and scions and graft hybridization. </w:t>
-      </w:r>
-      <w:r>
-        <w:rPr>
-          <w:i/>
-        </w:rPr>
-        <w:t>Planta</w:t>
+        <w:t xml:space="preserve">Khoshravesh, R., Stata, M., Busch, F. A., Saladié, M., Castelli, J. M., Dakin, N., Hattersley, P. W., Macfarlane, T. D., Sage, R. F., &amp; Ludwig, M. (2020). The evolutionary origin of C4 photosynthesis in the grass subtribe Neurachninae. </w:t>
+      </w:r>
+      <w:r>
+        <w:rPr>
+          <w:i/>
+        </w:rPr>
+        <w:t>Plant Physiology</w:t>
       </w:r>
       <w:r>
         <w:t>,</w:t>
@@ -2823,10 +4338,10 @@
         <w:rPr>
           <w:i/>
         </w:rPr>
-        <w:t xml:space="preserve"> 255</w:t>
-      </w:r>
-      <w:r>
-        <w:t xml:space="preserve">(5), 96. </w:t>
+        <w:t xml:space="preserve"> 182</w:t>
+      </w:r>
+      <w:r>
+        <w:t xml:space="preserve">(1), 566-583. </w:t>
       </w:r>
     </w:p>
     <w:p>
@@ -2834,16 +4349,15 @@
         <w:pStyle w:val="EndNoteBibliography"/>
         <w:spacing w:after="0"/>
         <w:ind w:left="720" w:hanging="720"/>
-        <w:jc w:val="both"/>
       </w:pPr>
       <w:r>
-        <w:t xml:space="preserve">Lyu, M.-J. A., Wang, Y., Jiang, J., Liu, X., Chen, G., &amp; Zhu, X.-G. (2020). What Matters for C4 Transporters: Evolutionary Changes of Phospho enol pyruvate Transporter for C4 Photosynthesis. </w:t>
-      </w:r>
-      <w:r>
-        <w:rPr>
-          <w:i/>
-        </w:rPr>
-        <w:t>Frontiers in plant science</w:t>
+        <w:t xml:space="preserve">Kondhare, K. R., Patil, N. S., &amp; Banerjee, A. K. (2021). A historical overview of long-distance signalling in plants. </w:t>
+      </w:r>
+      <w:r>
+        <w:rPr>
+          <w:i/>
+        </w:rPr>
+        <w:t>Journal of experimental Botany</w:t>
       </w:r>
       <w:r>
         <w:t>,</w:t>
@@ -2852,10 +4366,10 @@
         <w:rPr>
           <w:i/>
         </w:rPr>
-        <w:t xml:space="preserve"> 11</w:t>
-      </w:r>
-      <w:r>
-        <w:t xml:space="preserve">, 935. </w:t>
+        <w:t xml:space="preserve"> 72</w:t>
+      </w:r>
+      <w:r>
+        <w:t xml:space="preserve">(12), 4218-4236. </w:t>
       </w:r>
     </w:p>
     <w:p>
@@ -2863,16 +4377,15 @@
         <w:pStyle w:val="EndNoteBibliography"/>
         <w:spacing w:after="0"/>
         <w:ind w:left="720" w:hanging="720"/>
-        <w:jc w:val="both"/>
       </w:pPr>
       <w:r>
-        <w:t xml:space="preserve">Notaguchi, M., Higashiyama, T., &amp; Suzuki, T. (2015). Identification of mRNAs that move over long distances using an RNA-Seq analysis of Arabidopsis/Nicotiana benthamiana heterografts. </w:t>
-      </w:r>
-      <w:r>
-        <w:rPr>
-          <w:i/>
-        </w:rPr>
-        <w:t>Plant and cell physiology</w:t>
+        <w:t xml:space="preserve">Krogh, A., Larsson, B., Von Heijne, G., &amp; Sonnhammer, E. L. (2001). Predicting transmembrane protein topology with a hidden Markov model: application to complete genomes. </w:t>
+      </w:r>
+      <w:r>
+        <w:rPr>
+          <w:i/>
+        </w:rPr>
+        <w:t>Journal of molecular biology</w:t>
       </w:r>
       <w:r>
         <w:t>,</w:t>
@@ -2881,10 +4394,10 @@
         <w:rPr>
           <w:i/>
         </w:rPr>
-        <w:t xml:space="preserve"> 56</w:t>
-      </w:r>
-      <w:r>
-        <w:t xml:space="preserve">(2), 311-321. </w:t>
+        <w:t xml:space="preserve"> 305</w:t>
+      </w:r>
+      <w:r>
+        <w:t xml:space="preserve">(3), 567-580. </w:t>
       </w:r>
     </w:p>
     <w:p>
@@ -2892,16 +4405,15 @@
         <w:pStyle w:val="EndNoteBibliography"/>
         <w:spacing w:after="0"/>
         <w:ind w:left="720" w:hanging="720"/>
-        <w:jc w:val="both"/>
       </w:pPr>
       <w:r>
-        <w:t xml:space="preserve">Petty, I., French, R., Jones, R., &amp; Jackson, A. (1990). Identification of barley stripe mosaic virus genes involved in viral RNA replication and systemic movement. </w:t>
-      </w:r>
-      <w:r>
-        <w:rPr>
-          <w:i/>
-        </w:rPr>
-        <w:t>The EMBO journal</w:t>
+        <w:t xml:space="preserve">Lagesen, K., Hallin, P., Rødland, E. A., Stærfeldt, H.-H., Rognes, T., &amp; Ussery, D. W. (2007). RNAmmer: consistent and rapid annotation of ribosomal RNA genes. </w:t>
+      </w:r>
+      <w:r>
+        <w:rPr>
+          <w:i/>
+        </w:rPr>
+        <w:t>Nucleic acids research</w:t>
       </w:r>
       <w:r>
         <w:t>,</w:t>
@@ -2910,10 +4422,10 @@
         <w:rPr>
           <w:i/>
         </w:rPr>
-        <w:t xml:space="preserve"> 9</w:t>
-      </w:r>
-      <w:r>
-        <w:t xml:space="preserve">(11), 3453-3457. </w:t>
+        <w:t xml:space="preserve"> 35</w:t>
+      </w:r>
+      <w:r>
+        <w:t xml:space="preserve">(9), 3100-3108. </w:t>
       </w:r>
     </w:p>
     <w:p>
@@ -2921,16 +4433,15 @@
         <w:pStyle w:val="EndNoteBibliography"/>
         <w:spacing w:after="0"/>
         <w:ind w:left="720" w:hanging="720"/>
-        <w:jc w:val="both"/>
       </w:pPr>
       <w:r>
-        <w:t xml:space="preserve">Ryabov, E. V., Robinson, D. J., &amp; Taliansky, M. E. (1999). A plant virus-encoded protein facilitates long-distance movement of heterologous viral RNA. </w:t>
-      </w:r>
-      <w:r>
-        <w:rPr>
-          <w:i/>
-        </w:rPr>
-        <w:t>Proceedings of the National Academy of Sciences</w:t>
+        <w:t xml:space="preserve">Li, B., &amp; Dewey, C. N. (2011). RSEM: accurate transcript quantification from RNA-Seq data with or without a reference genome. </w:t>
+      </w:r>
+      <w:r>
+        <w:rPr>
+          <w:i/>
+        </w:rPr>
+        <w:t>BMC bioinformatics</w:t>
       </w:r>
       <w:r>
         <w:t>,</w:t>
@@ -2939,10 +4450,10 @@
         <w:rPr>
           <w:i/>
         </w:rPr>
-        <w:t xml:space="preserve"> 96</w:t>
-      </w:r>
-      <w:r>
-        <w:t xml:space="preserve">(4), 1212-1217. </w:t>
+        <w:t xml:space="preserve"> 12</w:t>
+      </w:r>
+      <w:r>
+        <w:t xml:space="preserve">, 1-16. </w:t>
       </w:r>
     </w:p>
     <w:p>
@@ -2950,16 +4461,15 @@
         <w:pStyle w:val="EndNoteBibliography"/>
         <w:spacing w:after="0"/>
         <w:ind w:left="720" w:hanging="720"/>
-        <w:jc w:val="both"/>
       </w:pPr>
       <w:r>
-        <w:t xml:space="preserve">Spiegelman, Z., Golan, G., &amp; Wolf, S. (2013). Don’t kill the messenger: long-distance trafficking of mRNA molecules. </w:t>
-      </w:r>
-      <w:r>
-        <w:rPr>
-          <w:i/>
-        </w:rPr>
-        <w:t>Plant Science</w:t>
+        <w:t xml:space="preserve">Li, W., Chen, S., Liu, Y., Wang, L., Jiang, J., Zhao, S., Fang, W., Chen, F., &amp; Guan, Z. (2022). Long-distance transport RNAs between rootstocks and scions and graft hybridization. </w:t>
+      </w:r>
+      <w:r>
+        <w:rPr>
+          <w:i/>
+        </w:rPr>
+        <w:t>Planta</w:t>
       </w:r>
       <w:r>
         <w:t>,</w:t>
@@ -2968,10 +4478,10 @@
         <w:rPr>
           <w:i/>
         </w:rPr>
-        <w:t xml:space="preserve"> 213</w:t>
-      </w:r>
-      <w:r>
-        <w:t xml:space="preserve">, 1-8. </w:t>
+        <w:t xml:space="preserve"> 255</w:t>
+      </w:r>
+      <w:r>
+        <w:t xml:space="preserve">(5), 96. </w:t>
       </w:r>
     </w:p>
     <w:p>
@@ -2979,16 +4489,15 @@
         <w:pStyle w:val="EndNoteBibliography"/>
         <w:spacing w:after="0"/>
         <w:ind w:left="720" w:hanging="720"/>
-        <w:jc w:val="both"/>
       </w:pPr>
       <w:r>
-        <w:t xml:space="preserve">Turgeon, R., &amp; Wolf, S. (2009). Phloem transport: cellular pathways and molecular trafficking. </w:t>
-      </w:r>
-      <w:r>
-        <w:rPr>
-          <w:i/>
-        </w:rPr>
-        <w:t>Annual review of plant biology</w:t>
+        <w:t xml:space="preserve">Love, M. I., Huber, W., &amp; Anders, S. (2014). Moderated estimation of fold change and dispersion for RNA-seq data with DESeq2. </w:t>
+      </w:r>
+      <w:r>
+        <w:rPr>
+          <w:i/>
+        </w:rPr>
+        <w:t>Genome biology</w:t>
       </w:r>
       <w:r>
         <w:t>,</w:t>
@@ -2997,10 +4506,10 @@
         <w:rPr>
           <w:i/>
         </w:rPr>
-        <w:t xml:space="preserve"> 60</w:t>
-      </w:r>
-      <w:r>
-        <w:t xml:space="preserve">, 207-221. </w:t>
+        <w:t xml:space="preserve"> 15</w:t>
+      </w:r>
+      <w:r>
+        <w:t xml:space="preserve">(12), 1-21. </w:t>
       </w:r>
     </w:p>
     <w:p>
@@ -3008,16 +4517,15 @@
         <w:pStyle w:val="EndNoteBibliography"/>
         <w:spacing w:after="0"/>
         <w:ind w:left="720" w:hanging="720"/>
-        <w:jc w:val="both"/>
       </w:pPr>
       <w:r>
-        <w:t xml:space="preserve">Turnbull, C. G., &amp; Lopez‐Cobollo, R. M. (2013). Heavy traffic in the fast lane: long‐distance signalling by macromolecules. </w:t>
-      </w:r>
-      <w:r>
-        <w:rPr>
-          <w:i/>
-        </w:rPr>
-        <w:t>New phytologist</w:t>
+        <w:t xml:space="preserve">Lyu, M.-J. A., Wang, Y., Jiang, J., Liu, X., Chen, G., &amp; Zhu, X.-G. (2020). What Matters for C4 Transporters: Evolutionary Changes of Phospho enol pyruvate Transporter for C4 Photosynthesis. </w:t>
+      </w:r>
+      <w:r>
+        <w:rPr>
+          <w:i/>
+        </w:rPr>
+        <w:t>Frontiers in plant science</w:t>
       </w:r>
       <w:r>
         <w:t>,</w:t>
@@ -3026,10 +4534,10 @@
         <w:rPr>
           <w:i/>
         </w:rPr>
-        <w:t xml:space="preserve"> 198</w:t>
-      </w:r>
-      <w:r>
-        <w:t xml:space="preserve">(1), 33-51. </w:t>
+        <w:t xml:space="preserve"> 11</w:t>
+      </w:r>
+      <w:r>
+        <w:t xml:space="preserve">, 935. </w:t>
       </w:r>
     </w:p>
     <w:p>
@@ -3037,16 +4545,15 @@
         <w:pStyle w:val="EndNoteBibliography"/>
         <w:spacing w:after="0"/>
         <w:ind w:left="720" w:hanging="720"/>
-        <w:jc w:val="both"/>
       </w:pPr>
       <w:r>
-        <w:t xml:space="preserve">Wang, Y., Wang, L., Xing, N., Wu, X., Wu, X., Wang, B., Lu, Z., Xu, P., Tao, Y., &amp; Li, G. (2020). A universal pipeline for mobile mRNA detection and insights into heterografting advantages under chilling stress. </w:t>
-      </w:r>
-      <w:r>
-        <w:rPr>
-          <w:i/>
-        </w:rPr>
-        <w:t>Horticulture research</w:t>
+        <w:t xml:space="preserve">Notaguchi, M., Higashiyama, T., &amp; Suzuki, T. (2015). Identification of mRNAs that move over long distances using an RNA-Seq analysis of Arabidopsis/Nicotiana benthamiana heterografts. </w:t>
+      </w:r>
+      <w:r>
+        <w:rPr>
+          <w:i/>
+        </w:rPr>
+        <w:t>Plant and cell physiology</w:t>
       </w:r>
       <w:r>
         <w:t>,</w:t>
@@ -3055,10 +4562,10 @@
         <w:rPr>
           <w:i/>
         </w:rPr>
-        <w:t xml:space="preserve"> 7</w:t>
-      </w:r>
-      <w:r>
-        <w:t xml:space="preserve">. </w:t>
+        <w:t xml:space="preserve"> 56</w:t>
+      </w:r>
+      <w:r>
+        <w:t xml:space="preserve">(2), 311-321. </w:t>
       </w:r>
     </w:p>
     <w:p>
@@ -3066,16 +4573,15 @@
         <w:pStyle w:val="EndNoteBibliography"/>
         <w:spacing w:after="0"/>
         <w:ind w:left="720" w:hanging="720"/>
-        <w:jc w:val="both"/>
       </w:pPr>
       <w:r>
-        <w:t xml:space="preserve">Xia, C., &amp; Zhang, C. (2020). Long-distance movement of mRNAs in plants. </w:t>
-      </w:r>
-      <w:r>
-        <w:rPr>
-          <w:i/>
-        </w:rPr>
-        <w:t>Plants</w:t>
+        <w:t xml:space="preserve">Petty, I., French, R., Jones, R., &amp; Jackson, A. (1990). Identification of barley stripe mosaic virus genes involved in viral RNA replication and systemic movement. </w:t>
+      </w:r>
+      <w:r>
+        <w:rPr>
+          <w:i/>
+        </w:rPr>
+        <w:t>The EMBO journal</w:t>
       </w:r>
       <w:r>
         <w:t>,</w:t>
@@ -3087,7 +4593,7 @@
         <w:t xml:space="preserve"> 9</w:t>
       </w:r>
       <w:r>
-        <w:t xml:space="preserve">(6), 731. </w:t>
+        <w:t xml:space="preserve">(11), 3453-3457. </w:t>
       </w:r>
     </w:p>
     <w:p>
@@ -3095,16 +4601,15 @@
         <w:pStyle w:val="EndNoteBibliography"/>
         <w:spacing w:after="0"/>
         <w:ind w:left="720" w:hanging="720"/>
-        <w:jc w:val="both"/>
       </w:pPr>
       <w:r>
-        <w:t xml:space="preserve">Xia, C., Zheng, Y., Huang, J., Zhou, X., Li, R., Zha, M., Wang, S., Huang, Z., Lan, H., &amp; Turgeon, R. (2018). Elucidation of the mechanisms of long-distance mRNA movement in a Nicotiana benthamiana/tomato heterograft system. </w:t>
-      </w:r>
-      <w:r>
-        <w:rPr>
-          <w:i/>
-        </w:rPr>
-        <w:t>Plant Physiology</w:t>
+        <w:t xml:space="preserve">Ryabov, E. V., Robinson, D. J., &amp; Taliansky, M. E. (1999). A plant virus-encoded protein facilitates long-distance movement of heterologous viral RNA. </w:t>
+      </w:r>
+      <w:r>
+        <w:rPr>
+          <w:i/>
+        </w:rPr>
+        <w:t>Proceedings of the National Academy of Sciences</w:t>
       </w:r>
       <w:r>
         <w:t>,</w:t>
@@ -3113,10 +4618,10 @@
         <w:rPr>
           <w:i/>
         </w:rPr>
-        <w:t xml:space="preserve"> 177</w:t>
-      </w:r>
-      <w:r>
-        <w:t xml:space="preserve">(2), 745-758. </w:t>
+        <w:t xml:space="preserve"> 96</w:t>
+      </w:r>
+      <w:r>
+        <w:t xml:space="preserve">(4), 1212-1217. </w:t>
       </w:r>
     </w:p>
     <w:p>
@@ -3124,16 +4629,15 @@
         <w:pStyle w:val="EndNoteBibliography"/>
         <w:spacing w:after="0"/>
         <w:ind w:left="720" w:hanging="720"/>
-        <w:jc w:val="both"/>
       </w:pPr>
       <w:r>
-        <w:t xml:space="preserve">Yang, Y., Mao, L., Jittayasothorn, Y., Kang, Y., Jiao, C., Fei, Z., &amp; Zhong, G.-Y. (2015). Messenger RNA exchange between scions and rootstocks in grafted grapevines. </w:t>
-      </w:r>
-      <w:r>
-        <w:rPr>
-          <w:i/>
-        </w:rPr>
-        <w:t>BMC Plant Biology</w:t>
+        <w:t xml:space="preserve">Spiegelman, Z., Golan, G., &amp; Wolf, S. (2013). Don’t kill the messenger: long-distance trafficking of mRNA molecules. </w:t>
+      </w:r>
+      <w:r>
+        <w:rPr>
+          <w:i/>
+        </w:rPr>
+        <w:t>Plant Science</w:t>
       </w:r>
       <w:r>
         <w:t>,</w:t>
@@ -3142,10 +4646,10 @@
         <w:rPr>
           <w:i/>
         </w:rPr>
-        <w:t xml:space="preserve"> 15</w:t>
-      </w:r>
-      <w:r>
-        <w:t xml:space="preserve">(1), 1-14. </w:t>
+        <w:t xml:space="preserve"> 213</w:t>
+      </w:r>
+      <w:r>
+        <w:t xml:space="preserve">, 1-8. </w:t>
       </w:r>
     </w:p>
     <w:p>
@@ -3153,17 +4657,15 @@
         <w:pStyle w:val="EndNoteBibliography"/>
         <w:spacing w:after="0"/>
         <w:ind w:left="720" w:hanging="720"/>
-        <w:jc w:val="both"/>
       </w:pPr>
       <w:r>
-        <w:lastRenderedPageBreak/>
-        <w:t xml:space="preserve">Yoo, S. J., Hong, S. M., Jung, H. S., &amp; Ahn, J. H. (2013). The cotyledons produce sufficient FT protein to induce flowering: evidence from cotyledon micrografting in Arabidopsis. </w:t>
-      </w:r>
-      <w:r>
-        <w:rPr>
-          <w:i/>
-        </w:rPr>
-        <w:t>Plant and cell physiology</w:t>
+        <w:t xml:space="preserve">Turgeon, R., &amp; Wolf, S. (2009). Phloem transport: cellular pathways and molecular trafficking. </w:t>
+      </w:r>
+      <w:r>
+        <w:rPr>
+          <w:i/>
+        </w:rPr>
+        <w:t>Annual review of plant biology</w:t>
       </w:r>
       <w:r>
         <w:t>,</w:t>
@@ -3172,10 +4674,10 @@
         <w:rPr>
           <w:i/>
         </w:rPr>
-        <w:t xml:space="preserve"> 54</w:t>
-      </w:r>
-      <w:r>
-        <w:t xml:space="preserve">(1), 119-128. </w:t>
+        <w:t xml:space="preserve"> 60</w:t>
+      </w:r>
+      <w:r>
+        <w:t xml:space="preserve">, 207-221. </w:t>
       </w:r>
     </w:p>
     <w:p>
@@ -3183,7 +4685,175 @@
         <w:pStyle w:val="EndNoteBibliography"/>
         <w:spacing w:after="0"/>
         <w:ind w:left="720" w:hanging="720"/>
-        <w:jc w:val="both"/>
+      </w:pPr>
+      <w:r>
+        <w:t xml:space="preserve">Turnbull, C. G., &amp; Lopez‐Cobollo, R. M. (2013). Heavy traffic in the fast lane: long‐distance signalling by macromolecules. </w:t>
+      </w:r>
+      <w:r>
+        <w:rPr>
+          <w:i/>
+        </w:rPr>
+        <w:t>New phytologist</w:t>
+      </w:r>
+      <w:r>
+        <w:t>,</w:t>
+      </w:r>
+      <w:r>
+        <w:rPr>
+          <w:i/>
+        </w:rPr>
+        <w:t xml:space="preserve"> 198</w:t>
+      </w:r>
+      <w:r>
+        <w:t xml:space="preserve">(1), 33-51. </w:t>
+      </w:r>
+    </w:p>
+    <w:p>
+      <w:pPr>
+        <w:pStyle w:val="EndNoteBibliography"/>
+        <w:spacing w:after="0"/>
+        <w:ind w:left="720" w:hanging="720"/>
+      </w:pPr>
+      <w:r>
+        <w:t xml:space="preserve">Wang, Y., Wang, L., Xing, N., Wu, X., Wu, X., Wang, B., Lu, Z., Xu, P., Tao, Y., &amp; Li, G. (2020). A universal pipeline for mobile mRNA detection and insights into heterografting advantages under chilling stress. </w:t>
+      </w:r>
+      <w:r>
+        <w:rPr>
+          <w:i/>
+        </w:rPr>
+        <w:t>Horticulture research</w:t>
+      </w:r>
+      <w:r>
+        <w:t>,</w:t>
+      </w:r>
+      <w:r>
+        <w:rPr>
+          <w:i/>
+        </w:rPr>
+        <w:t xml:space="preserve"> 7</w:t>
+      </w:r>
+      <w:r>
+        <w:t xml:space="preserve">. </w:t>
+      </w:r>
+    </w:p>
+    <w:p>
+      <w:pPr>
+        <w:pStyle w:val="EndNoteBibliography"/>
+        <w:spacing w:after="0"/>
+        <w:ind w:left="720" w:hanging="720"/>
+      </w:pPr>
+      <w:r>
+        <w:t xml:space="preserve">Xia, C., &amp; Zhang, C. (2020). Long-distance movement of mRNAs in plants. </w:t>
+      </w:r>
+      <w:r>
+        <w:rPr>
+          <w:i/>
+        </w:rPr>
+        <w:t>Plants</w:t>
+      </w:r>
+      <w:r>
+        <w:t>,</w:t>
+      </w:r>
+      <w:r>
+        <w:rPr>
+          <w:i/>
+        </w:rPr>
+        <w:t xml:space="preserve"> 9</w:t>
+      </w:r>
+      <w:r>
+        <w:t xml:space="preserve">(6), 731. </w:t>
+      </w:r>
+    </w:p>
+    <w:p>
+      <w:pPr>
+        <w:pStyle w:val="EndNoteBibliography"/>
+        <w:spacing w:after="0"/>
+        <w:ind w:left="720" w:hanging="720"/>
+      </w:pPr>
+      <w:r>
+        <w:t xml:space="preserve">Xia, C., Zheng, Y., Huang, J., Zhou, X., Li, R., Zha, M., Wang, S., Huang, Z., Lan, H., &amp; Turgeon, R. (2018). Elucidation of the mechanisms of long-distance mRNA movement in a Nicotiana benthamiana/tomato heterograft system. </w:t>
+      </w:r>
+      <w:r>
+        <w:rPr>
+          <w:i/>
+        </w:rPr>
+        <w:t>Plant Physiology</w:t>
+      </w:r>
+      <w:r>
+        <w:t>,</w:t>
+      </w:r>
+      <w:r>
+        <w:rPr>
+          <w:i/>
+        </w:rPr>
+        <w:t xml:space="preserve"> 177</w:t>
+      </w:r>
+      <w:r>
+        <w:t xml:space="preserve">(2), 745-758. </w:t>
+      </w:r>
+    </w:p>
+    <w:p>
+      <w:pPr>
+        <w:pStyle w:val="EndNoteBibliography"/>
+        <w:spacing w:after="0"/>
+        <w:ind w:left="720" w:hanging="720"/>
+      </w:pPr>
+      <w:r>
+        <w:t xml:space="preserve">Yang, Y., Mao, L., Jittayasothorn, Y., Kang, Y., Jiao, C., Fei, Z., &amp; Zhong, G.-Y. (2015). Messenger RNA exchange between scions and rootstocks in grafted grapevines. </w:t>
+      </w:r>
+      <w:r>
+        <w:rPr>
+          <w:i/>
+        </w:rPr>
+        <w:t>BMC Plant Biology</w:t>
+      </w:r>
+      <w:r>
+        <w:t>,</w:t>
+      </w:r>
+      <w:r>
+        <w:rPr>
+          <w:i/>
+        </w:rPr>
+        <w:t xml:space="preserve"> 15</w:t>
+      </w:r>
+      <w:r>
+        <w:t xml:space="preserve">(1), 1-14. </w:t>
+      </w:r>
+    </w:p>
+    <w:p>
+      <w:pPr>
+        <w:pStyle w:val="EndNoteBibliography"/>
+        <w:spacing w:after="0"/>
+        <w:ind w:left="720" w:hanging="720"/>
+      </w:pPr>
+      <w:r>
+        <w:lastRenderedPageBreak/>
+        <w:t xml:space="preserve">Yoo, S. J., Hong, S. M., Jung, H. S., &amp; Ahn, J. H. (2013). The cotyledons produce sufficient FT protein to induce flowering: evidence from cotyledon micrografting in Arabidopsis. </w:t>
+      </w:r>
+      <w:r>
+        <w:rPr>
+          <w:i/>
+        </w:rPr>
+        <w:t>Plant and cell physiology</w:t>
+      </w:r>
+      <w:r>
+        <w:t>,</w:t>
+      </w:r>
+      <w:r>
+        <w:rPr>
+          <w:i/>
+        </w:rPr>
+        <w:t xml:space="preserve"> 54</w:t>
+      </w:r>
+      <w:r>
+        <w:t xml:space="preserve">(1), 119-128. </w:t>
+      </w:r>
+    </w:p>
+    <w:p>
+      <w:pPr>
+        <w:pStyle w:val="EndNoteBibliography"/>
+        <w:spacing w:after="0"/>
+        <w:ind w:left="720" w:hanging="720"/>
       </w:pPr>
       <w:r>
         <w:t xml:space="preserve">Yoshida, S., Cui, S., Ichihashi, Y., &amp; Shirasu, K. (2016). The haustorium, a specialized invasive organ in parasitic plants. </w:t>
@@ -3211,7 +4881,6 @@
       <w:pPr>
         <w:pStyle w:val="EndNoteBibliography"/>
         <w:ind w:left="720" w:hanging="720"/>
-        <w:jc w:val="both"/>
       </w:pPr>
       <w:r>
         <w:t xml:space="preserve">Zhang, G., Zhou, J., Song, J., Guo, X., Nie, X., &amp; Guo, H. (2022). Grafting-induced transcriptome changes and long-distance mRNA movement in the potato/Datura stramonium heterograft system. </w:t>
@@ -3734,6 +5403,56 @@
       <w:noProof/>
     </w:rPr>
   </w:style>
+  <w:style w:type="character" w:styleId="Hyperlink">
+    <w:name w:val="Hyperlink"/>
+    <w:basedOn w:val="DefaultParagraphFont"/>
+    <w:uiPriority w:val="99"/>
+    <w:semiHidden/>
+    <w:unhideWhenUsed/>
+    <w:rsid w:val="00B93802"/>
+    <w:rPr>
+      <w:color w:val="0000FF"/>
+      <w:u w:val="single"/>
+    </w:rPr>
+  </w:style>
+  <w:style w:type="table" w:styleId="TableGrid">
+    <w:name w:val="Table Grid"/>
+    <w:basedOn w:val="TableNormal"/>
+    <w:uiPriority w:val="39"/>
+    <w:rsid w:val="0051448A"/>
+    <w:pPr>
+      <w:spacing w:after="0" w:line="240" w:lineRule="auto"/>
+    </w:pPr>
+    <w:tblPr>
+      <w:tblBorders>
+        <w:top w:val="single" w:sz="4" w:space="0" w:color="auto"/>
+        <w:left w:val="single" w:sz="4" w:space="0" w:color="auto"/>
+        <w:bottom w:val="single" w:sz="4" w:space="0" w:color="auto"/>
+        <w:right w:val="single" w:sz="4" w:space="0" w:color="auto"/>
+        <w:insideH w:val="single" w:sz="4" w:space="0" w:color="auto"/>
+        <w:insideV w:val="single" w:sz="4" w:space="0" w:color="auto"/>
+      </w:tblBorders>
+    </w:tblPr>
+  </w:style>
+  <w:style w:type="paragraph" w:styleId="Caption">
+    <w:name w:val="caption"/>
+    <w:basedOn w:val="Normal"/>
+    <w:next w:val="Normal"/>
+    <w:uiPriority w:val="35"/>
+    <w:unhideWhenUsed/>
+    <w:qFormat/>
+    <w:rsid w:val="00254335"/>
+    <w:pPr>
+      <w:spacing w:after="200" w:line="240" w:lineRule="auto"/>
+    </w:pPr>
+    <w:rPr>
+      <w:i/>
+      <w:iCs/>
+      <w:color w:val="44546A" w:themeColor="text2"/>
+      <w:sz w:val="18"/>
+      <w:szCs w:val="18"/>
+    </w:rPr>
+  </w:style>
 </w:styles>
 </file>
 

</xml_diff>

<commit_message>
Start to write result
</commit_message>
<xml_diff>
--- a/writing/draft.docx
+++ b/writing/draft.docx
@@ -4004,15 +4004,19 @@
         <w:jc w:val="both"/>
         <w:rPr>
           <w:rFonts w:asciiTheme="majorBidi" w:hAnsiTheme="majorBidi" w:cstheme="majorBidi"/>
-          <w:sz w:val="24"/>
-          <w:szCs w:val="24"/>
+          <w:b/>
+          <w:bCs/>
+          <w:sz w:val="28"/>
+          <w:szCs w:val="28"/>
         </w:rPr>
       </w:pPr>
       <w:r>
         <w:rPr>
           <w:rFonts w:asciiTheme="majorBidi" w:hAnsiTheme="majorBidi" w:cstheme="majorBidi"/>
-          <w:sz w:val="24"/>
-          <w:szCs w:val="24"/>
+          <w:b/>
+          <w:bCs/>
+          <w:sz w:val="28"/>
+          <w:szCs w:val="28"/>
         </w:rPr>
         <w:t>Results</w:t>
       </w:r>
@@ -4022,12 +4026,176 @@
         <w:jc w:val="both"/>
         <w:rPr>
           <w:rFonts w:asciiTheme="majorBidi" w:hAnsiTheme="majorBidi" w:cstheme="majorBidi"/>
+          <w:b/>
+          <w:bCs/>
           <w:sz w:val="24"/>
           <w:szCs w:val="24"/>
         </w:rPr>
       </w:pPr>
+      <w:r>
+        <w:rPr>
+          <w:rFonts w:asciiTheme="majorBidi" w:hAnsiTheme="majorBidi" w:cstheme="majorBidi"/>
+          <w:b/>
+          <w:bCs/>
+          <w:sz w:val="24"/>
+          <w:szCs w:val="24"/>
+        </w:rPr>
+        <w:t>De novo assembly</w:t>
+      </w:r>
+    </w:p>
+    <w:p>
+      <w:pPr>
+        <w:jc w:val="both"/>
+        <w:rPr>
+          <w:rFonts w:asciiTheme="majorBidi" w:hAnsiTheme="majorBidi" w:cstheme="majorBidi"/>
+          <w:sz w:val="24"/>
+          <w:szCs w:val="24"/>
+        </w:rPr>
+      </w:pPr>
+      <w:r>
+        <w:rPr>
+          <w:rFonts w:asciiTheme="majorBidi" w:hAnsiTheme="majorBidi" w:cstheme="majorBidi"/>
+          <w:sz w:val="24"/>
+          <w:szCs w:val="24"/>
+        </w:rPr>
+        <w:t>To build a high</w:t>
+      </w:r>
+      <w:r>
+        <w:rPr>
+          <w:rFonts w:asciiTheme="majorBidi" w:hAnsiTheme="majorBidi" w:cstheme="majorBidi"/>
+          <w:sz w:val="24"/>
+          <w:szCs w:val="24"/>
+        </w:rPr>
+        <w:t>-</w:t>
+      </w:r>
+      <w:r>
+        <w:rPr>
+          <w:rFonts w:asciiTheme="majorBidi" w:hAnsiTheme="majorBidi" w:cstheme="majorBidi"/>
+          <w:sz w:val="24"/>
+          <w:szCs w:val="24"/>
+        </w:rPr>
+        <w:t>quality transcriptome asse</w:t>
+      </w:r>
+      <w:r>
+        <w:rPr>
+          <w:rFonts w:asciiTheme="majorBidi" w:hAnsiTheme="majorBidi" w:cstheme="majorBidi"/>
+          <w:sz w:val="24"/>
+          <w:szCs w:val="24"/>
+        </w:rPr>
+        <w:t xml:space="preserve">mbly, we first checked the quality of short reads </w:t>
+      </w:r>
+      <w:r>
+        <w:rPr>
+          <w:rFonts w:asciiTheme="majorBidi" w:hAnsiTheme="majorBidi" w:cstheme="majorBidi"/>
+          <w:sz w:val="24"/>
+          <w:szCs w:val="24"/>
+        </w:rPr>
+        <w:t>and then trimming of low</w:t>
+      </w:r>
+      <w:r>
+        <w:rPr>
+          <w:rFonts w:asciiTheme="majorBidi" w:hAnsiTheme="majorBidi" w:cstheme="majorBidi"/>
+          <w:sz w:val="24"/>
+          <w:szCs w:val="24"/>
+        </w:rPr>
+        <w:t>-</w:t>
+      </w:r>
+      <w:r>
+        <w:rPr>
+          <w:rFonts w:asciiTheme="majorBidi" w:hAnsiTheme="majorBidi" w:cstheme="majorBidi"/>
+          <w:sz w:val="24"/>
+          <w:szCs w:val="24"/>
+        </w:rPr>
+        <w:t xml:space="preserve">quality bases was conducted. </w:t>
+      </w:r>
+      <w:r>
+        <w:rPr>
+          <w:rFonts w:asciiTheme="majorBidi" w:hAnsiTheme="majorBidi" w:cstheme="majorBidi"/>
+          <w:sz w:val="24"/>
+          <w:szCs w:val="24"/>
+        </w:rPr>
+        <w:t>For C3 and C4 species, two separate</w:t>
+      </w:r>
+      <w:r>
+        <w:rPr>
+          <w:rFonts w:asciiTheme="majorBidi" w:hAnsiTheme="majorBidi" w:cstheme="majorBidi"/>
+          <w:sz w:val="24"/>
+          <w:szCs w:val="24"/>
+        </w:rPr>
+        <w:t xml:space="preserve"> </w:t>
+      </w:r>
+      <w:r>
+        <w:rPr>
+          <w:rFonts w:asciiTheme="majorBidi" w:hAnsiTheme="majorBidi" w:cstheme="majorBidi"/>
+          <w:sz w:val="24"/>
+          <w:szCs w:val="24"/>
+        </w:rPr>
+        <w:t>assembly files were built. Only read files from</w:t>
+      </w:r>
+      <w:r>
+        <w:rPr>
+          <w:rFonts w:asciiTheme="majorBidi" w:hAnsiTheme="majorBidi" w:cstheme="majorBidi"/>
+          <w:sz w:val="24"/>
+          <w:szCs w:val="24"/>
+        </w:rPr>
+        <w:t xml:space="preserve"> </w:t>
+      </w:r>
+      <w:proofErr w:type="spellStart"/>
+      <w:r>
+        <w:rPr>
+          <w:rFonts w:asciiTheme="majorBidi" w:hAnsiTheme="majorBidi" w:cstheme="majorBidi"/>
+          <w:sz w:val="24"/>
+          <w:szCs w:val="24"/>
+        </w:rPr>
+        <w:t>homografts</w:t>
+      </w:r>
+      <w:proofErr w:type="spellEnd"/>
+      <w:r>
+        <w:rPr>
+          <w:rFonts w:asciiTheme="majorBidi" w:hAnsiTheme="majorBidi" w:cstheme="majorBidi"/>
+          <w:sz w:val="24"/>
+          <w:szCs w:val="24"/>
+        </w:rPr>
+        <w:t xml:space="preserve"> were used to have pure assembly files for each species.</w:t>
+      </w:r>
+      <w:r>
+        <w:rPr>
+          <w:rFonts w:asciiTheme="majorBidi" w:hAnsiTheme="majorBidi" w:cstheme="majorBidi"/>
+          <w:sz w:val="24"/>
+          <w:szCs w:val="24"/>
+        </w:rPr>
+        <w:t xml:space="preserve"> Trinity was run with internal normalization and </w:t>
+      </w:r>
+      <w:proofErr w:type="spellStart"/>
+      <w:r>
+        <w:rPr>
+          <w:rFonts w:asciiTheme="majorBidi" w:hAnsiTheme="majorBidi" w:cstheme="majorBidi"/>
+          <w:sz w:val="24"/>
+          <w:szCs w:val="24"/>
+        </w:rPr>
+        <w:t>kmer</w:t>
+      </w:r>
+      <w:proofErr w:type="spellEnd"/>
+      <w:r>
+        <w:rPr>
+          <w:rFonts w:asciiTheme="majorBidi" w:hAnsiTheme="majorBidi" w:cstheme="majorBidi"/>
+          <w:sz w:val="24"/>
+          <w:szCs w:val="24"/>
+        </w:rPr>
+        <w:t xml:space="preserve"> =25.</w:t>
+      </w:r>
       <w:bookmarkStart w:id="0" w:name="_GoBack"/>
       <w:bookmarkEnd w:id="0"/>
+    </w:p>
+    <w:p>
+      <w:pPr>
+        <w:jc w:val="both"/>
+        <w:rPr>
+          <w:rFonts w:asciiTheme="majorBidi" w:hAnsiTheme="majorBidi" w:cstheme="majorBidi"/>
+          <w:sz w:val="24"/>
+          <w:szCs w:val="24"/>
+        </w:rPr>
+      </w:pPr>
     </w:p>
     <w:p>
       <w:pPr>
@@ -4210,6 +4378,7 @@
         <w:ind w:left="720" w:hanging="720"/>
       </w:pPr>
       <w:r>
+        <w:lastRenderedPageBreak/>
         <w:t xml:space="preserve">Grabherr, M. G., Haas, B. J., Yassour, M., Levin, J. Z., Thompson, D. A., Amit, I., Adiconis, X., Fan, L., Raychowdhury, R., &amp; Zeng, Q. (2011). Full-length transcriptome assembly from RNA-Seq data without a reference genome. </w:t>
       </w:r>
       <w:r>
@@ -4294,7 +4463,6 @@
         <w:ind w:left="720" w:hanging="720"/>
       </w:pPr>
       <w:r>
-        <w:lastRenderedPageBreak/>
         <w:t xml:space="preserve">Huang, N. C., Jane, W. N., Chen, J., &amp; Yu, T. S. (2012). Arabidopsis thaliana CENTRORADIALIS homologue (ATC) acts systemically to inhibit floral initiation in Arabidopsis. </w:t>
       </w:r>
       <w:r>
@@ -4771,6 +4939,7 @@
         <w:ind w:left="720" w:hanging="720"/>
       </w:pPr>
       <w:r>
+        <w:lastRenderedPageBreak/>
         <w:t xml:space="preserve">Xia, C., Zheng, Y., Huang, J., Zhou, X., Li, R., Zha, M., Wang, S., Huang, Z., Lan, H., &amp; Turgeon, R. (2018). Elucidation of the mechanisms of long-distance mRNA movement in a Nicotiana benthamiana/tomato heterograft system. </w:t>
       </w:r>
       <w:r>
@@ -4827,7 +4996,6 @@
         <w:ind w:left="720" w:hanging="720"/>
       </w:pPr>
       <w:r>
-        <w:lastRenderedPageBreak/>
         <w:t xml:space="preserve">Yoo, S. J., Hong, S. M., Jung, H. S., &amp; Ahn, J. H. (2013). The cotyledons produce sufficient FT protein to induce flowering: evidence from cotyledon micrografting in Arabidopsis. </w:t>
       </w:r>
       <w:r>
@@ -5333,6 +5501,7 @@
   <w:style w:type="character" w:default="1" w:styleId="DefaultParagraphFont">
     <w:name w:val="Default Paragraph Font"/>
     <w:uiPriority w:val="1"/>
+    <w:semiHidden/>
     <w:unhideWhenUsed/>
   </w:style>
   <w:style w:type="table" w:default="1" w:styleId="TableNormal">

</xml_diff>

<commit_message>
Result. start DEG part
</commit_message>
<xml_diff>
--- a/writing/draft.docx
+++ b/writing/draft.docx
@@ -4225,23 +4225,73 @@
           <w:sz w:val="24"/>
           <w:szCs w:val="24"/>
         </w:rPr>
-        <w:t xml:space="preserve"> The quality of assembly files was checked by </w:t>
-      </w:r>
-      <w:r>
-        <w:rPr>
-          <w:rFonts w:asciiTheme="majorBidi" w:hAnsiTheme="majorBidi" w:cstheme="majorBidi"/>
-          <w:sz w:val="24"/>
-          <w:szCs w:val="24"/>
-        </w:rPr>
-        <w:t xml:space="preserve">the percentages of raw reads that mapped back to constructed transcripts that it obtained more than 95% in average for each assembly. Also, </w:t>
-      </w:r>
-      <w:r>
-        <w:rPr>
-          <w:rFonts w:asciiTheme="majorBidi" w:hAnsiTheme="majorBidi" w:cstheme="majorBidi"/>
-          <w:sz w:val="24"/>
-          <w:szCs w:val="24"/>
-        </w:rPr>
-        <w:t>N50 values were calculated for the assemblies were 1752 for C3 assembly and 1864 for C4 assembly.</w:t>
+        <w:t xml:space="preserve"> </w:t>
+      </w:r>
+      <w:r>
+        <w:rPr>
+          <w:rFonts w:asciiTheme="majorBidi" w:hAnsiTheme="majorBidi" w:cstheme="majorBidi"/>
+          <w:sz w:val="24"/>
+          <w:szCs w:val="24"/>
+        </w:rPr>
+        <w:t xml:space="preserve">The total number of the constructed transcripts were 88253 and 83692 in C3 and C4 assemblies, respectively. </w:t>
+      </w:r>
+      <w:r>
+        <w:rPr>
+          <w:rFonts w:asciiTheme="majorBidi" w:hAnsiTheme="majorBidi" w:cstheme="majorBidi"/>
+          <w:sz w:val="24"/>
+          <w:szCs w:val="24"/>
+        </w:rPr>
+        <w:t xml:space="preserve">The quality of assembly files was checked by </w:t>
+      </w:r>
+      <w:r>
+        <w:rPr>
+          <w:rFonts w:asciiTheme="majorBidi" w:hAnsiTheme="majorBidi" w:cstheme="majorBidi"/>
+          <w:sz w:val="24"/>
+          <w:szCs w:val="24"/>
+        </w:rPr>
+        <w:t xml:space="preserve">the percentages of raw reads that mapped back to constructed transcripts that it obtained more than 95% </w:t>
+      </w:r>
+      <w:r>
+        <w:rPr>
+          <w:rFonts w:asciiTheme="majorBidi" w:hAnsiTheme="majorBidi" w:cstheme="majorBidi"/>
+          <w:sz w:val="24"/>
+          <w:szCs w:val="24"/>
+        </w:rPr>
+        <w:t>o</w:t>
+      </w:r>
+      <w:r>
+        <w:rPr>
+          <w:rFonts w:asciiTheme="majorBidi" w:hAnsiTheme="majorBidi" w:cstheme="majorBidi"/>
+          <w:sz w:val="24"/>
+          <w:szCs w:val="24"/>
+        </w:rPr>
+        <w:t xml:space="preserve">n average for each assembly. Also, </w:t>
+      </w:r>
+      <w:r>
+        <w:rPr>
+          <w:rFonts w:asciiTheme="majorBidi" w:hAnsiTheme="majorBidi" w:cstheme="majorBidi"/>
+          <w:sz w:val="24"/>
+          <w:szCs w:val="24"/>
+        </w:rPr>
+        <w:t>N50 values were calculated for the assemblies 1752 for C3 assembly and 1864 for C4 assembly.</w:t>
+      </w:r>
+    </w:p>
+    <w:p>
+      <w:pPr>
+        <w:jc w:val="both"/>
+        <w:rPr>
+          <w:rFonts w:asciiTheme="majorBidi" w:hAnsiTheme="majorBidi" w:cstheme="majorBidi"/>
+          <w:sz w:val="24"/>
+          <w:szCs w:val="24"/>
+        </w:rPr>
+      </w:pPr>
+      <w:r>
+        <w:rPr>
+          <w:rFonts w:asciiTheme="majorBidi" w:hAnsiTheme="majorBidi" w:cstheme="majorBidi"/>
+          <w:sz w:val="24"/>
+          <w:szCs w:val="24"/>
+        </w:rPr>
+        <w:t>Differential expression analysis</w:t>
       </w:r>
       <w:bookmarkStart w:id="0" w:name="_GoBack"/>
       <w:bookmarkEnd w:id="0"/>
@@ -4381,6 +4431,7 @@
         <w:ind w:left="720" w:hanging="720"/>
       </w:pPr>
       <w:r>
+        <w:lastRenderedPageBreak/>
         <w:t xml:space="preserve">Gerlich, S. C., Walker, B. J., Krueger, S., &amp; Kopriva, S. (2018). Sulfate metabolism in C4 Flaveria species is controlled by the root and connected to serine biosynthesis. </w:t>
       </w:r>
       <w:r>
@@ -4437,7 +4488,6 @@
         <w:ind w:left="720" w:hanging="720"/>
       </w:pPr>
       <w:r>
-        <w:lastRenderedPageBreak/>
         <w:t xml:space="preserve">Grabherr, M. G., Haas, B. J., Yassour, M., Levin, J. Z., Thompson, D. A., Amit, I., Adiconis, X., Fan, L., Raychowdhury, R., &amp; Zeng, Q. (2011). Full-length transcriptome assembly from RNA-Seq data without a reference genome. </w:t>
       </w:r>
       <w:r>
@@ -4914,6 +4964,7 @@
         <w:ind w:left="720" w:hanging="720"/>
       </w:pPr>
       <w:r>
+        <w:lastRenderedPageBreak/>
         <w:t xml:space="preserve">Turnbull, C. G., &amp; Lopez‐Cobollo, R. M. (2013). Heavy traffic in the fast lane: long‐distance signalling by macromolecules. </w:t>
       </w:r>
       <w:r>
@@ -4998,7 +5049,6 @@
         <w:ind w:left="720" w:hanging="720"/>
       </w:pPr>
       <w:r>
-        <w:lastRenderedPageBreak/>
         <w:t xml:space="preserve">Xia, C., Zheng, Y., Huang, J., Zhou, X., Li, R., Zha, M., Wang, S., Huang, Z., Lan, H., &amp; Turgeon, R. (2018). Elucidation of the mechanisms of long-distance mRNA movement in a Nicotiana benthamiana/tomato heterograft system. </w:t>
       </w:r>
       <w:r>

</xml_diff>